<commit_message>
[report] Added 2.1, 2.4.3 - 2.9
</commit_message>
<xml_diff>
--- a/hw2/report.docx
+++ b/hw2/report.docx
@@ -1,6 +1,6 @@
 
 <file path=word/document.xml><?xml version="1.0" encoding="utf-8"?>
-<w:document xmlns:wpc="http://schemas.microsoft.com/office/word/2010/wordprocessingCanvas" xmlns:cx="http://schemas.microsoft.com/office/drawing/2014/chartex" xmlns:cx1="http://schemas.microsoft.com/office/drawing/2015/9/8/chartex" xmlns:cx2="http://schemas.microsoft.com/office/drawing/2015/10/21/chartex" xmlns:cx3="http://schemas.microsoft.com/office/drawing/2016/5/9/chartex" xmlns:cx4="http://schemas.microsoft.com/office/drawing/2016/5/10/chartex" xmlns:cx5="http://schemas.microsoft.com/office/drawing/2016/5/11/chartex" xmlns:cx6="http://schemas.microsoft.com/office/drawing/2016/5/12/chartex" xmlns:cx7="http://schemas.microsoft.com/office/drawing/2016/5/13/chartex" xmlns:cx8="http://schemas.microsoft.com/office/drawing/2016/5/14/chartex" xmlns:mc="http://schemas.openxmlformats.org/markup-compatibility/2006" xmlns:aink="http://schemas.microsoft.com/office/drawing/2016/ink" xmlns:am3d="http://schemas.microsoft.com/office/drawing/2017/model3d" xmlns:o="urn:schemas-microsoft-com:office:office" xmlns:r="http://schemas.openxmlformats.org/officeDocument/2006/relationships" xmlns:m="http://schemas.openxmlformats.org/officeDocument/2006/math" xmlns:v="urn:schemas-microsoft-com:vml" xmlns:wp14="http://schemas.microsoft.com/office/word/2010/wordprocessingDrawing" xmlns:wp="http://schemas.openxmlformats.org/drawingml/2006/wordprocessingDrawing" xmlns:w10="urn:schemas-microsoft-com:office:word" xmlns:w="http://schemas.openxmlformats.org/wordprocessingml/2006/main" xmlns:w14="http://schemas.microsoft.com/office/word/2010/wordml" xmlns:w15="http://schemas.microsoft.com/office/word/2012/wordml" xmlns:w16cid="http://schemas.microsoft.com/office/word/2016/wordml/cid" xmlns:w16se="http://schemas.microsoft.com/office/word/2015/wordml/symex" xmlns:wpg="http://schemas.microsoft.com/office/word/2010/wordprocessingGroup" xmlns:wpi="http://schemas.microsoft.com/office/word/2010/wordprocessingInk" xmlns:wne="http://schemas.microsoft.com/office/word/2006/wordml" xmlns:wps="http://schemas.microsoft.com/office/word/2010/wordprocessingShape" mc:Ignorable="w14 w15 w16se w16cid wp14">
+<w:document xmlns:wpc="http://schemas.microsoft.com/office/word/2010/wordprocessingCanvas" xmlns:mc="http://schemas.openxmlformats.org/markup-compatibility/2006" xmlns:o="urn:schemas-microsoft-com:office:office" xmlns:r="http://schemas.openxmlformats.org/officeDocument/2006/relationships" xmlns:m="http://schemas.openxmlformats.org/officeDocument/2006/math" xmlns:v="urn:schemas-microsoft-com:vml" xmlns:wp14="http://schemas.microsoft.com/office/word/2010/wordprocessingDrawing" xmlns:wp="http://schemas.openxmlformats.org/drawingml/2006/wordprocessingDrawing" xmlns:w10="urn:schemas-microsoft-com:office:word" xmlns:w="http://schemas.openxmlformats.org/wordprocessingml/2006/main" xmlns:w14="http://schemas.microsoft.com/office/word/2010/wordml" xmlns:w15="http://schemas.microsoft.com/office/word/2012/wordml" xmlns:wpg="http://schemas.microsoft.com/office/word/2010/wordprocessingGroup" xmlns:wpi="http://schemas.microsoft.com/office/word/2010/wordprocessingInk" xmlns:wne="http://schemas.microsoft.com/office/word/2006/wordml" xmlns:wps="http://schemas.microsoft.com/office/word/2010/wordprocessingShape" mc:Ignorable="w14 w15 wp14">
   <w:body>
     <w:p>
       <w:pPr>
@@ -1425,7 +1425,7 @@
             <wp:docPr id="2" name="Chart 2">
               <a:extLst xmlns:a="http://schemas.openxmlformats.org/drawingml/2006/main">
                 <a:ext uri="{FF2B5EF4-FFF2-40B4-BE49-F238E27FC236}">
-                  <a16:creationId xmlns:a16="http://schemas.microsoft.com/office/drawing/2014/main" id="{01B4A088-531A-4646-A261-687A8EE64688}"/>
+                  <a16:creationId xmlns:a16="http://schemas.microsoft.com/office/drawing/2014/main" xmlns:w16se="http://schemas.microsoft.com/office/word/2015/wordml/symex" xmlns:w16cid="http://schemas.microsoft.com/office/word/2016/wordml/cid" xmlns:w="http://schemas.openxmlformats.org/wordprocessingml/2006/main" xmlns:w10="urn:schemas-microsoft-com:office:word" xmlns:v="urn:schemas-microsoft-com:vml" xmlns:o="urn:schemas-microsoft-com:office:office" xmlns:am3d="http://schemas.microsoft.com/office/drawing/2017/model3d" xmlns:aink="http://schemas.microsoft.com/office/drawing/2016/ink" xmlns:cx8="http://schemas.microsoft.com/office/drawing/2016/5/14/chartex" xmlns:cx7="http://schemas.microsoft.com/office/drawing/2016/5/13/chartex" xmlns:cx6="http://schemas.microsoft.com/office/drawing/2016/5/12/chartex" xmlns:cx5="http://schemas.microsoft.com/office/drawing/2016/5/11/chartex" xmlns:cx4="http://schemas.microsoft.com/office/drawing/2016/5/10/chartex" xmlns:cx3="http://schemas.microsoft.com/office/drawing/2016/5/9/chartex" xmlns:cx2="http://schemas.microsoft.com/office/drawing/2015/10/21/chartex" xmlns:cx1="http://schemas.microsoft.com/office/drawing/2015/9/8/chartex" xmlns:cx="http://schemas.microsoft.com/office/drawing/2014/chartex" xmlns="" id="{01B4A088-531A-4646-A261-687A8EE64688}"/>
                 </a:ext>
               </a:extLst>
             </wp:docPr>
@@ -1624,6 +1624,187 @@
         </w:rPr>
         <w:t xml:space="preserve"> Implementation</w:t>
       </w:r>
+    </w:p>
+    <w:p>
+      <w:pPr>
+        <w:pStyle w:val="ListParagraph"/>
+        <w:bidi w:val="0"/>
+        <w:ind w:left="0"/>
+        <w:jc w:val="both"/>
+      </w:pPr>
+      <w:r>
+        <w:t xml:space="preserve">2.1. </w:t>
+      </w:r>
+      <w:r>
+        <w:t xml:space="preserve">In order to calculate the maximum number of </w:t>
+      </w:r>
+      <w:proofErr w:type="spellStart"/>
+      <w:r>
+        <w:t>threadblocks</w:t>
+      </w:r>
+      <w:proofErr w:type="spellEnd"/>
+      <w:r>
+        <w:t xml:space="preserve"> to run, we will consider these</w:t>
+      </w:r>
+      <w:r>
+        <w:t xml:space="preserve"> three</w:t>
+      </w:r>
+      <w:r>
+        <w:t xml:space="preserve"> limitations:</w:t>
+      </w:r>
+    </w:p>
+    <w:p>
+      <w:pPr>
+        <w:pStyle w:val="ListParagraph"/>
+        <w:bidi w:val="0"/>
+        <w:ind w:left="0"/>
+        <w:jc w:val="both"/>
+      </w:pPr>
+      <w:r>
+        <w:t>- Shared memory</w:t>
+      </w:r>
+      <w:r>
+        <w:t>: Shared memory</w:t>
+      </w:r>
+      <w:r>
+        <w:t xml:space="preserve"> is used to calculate the histograms and distances. We obviously do not want to exceed the </w:t>
+      </w:r>
+      <w:r>
+        <w:t>maximum possible shared memory size.</w:t>
+      </w:r>
+    </w:p>
+    <w:p>
+      <w:pPr>
+        <w:pStyle w:val="ListParagraph"/>
+        <w:bidi w:val="0"/>
+        <w:ind w:left="0"/>
+        <w:jc w:val="both"/>
+      </w:pPr>
+      <w:r>
+        <w:t xml:space="preserve">Therefore: We divide the SM shared memory by the shared memory we use in each </w:t>
+      </w:r>
+      <w:proofErr w:type="spellStart"/>
+      <w:r>
+        <w:t>threadblock</w:t>
+      </w:r>
+      <w:proofErr w:type="spellEnd"/>
+      <w:r>
+        <w:t>, and multiply the result by the number of SM's.</w:t>
+      </w:r>
+    </w:p>
+    <w:p>
+      <w:pPr>
+        <w:pStyle w:val="ListParagraph"/>
+        <w:bidi w:val="0"/>
+        <w:ind w:left="0"/>
+        <w:jc w:val="both"/>
+      </w:pPr>
+      <w:r>
+        <w:t xml:space="preserve">- </w:t>
+      </w:r>
+      <w:r>
+        <w:t xml:space="preserve">SM thread boundary: That boundary is divided by the number of threads in a </w:t>
+      </w:r>
+      <w:proofErr w:type="spellStart"/>
+      <w:proofErr w:type="gramStart"/>
+      <w:r>
+        <w:t>threadblock</w:t>
+      </w:r>
+      <w:proofErr w:type="spellEnd"/>
+      <w:r>
+        <w:t>, that</w:t>
+      </w:r>
+      <w:proofErr w:type="gramEnd"/>
+      <w:r>
+        <w:t xml:space="preserve"> will provide us with the 'SM </w:t>
+      </w:r>
+      <w:proofErr w:type="spellStart"/>
+      <w:r>
+        <w:t>threadblock</w:t>
+      </w:r>
+      <w:proofErr w:type="spellEnd"/>
+      <w:r>
+        <w:t xml:space="preserve"> boundary', and multiply by the number of SM's.</w:t>
+      </w:r>
+    </w:p>
+    <w:p>
+      <w:pPr>
+        <w:pStyle w:val="ListParagraph"/>
+        <w:bidi w:val="0"/>
+        <w:ind w:left="0"/>
+        <w:jc w:val="both"/>
+      </w:pPr>
+      <w:r>
+        <w:t>-</w:t>
+      </w:r>
+      <w:r>
+        <w:t xml:space="preserve"> SM register boundary: The compilation command assigns 32 registers for each thread. Since each SM has a registers limit, we will divide that limit with the 32 from the compilation command, that will provide us with the thread limit. Dividing that result with the number of threads per </w:t>
+      </w:r>
+      <w:proofErr w:type="spellStart"/>
+      <w:r>
+        <w:t>threadblock</w:t>
+      </w:r>
+      <w:proofErr w:type="spellEnd"/>
+      <w:r>
+        <w:t xml:space="preserve"> will provide us with the SM </w:t>
+      </w:r>
+      <w:proofErr w:type="spellStart"/>
+      <w:r>
+        <w:t>threadblock</w:t>
+      </w:r>
+      <w:proofErr w:type="spellEnd"/>
+      <w:r>
+        <w:t xml:space="preserve"> boundary, we then multiply the result with the number of SM's.</w:t>
+      </w:r>
+    </w:p>
+    <w:p>
+      <w:pPr>
+        <w:pStyle w:val="ListParagraph"/>
+        <w:bidi w:val="0"/>
+        <w:ind w:left="0"/>
+        <w:jc w:val="both"/>
+      </w:pPr>
+    </w:p>
+    <w:p>
+      <w:pPr>
+        <w:pStyle w:val="ListParagraph"/>
+        <w:bidi w:val="0"/>
+        <w:ind w:left="0"/>
+        <w:jc w:val="both"/>
+      </w:pPr>
+      <w:r>
+        <w:t xml:space="preserve">The maximum number of </w:t>
+      </w:r>
+      <w:proofErr w:type="spellStart"/>
+      <w:r>
+        <w:t>threadblocks</w:t>
+      </w:r>
+      <w:proofErr w:type="spellEnd"/>
+      <w:r>
+        <w:t xml:space="preserve"> is the minimum of the above limitations</w:t>
+      </w:r>
+      <w:r>
+        <w:t xml:space="preserve"> (strictest limitation)</w:t>
+      </w:r>
+      <w:r>
+        <w:t>.</w:t>
+      </w:r>
+    </w:p>
+    <w:p>
+      <w:pPr>
+        <w:pStyle w:val="ListParagraph"/>
+        <w:bidi w:val="0"/>
+        <w:ind w:left="0"/>
+        <w:jc w:val="both"/>
+      </w:pPr>
+    </w:p>
+    <w:p>
+      <w:pPr>
+        <w:pStyle w:val="ListParagraph"/>
+        <w:bidi w:val="0"/>
+        <w:ind w:left="0"/>
+        <w:jc w:val="both"/>
+      </w:pPr>
     </w:p>
     <w:p>
       <w:pPr>
@@ -1723,14 +1904,39 @@
         <w:bidi w:val="0"/>
         <w:jc w:val="both"/>
       </w:pPr>
-      <w:r>
+    </w:p>
+    <w:p>
+      <w:pPr>
+        <w:bidi w:val="0"/>
+        <w:jc w:val="both"/>
+      </w:pPr>
+    </w:p>
+    <w:p>
+      <w:pPr>
+        <w:bidi w:val="0"/>
+        <w:jc w:val="both"/>
+      </w:pPr>
+    </w:p>
+    <w:p>
+      <w:pPr>
+        <w:bidi w:val="0"/>
+        <w:jc w:val="both"/>
+      </w:pPr>
+    </w:p>
+    <w:p>
+      <w:pPr>
+        <w:bidi w:val="0"/>
+        <w:jc w:val="both"/>
+      </w:pPr>
+      <w:r>
+        <w:lastRenderedPageBreak/>
         <w:t xml:space="preserve">2.4.2. </w:t>
       </w:r>
     </w:p>
     <w:tbl>
       <w:tblPr>
         <w:bidiVisual/>
-        <w:tblW w:w="4980" w:type="dxa"/>
+        <w:tblW w:w="5054" w:type="dxa"/>
         <w:jc w:val="center"/>
         <w:tblLook w:val="04A0" w:firstRow="1" w:lastRow="0" w:firstColumn="1" w:lastColumn="0" w:noHBand="0" w:noVBand="1"/>
       </w:tblPr>
@@ -1779,8 +1985,6 @@
               </w:rPr>
               <w:t>throughput</w:t>
             </w:r>
-            <w:bookmarkStart w:id="0" w:name="_GoBack"/>
-            <w:bookmarkEnd w:id="0"/>
             <w:r>
               <w:rPr>
                 <w:rFonts w:ascii="Arial" w:eastAsia="Times New Roman" w:hAnsi="Arial" w:cs="Arial"/>
@@ -1871,7 +2075,7 @@
         </w:tc>
         <w:tc>
           <w:tcPr>
-            <w:tcW w:w="1060" w:type="dxa"/>
+            <w:tcW w:w="1134" w:type="dxa"/>
             <w:tcBorders>
               <w:top w:val="single" w:sz="8" w:space="0" w:color="auto"/>
               <w:left w:val="single" w:sz="4" w:space="0" w:color="auto"/>
@@ -1980,7 +2184,7 @@
         </w:tc>
         <w:tc>
           <w:tcPr>
-            <w:tcW w:w="1060" w:type="dxa"/>
+            <w:tcW w:w="1134" w:type="dxa"/>
             <w:tcBorders>
               <w:top w:val="nil"/>
               <w:left w:val="single" w:sz="4" w:space="0" w:color="auto"/>
@@ -2085,7 +2289,7 @@
         </w:tc>
         <w:tc>
           <w:tcPr>
-            <w:tcW w:w="1060" w:type="dxa"/>
+            <w:tcW w:w="1134" w:type="dxa"/>
             <w:tcBorders>
               <w:top w:val="nil"/>
               <w:left w:val="single" w:sz="4" w:space="0" w:color="auto"/>
@@ -2190,7 +2394,7 @@
         </w:tc>
         <w:tc>
           <w:tcPr>
-            <w:tcW w:w="1060" w:type="dxa"/>
+            <w:tcW w:w="1134" w:type="dxa"/>
             <w:tcBorders>
               <w:top w:val="nil"/>
               <w:left w:val="single" w:sz="4" w:space="0" w:color="auto"/>
@@ -2295,7 +2499,7 @@
         </w:tc>
         <w:tc>
           <w:tcPr>
-            <w:tcW w:w="1060" w:type="dxa"/>
+            <w:tcW w:w="1134" w:type="dxa"/>
             <w:tcBorders>
               <w:top w:val="nil"/>
               <w:left w:val="single" w:sz="4" w:space="0" w:color="auto"/>
@@ -2400,7 +2604,7 @@
         </w:tc>
         <w:tc>
           <w:tcPr>
-            <w:tcW w:w="1060" w:type="dxa"/>
+            <w:tcW w:w="1134" w:type="dxa"/>
             <w:tcBorders>
               <w:top w:val="nil"/>
               <w:left w:val="single" w:sz="4" w:space="0" w:color="auto"/>
@@ -2505,7 +2709,7 @@
         </w:tc>
         <w:tc>
           <w:tcPr>
-            <w:tcW w:w="1060" w:type="dxa"/>
+            <w:tcW w:w="1134" w:type="dxa"/>
             <w:tcBorders>
               <w:top w:val="nil"/>
               <w:left w:val="single" w:sz="4" w:space="0" w:color="auto"/>
@@ -2610,7 +2814,7 @@
         </w:tc>
         <w:tc>
           <w:tcPr>
-            <w:tcW w:w="1060" w:type="dxa"/>
+            <w:tcW w:w="1134" w:type="dxa"/>
             <w:tcBorders>
               <w:top w:val="nil"/>
               <w:left w:val="single" w:sz="4" w:space="0" w:color="auto"/>
@@ -2715,7 +2919,7 @@
         </w:tc>
         <w:tc>
           <w:tcPr>
-            <w:tcW w:w="1060" w:type="dxa"/>
+            <w:tcW w:w="1134" w:type="dxa"/>
             <w:tcBorders>
               <w:top w:val="nil"/>
               <w:left w:val="single" w:sz="4" w:space="0" w:color="auto"/>
@@ -2820,7 +3024,7 @@
         </w:tc>
         <w:tc>
           <w:tcPr>
-            <w:tcW w:w="1060" w:type="dxa"/>
+            <w:tcW w:w="1134" w:type="dxa"/>
             <w:tcBorders>
               <w:top w:val="nil"/>
               <w:left w:val="single" w:sz="4" w:space="0" w:color="auto"/>
@@ -2925,7 +3129,7 @@
         </w:tc>
         <w:tc>
           <w:tcPr>
-            <w:tcW w:w="1060" w:type="dxa"/>
+            <w:tcW w:w="1134" w:type="dxa"/>
             <w:tcBorders>
               <w:top w:val="nil"/>
               <w:left w:val="single" w:sz="4" w:space="0" w:color="auto"/>
@@ -2958,6 +3162,2894 @@
         </w:tc>
       </w:tr>
     </w:tbl>
+    <w:p>
+      <w:pPr>
+        <w:bidi w:val="0"/>
+        <w:jc w:val="both"/>
+      </w:pPr>
+    </w:p>
+    <w:p>
+      <w:pPr>
+        <w:bidi w:val="0"/>
+        <w:jc w:val="both"/>
+      </w:pPr>
+      <w:r>
+        <w:t>2.4.3.</w:t>
+      </w:r>
+    </w:p>
+    <w:p>
+      <w:pPr>
+        <w:bidi w:val="0"/>
+        <w:jc w:val="both"/>
+      </w:pPr>
+      <w:r>
+        <w:rPr>
+          <w:noProof/>
+        </w:rPr>
+        <w:drawing>
+          <wp:inline distT="0" distB="0" distL="0" distR="0">
+            <wp:extent cx="5274310" cy="3166110"/>
+            <wp:effectExtent l="0" t="0" r="2540" b="0"/>
+            <wp:docPr id="16" name="Picture 16"/>
+            <wp:cNvGraphicFramePr>
+              <a:graphicFrameLocks xmlns:a="http://schemas.openxmlformats.org/drawingml/2006/main" noChangeAspect="1"/>
+            </wp:cNvGraphicFramePr>
+            <a:graphic xmlns:a="http://schemas.openxmlformats.org/drawingml/2006/main">
+              <a:graphicData uri="http://schemas.openxmlformats.org/drawingml/2006/picture">
+                <pic:pic xmlns:pic="http://schemas.openxmlformats.org/drawingml/2006/picture">
+                  <pic:nvPicPr>
+                    <pic:cNvPr id="16" name="1024t.JPG"/>
+                    <pic:cNvPicPr/>
+                  </pic:nvPicPr>
+                  <pic:blipFill>
+                    <a:blip r:embed="rId8">
+                      <a:extLst>
+                        <a:ext uri="{28A0092B-C50C-407E-A947-70E740481C1C}">
+                          <a14:useLocalDpi xmlns:a14="http://schemas.microsoft.com/office/drawing/2010/main" val="0"/>
+                        </a:ext>
+                      </a:extLst>
+                    </a:blip>
+                    <a:stretch>
+                      <a:fillRect/>
+                    </a:stretch>
+                  </pic:blipFill>
+                  <pic:spPr>
+                    <a:xfrm>
+                      <a:off x="0" y="0"/>
+                      <a:ext cx="5274310" cy="3166110"/>
+                    </a:xfrm>
+                    <a:prstGeom prst="rect">
+                      <a:avLst/>
+                    </a:prstGeom>
+                  </pic:spPr>
+                </pic:pic>
+              </a:graphicData>
+            </a:graphic>
+          </wp:inline>
+        </w:drawing>
+      </w:r>
+    </w:p>
+    <w:p>
+      <w:pPr>
+        <w:bidi w:val="0"/>
+        <w:jc w:val="both"/>
+      </w:pPr>
+    </w:p>
+    <w:p>
+      <w:pPr>
+        <w:bidi w:val="0"/>
+        <w:jc w:val="both"/>
+      </w:pPr>
+      <w:r>
+        <w:t xml:space="preserve">2.5.1. </w:t>
+      </w:r>
+      <w:r>
+        <w:t xml:space="preserve">Throughput for </w:t>
+      </w:r>
+      <w:r>
+        <w:rPr>
+          <w:b/>
+          <w:bCs/>
+        </w:rPr>
+        <w:t xml:space="preserve">load = 0, #threads = </w:t>
+      </w:r>
+      <w:r>
+        <w:rPr>
+          <w:b/>
+          <w:bCs/>
+        </w:rPr>
+        <w:t>256</w:t>
+      </w:r>
+      <w:r>
+        <w:t xml:space="preserve">: </w:t>
+      </w:r>
+      <w:r>
+        <w:rPr>
+          <w:i/>
+          <w:iCs/>
+        </w:rPr>
+        <w:t>77630.1575</w:t>
+      </w:r>
+      <w:r>
+        <w:t xml:space="preserve"> </w:t>
+      </w:r>
+      <w:proofErr w:type="spellStart"/>
+      <w:r>
+        <w:t>reqs</w:t>
+      </w:r>
+      <w:proofErr w:type="spellEnd"/>
+      <w:r>
+        <w:t>/sec.</w:t>
+      </w:r>
+    </w:p>
+    <w:p>
+      <w:pPr>
+        <w:bidi w:val="0"/>
+        <w:jc w:val="both"/>
+      </w:pPr>
+    </w:p>
+    <w:p>
+      <w:pPr>
+        <w:bidi w:val="0"/>
+        <w:jc w:val="both"/>
+      </w:pPr>
+    </w:p>
+    <w:p>
+      <w:pPr>
+        <w:bidi w:val="0"/>
+        <w:jc w:val="both"/>
+      </w:pPr>
+    </w:p>
+    <w:p>
+      <w:pPr>
+        <w:bidi w:val="0"/>
+        <w:jc w:val="both"/>
+      </w:pPr>
+    </w:p>
+    <w:p>
+      <w:pPr>
+        <w:bidi w:val="0"/>
+        <w:jc w:val="both"/>
+      </w:pPr>
+    </w:p>
+    <w:p>
+      <w:pPr>
+        <w:bidi w:val="0"/>
+        <w:jc w:val="both"/>
+      </w:pPr>
+    </w:p>
+    <w:p>
+      <w:pPr>
+        <w:bidi w:val="0"/>
+        <w:jc w:val="both"/>
+      </w:pPr>
+    </w:p>
+    <w:p>
+      <w:pPr>
+        <w:bidi w:val="0"/>
+        <w:jc w:val="both"/>
+      </w:pPr>
+    </w:p>
+    <w:p>
+      <w:pPr>
+        <w:bidi w:val="0"/>
+        <w:jc w:val="both"/>
+      </w:pPr>
+      <w:r>
+        <w:t>2.5.2.</w:t>
+      </w:r>
+    </w:p>
+    <w:tbl>
+      <w:tblPr>
+        <w:bidiVisual/>
+        <w:tblW w:w="5307" w:type="dxa"/>
+        <w:jc w:val="center"/>
+        <w:tblLook w:val="04A0" w:firstRow="1" w:lastRow="0" w:firstColumn="1" w:lastColumn="0" w:noHBand="0" w:noVBand="1"/>
+      </w:tblPr>
+      <w:tblGrid>
+        <w:gridCol w:w="2260"/>
+        <w:gridCol w:w="1660"/>
+        <w:gridCol w:w="1387"/>
+      </w:tblGrid>
+      <w:tr>
+        <w:trPr>
+          <w:trHeight w:val="288"/>
+          <w:jc w:val="center"/>
+        </w:trPr>
+        <w:tc>
+          <w:tcPr>
+            <w:tcW w:w="2260" w:type="dxa"/>
+            <w:tcBorders>
+              <w:top w:val="single" w:sz="8" w:space="0" w:color="auto"/>
+              <w:left w:val="single" w:sz="8" w:space="0" w:color="auto"/>
+              <w:bottom w:val="single" w:sz="8" w:space="0" w:color="auto"/>
+              <w:right w:val="single" w:sz="4" w:space="0" w:color="auto"/>
+            </w:tcBorders>
+            <w:shd w:val="clear" w:color="auto" w:fill="auto"/>
+            <w:noWrap/>
+            <w:vAlign w:val="center"/>
+            <w:hideMark/>
+          </w:tcPr>
+          <w:p>
+            <w:pPr>
+              <w:bidi w:val="0"/>
+              <w:spacing w:after="0" w:line="240" w:lineRule="auto"/>
+              <w:jc w:val="center"/>
+              <w:rPr>
+                <w:rFonts w:ascii="Arial" w:eastAsia="Times New Roman" w:hAnsi="Arial" w:cs="Arial"/>
+                <w:b/>
+                <w:bCs/>
+                <w:color w:val="000000"/>
+              </w:rPr>
+            </w:pPr>
+            <w:r>
+              <w:rPr>
+                <w:rFonts w:ascii="Arial" w:eastAsia="Times New Roman" w:hAnsi="Arial" w:cs="Arial"/>
+                <w:b/>
+                <w:bCs/>
+                <w:color w:val="000000"/>
+              </w:rPr>
+              <w:t>throughput (</w:t>
+            </w:r>
+            <w:proofErr w:type="spellStart"/>
+            <w:r>
+              <w:rPr>
+                <w:rFonts w:ascii="Arial" w:eastAsia="Times New Roman" w:hAnsi="Arial" w:cs="Arial"/>
+                <w:b/>
+                <w:bCs/>
+                <w:color w:val="000000"/>
+              </w:rPr>
+              <w:t>reqs</w:t>
+            </w:r>
+            <w:proofErr w:type="spellEnd"/>
+            <w:r>
+              <w:rPr>
+                <w:rFonts w:ascii="Arial" w:eastAsia="Times New Roman" w:hAnsi="Arial" w:cs="Arial"/>
+                <w:b/>
+                <w:bCs/>
+                <w:color w:val="000000"/>
+              </w:rPr>
+              <w:t>/sec)</w:t>
+            </w:r>
+          </w:p>
+        </w:tc>
+        <w:tc>
+          <w:tcPr>
+            <w:tcW w:w="1660" w:type="dxa"/>
+            <w:tcBorders>
+              <w:top w:val="single" w:sz="8" w:space="0" w:color="auto"/>
+              <w:left w:val="single" w:sz="4" w:space="0" w:color="auto"/>
+              <w:bottom w:val="single" w:sz="8" w:space="0" w:color="auto"/>
+              <w:right w:val="single" w:sz="4" w:space="0" w:color="auto"/>
+            </w:tcBorders>
+            <w:shd w:val="clear" w:color="auto" w:fill="auto"/>
+            <w:noWrap/>
+            <w:vAlign w:val="center"/>
+            <w:hideMark/>
+          </w:tcPr>
+          <w:p>
+            <w:pPr>
+              <w:bidi w:val="0"/>
+              <w:spacing w:after="0" w:line="240" w:lineRule="auto"/>
+              <w:jc w:val="center"/>
+              <w:rPr>
+                <w:rFonts w:ascii="Arial" w:eastAsia="Times New Roman" w:hAnsi="Arial" w:cs="Arial"/>
+                <w:b/>
+                <w:bCs/>
+                <w:color w:val="000000"/>
+              </w:rPr>
+            </w:pPr>
+            <w:r>
+              <w:rPr>
+                <w:rFonts w:ascii="Arial" w:eastAsia="Times New Roman" w:hAnsi="Arial" w:cs="Arial"/>
+                <w:b/>
+                <w:bCs/>
+                <w:color w:val="000000"/>
+              </w:rPr>
+              <w:t>latency (</w:t>
+            </w:r>
+            <w:proofErr w:type="spellStart"/>
+            <w:r>
+              <w:rPr>
+                <w:rFonts w:ascii="Arial" w:eastAsia="Times New Roman" w:hAnsi="Arial" w:cs="Arial"/>
+                <w:b/>
+                <w:bCs/>
+                <w:color w:val="000000"/>
+              </w:rPr>
+              <w:t>msec</w:t>
+            </w:r>
+            <w:proofErr w:type="spellEnd"/>
+            <w:r>
+              <w:rPr>
+                <w:rFonts w:ascii="Arial" w:eastAsia="Times New Roman" w:hAnsi="Arial" w:cs="Arial"/>
+                <w:b/>
+                <w:bCs/>
+                <w:color w:val="000000"/>
+              </w:rPr>
+              <w:t>)</w:t>
+            </w:r>
+          </w:p>
+        </w:tc>
+        <w:tc>
+          <w:tcPr>
+            <w:tcW w:w="1387" w:type="dxa"/>
+            <w:tcBorders>
+              <w:top w:val="single" w:sz="8" w:space="0" w:color="auto"/>
+              <w:left w:val="single" w:sz="4" w:space="0" w:color="auto"/>
+              <w:bottom w:val="single" w:sz="8" w:space="0" w:color="auto"/>
+              <w:right w:val="single" w:sz="8" w:space="0" w:color="auto"/>
+            </w:tcBorders>
+            <w:shd w:val="clear" w:color="auto" w:fill="auto"/>
+            <w:noWrap/>
+            <w:vAlign w:val="center"/>
+            <w:hideMark/>
+          </w:tcPr>
+          <w:p>
+            <w:pPr>
+              <w:bidi w:val="0"/>
+              <w:spacing w:after="0" w:line="240" w:lineRule="auto"/>
+              <w:jc w:val="center"/>
+              <w:rPr>
+                <w:rFonts w:ascii="Arial" w:eastAsia="Times New Roman" w:hAnsi="Arial" w:cs="Arial"/>
+                <w:b/>
+                <w:bCs/>
+                <w:color w:val="000000"/>
+              </w:rPr>
+            </w:pPr>
+            <w:r>
+              <w:rPr>
+                <w:rFonts w:ascii="Arial" w:eastAsia="Times New Roman" w:hAnsi="Arial" w:cs="Arial"/>
+                <w:b/>
+                <w:bCs/>
+                <w:color w:val="000000"/>
+              </w:rPr>
+              <w:t>load</w:t>
+            </w:r>
+          </w:p>
+        </w:tc>
+      </w:tr>
+      <w:tr>
+        <w:trPr>
+          <w:trHeight w:val="276"/>
+          <w:jc w:val="center"/>
+        </w:trPr>
+        <w:tc>
+          <w:tcPr>
+            <w:tcW w:w="2260" w:type="dxa"/>
+            <w:tcBorders>
+              <w:top w:val="nil"/>
+              <w:left w:val="single" w:sz="8" w:space="0" w:color="auto"/>
+              <w:bottom w:val="single" w:sz="4" w:space="0" w:color="auto"/>
+              <w:right w:val="single" w:sz="4" w:space="0" w:color="auto"/>
+            </w:tcBorders>
+            <w:shd w:val="clear" w:color="auto" w:fill="auto"/>
+            <w:noWrap/>
+            <w:vAlign w:val="bottom"/>
+            <w:hideMark/>
+          </w:tcPr>
+          <w:p>
+            <w:pPr>
+              <w:bidi w:val="0"/>
+              <w:jc w:val="center"/>
+              <w:rPr>
+                <w:rFonts w:ascii="Arial" w:hAnsi="Arial" w:cs="Arial"/>
+                <w:color w:val="000000"/>
+              </w:rPr>
+            </w:pPr>
+            <w:r>
+              <w:rPr>
+                <w:rFonts w:ascii="Arial" w:hAnsi="Arial" w:cs="Arial"/>
+                <w:color w:val="000000"/>
+              </w:rPr>
+              <w:t>7278.434227</w:t>
+            </w:r>
+          </w:p>
+        </w:tc>
+        <w:tc>
+          <w:tcPr>
+            <w:tcW w:w="1660" w:type="dxa"/>
+            <w:tcBorders>
+              <w:top w:val="nil"/>
+              <w:left w:val="single" w:sz="4" w:space="0" w:color="auto"/>
+              <w:bottom w:val="single" w:sz="4" w:space="0" w:color="auto"/>
+              <w:right w:val="single" w:sz="4" w:space="0" w:color="auto"/>
+            </w:tcBorders>
+            <w:shd w:val="clear" w:color="auto" w:fill="auto"/>
+            <w:noWrap/>
+            <w:vAlign w:val="bottom"/>
+            <w:hideMark/>
+          </w:tcPr>
+          <w:p>
+            <w:pPr>
+              <w:bidi w:val="0"/>
+              <w:jc w:val="center"/>
+              <w:rPr>
+                <w:rFonts w:ascii="Arial" w:hAnsi="Arial" w:cs="Arial"/>
+                <w:color w:val="000000"/>
+              </w:rPr>
+            </w:pPr>
+            <w:r>
+              <w:rPr>
+                <w:rFonts w:ascii="Arial" w:hAnsi="Arial" w:cs="Arial"/>
+                <w:color w:val="000000"/>
+              </w:rPr>
+              <w:t>12.464941</w:t>
+            </w:r>
+          </w:p>
+        </w:tc>
+        <w:tc>
+          <w:tcPr>
+            <w:tcW w:w="1387" w:type="dxa"/>
+            <w:tcBorders>
+              <w:top w:val="nil"/>
+              <w:left w:val="single" w:sz="4" w:space="0" w:color="auto"/>
+              <w:bottom w:val="single" w:sz="4" w:space="0" w:color="auto"/>
+              <w:right w:val="single" w:sz="8" w:space="0" w:color="auto"/>
+            </w:tcBorders>
+            <w:shd w:val="clear" w:color="auto" w:fill="auto"/>
+            <w:noWrap/>
+            <w:hideMark/>
+          </w:tcPr>
+          <w:p>
+            <w:pPr>
+              <w:bidi w:val="0"/>
+            </w:pPr>
+            <w:r>
+              <w:t>7763.01575</w:t>
+            </w:r>
+          </w:p>
+        </w:tc>
+      </w:tr>
+      <w:tr>
+        <w:trPr>
+          <w:trHeight w:val="276"/>
+          <w:jc w:val="center"/>
+        </w:trPr>
+        <w:tc>
+          <w:tcPr>
+            <w:tcW w:w="2260" w:type="dxa"/>
+            <w:tcBorders>
+              <w:top w:val="nil"/>
+              <w:left w:val="single" w:sz="8" w:space="0" w:color="auto"/>
+              <w:bottom w:val="single" w:sz="4" w:space="0" w:color="auto"/>
+              <w:right w:val="single" w:sz="4" w:space="0" w:color="auto"/>
+            </w:tcBorders>
+            <w:shd w:val="clear" w:color="auto" w:fill="auto"/>
+            <w:noWrap/>
+            <w:vAlign w:val="bottom"/>
+            <w:hideMark/>
+          </w:tcPr>
+          <w:p>
+            <w:pPr>
+              <w:bidi w:val="0"/>
+              <w:jc w:val="center"/>
+              <w:rPr>
+                <w:rFonts w:ascii="Arial" w:hAnsi="Arial" w:cs="Arial"/>
+                <w:color w:val="000000"/>
+              </w:rPr>
+            </w:pPr>
+            <w:r>
+              <w:rPr>
+                <w:rFonts w:ascii="Arial" w:hAnsi="Arial" w:cs="Arial"/>
+                <w:color w:val="000000"/>
+              </w:rPr>
+              <w:t>11999.54416</w:t>
+            </w:r>
+          </w:p>
+        </w:tc>
+        <w:tc>
+          <w:tcPr>
+            <w:tcW w:w="1660" w:type="dxa"/>
+            <w:tcBorders>
+              <w:top w:val="nil"/>
+              <w:left w:val="single" w:sz="4" w:space="0" w:color="auto"/>
+              <w:bottom w:val="single" w:sz="4" w:space="0" w:color="auto"/>
+              <w:right w:val="single" w:sz="4" w:space="0" w:color="auto"/>
+            </w:tcBorders>
+            <w:shd w:val="clear" w:color="auto" w:fill="auto"/>
+            <w:noWrap/>
+            <w:vAlign w:val="bottom"/>
+            <w:hideMark/>
+          </w:tcPr>
+          <w:p>
+            <w:pPr>
+              <w:bidi w:val="0"/>
+              <w:jc w:val="center"/>
+              <w:rPr>
+                <w:rFonts w:ascii="Arial" w:hAnsi="Arial" w:cs="Arial"/>
+                <w:color w:val="000000"/>
+              </w:rPr>
+            </w:pPr>
+            <w:r>
+              <w:rPr>
+                <w:rFonts w:ascii="Arial" w:hAnsi="Arial" w:cs="Arial"/>
+                <w:color w:val="000000"/>
+              </w:rPr>
+              <w:t>7.579962</w:t>
+            </w:r>
+          </w:p>
+        </w:tc>
+        <w:tc>
+          <w:tcPr>
+            <w:tcW w:w="1387" w:type="dxa"/>
+            <w:tcBorders>
+              <w:top w:val="nil"/>
+              <w:left w:val="single" w:sz="4" w:space="0" w:color="auto"/>
+              <w:bottom w:val="single" w:sz="4" w:space="0" w:color="auto"/>
+              <w:right w:val="single" w:sz="8" w:space="0" w:color="auto"/>
+            </w:tcBorders>
+            <w:shd w:val="clear" w:color="auto" w:fill="auto"/>
+            <w:noWrap/>
+            <w:hideMark/>
+          </w:tcPr>
+          <w:p>
+            <w:pPr>
+              <w:bidi w:val="0"/>
+            </w:pPr>
+            <w:r>
+              <w:t>24151.60455</w:t>
+            </w:r>
+          </w:p>
+        </w:tc>
+      </w:tr>
+      <w:tr>
+        <w:trPr>
+          <w:trHeight w:val="276"/>
+          <w:jc w:val="center"/>
+        </w:trPr>
+        <w:tc>
+          <w:tcPr>
+            <w:tcW w:w="2260" w:type="dxa"/>
+            <w:tcBorders>
+              <w:top w:val="nil"/>
+              <w:left w:val="single" w:sz="8" w:space="0" w:color="auto"/>
+              <w:bottom w:val="single" w:sz="4" w:space="0" w:color="auto"/>
+              <w:right w:val="single" w:sz="4" w:space="0" w:color="auto"/>
+            </w:tcBorders>
+            <w:shd w:val="clear" w:color="auto" w:fill="auto"/>
+            <w:noWrap/>
+            <w:vAlign w:val="bottom"/>
+            <w:hideMark/>
+          </w:tcPr>
+          <w:p>
+            <w:pPr>
+              <w:bidi w:val="0"/>
+              <w:jc w:val="center"/>
+              <w:rPr>
+                <w:rFonts w:ascii="Arial" w:hAnsi="Arial" w:cs="Arial"/>
+                <w:color w:val="000000"/>
+              </w:rPr>
+            </w:pPr>
+            <w:r>
+              <w:rPr>
+                <w:rFonts w:ascii="Arial" w:hAnsi="Arial" w:cs="Arial"/>
+                <w:color w:val="000000"/>
+              </w:rPr>
+              <w:t>15140.</w:t>
+            </w:r>
+            <w:bookmarkStart w:id="0" w:name="_GoBack"/>
+            <w:bookmarkEnd w:id="0"/>
+            <w:r>
+              <w:rPr>
+                <w:rFonts w:ascii="Arial" w:hAnsi="Arial" w:cs="Arial"/>
+                <w:color w:val="000000"/>
+              </w:rPr>
+              <w:t>80654</w:t>
+            </w:r>
+          </w:p>
+        </w:tc>
+        <w:tc>
+          <w:tcPr>
+            <w:tcW w:w="1660" w:type="dxa"/>
+            <w:tcBorders>
+              <w:top w:val="nil"/>
+              <w:left w:val="single" w:sz="4" w:space="0" w:color="auto"/>
+              <w:bottom w:val="single" w:sz="4" w:space="0" w:color="auto"/>
+              <w:right w:val="single" w:sz="4" w:space="0" w:color="auto"/>
+            </w:tcBorders>
+            <w:shd w:val="clear" w:color="auto" w:fill="auto"/>
+            <w:noWrap/>
+            <w:vAlign w:val="bottom"/>
+            <w:hideMark/>
+          </w:tcPr>
+          <w:p>
+            <w:pPr>
+              <w:bidi w:val="0"/>
+              <w:jc w:val="center"/>
+              <w:rPr>
+                <w:rFonts w:ascii="Arial" w:hAnsi="Arial" w:cs="Arial"/>
+                <w:color w:val="000000"/>
+              </w:rPr>
+            </w:pPr>
+            <w:r>
+              <w:rPr>
+                <w:rFonts w:ascii="Arial" w:hAnsi="Arial" w:cs="Arial"/>
+                <w:color w:val="000000"/>
+              </w:rPr>
+              <w:t>6.049534</w:t>
+            </w:r>
+          </w:p>
+        </w:tc>
+        <w:tc>
+          <w:tcPr>
+            <w:tcW w:w="1387" w:type="dxa"/>
+            <w:tcBorders>
+              <w:top w:val="nil"/>
+              <w:left w:val="single" w:sz="4" w:space="0" w:color="auto"/>
+              <w:bottom w:val="single" w:sz="4" w:space="0" w:color="auto"/>
+              <w:right w:val="single" w:sz="8" w:space="0" w:color="auto"/>
+            </w:tcBorders>
+            <w:shd w:val="clear" w:color="auto" w:fill="auto"/>
+            <w:noWrap/>
+            <w:hideMark/>
+          </w:tcPr>
+          <w:p>
+            <w:pPr>
+              <w:bidi w:val="0"/>
+            </w:pPr>
+            <w:r>
+              <w:t>40540.19336</w:t>
+            </w:r>
+          </w:p>
+        </w:tc>
+      </w:tr>
+      <w:tr>
+        <w:trPr>
+          <w:trHeight w:val="276"/>
+          <w:jc w:val="center"/>
+        </w:trPr>
+        <w:tc>
+          <w:tcPr>
+            <w:tcW w:w="2260" w:type="dxa"/>
+            <w:tcBorders>
+              <w:top w:val="nil"/>
+              <w:left w:val="single" w:sz="8" w:space="0" w:color="auto"/>
+              <w:bottom w:val="single" w:sz="4" w:space="0" w:color="auto"/>
+              <w:right w:val="single" w:sz="4" w:space="0" w:color="auto"/>
+            </w:tcBorders>
+            <w:shd w:val="clear" w:color="auto" w:fill="auto"/>
+            <w:noWrap/>
+            <w:vAlign w:val="bottom"/>
+            <w:hideMark/>
+          </w:tcPr>
+          <w:p>
+            <w:pPr>
+              <w:bidi w:val="0"/>
+              <w:jc w:val="center"/>
+              <w:rPr>
+                <w:rFonts w:ascii="Arial" w:hAnsi="Arial" w:cs="Arial"/>
+                <w:color w:val="000000"/>
+              </w:rPr>
+            </w:pPr>
+            <w:r>
+              <w:rPr>
+                <w:rFonts w:ascii="Arial" w:hAnsi="Arial" w:cs="Arial"/>
+                <w:color w:val="000000"/>
+              </w:rPr>
+              <w:t>15011.61421</w:t>
+            </w:r>
+          </w:p>
+        </w:tc>
+        <w:tc>
+          <w:tcPr>
+            <w:tcW w:w="1660" w:type="dxa"/>
+            <w:tcBorders>
+              <w:top w:val="nil"/>
+              <w:left w:val="single" w:sz="4" w:space="0" w:color="auto"/>
+              <w:bottom w:val="single" w:sz="4" w:space="0" w:color="auto"/>
+              <w:right w:val="single" w:sz="4" w:space="0" w:color="auto"/>
+            </w:tcBorders>
+            <w:shd w:val="clear" w:color="auto" w:fill="auto"/>
+            <w:noWrap/>
+            <w:vAlign w:val="bottom"/>
+            <w:hideMark/>
+          </w:tcPr>
+          <w:p>
+            <w:pPr>
+              <w:bidi w:val="0"/>
+              <w:jc w:val="center"/>
+              <w:rPr>
+                <w:rFonts w:ascii="Arial" w:hAnsi="Arial" w:cs="Arial"/>
+                <w:color w:val="000000"/>
+              </w:rPr>
+            </w:pPr>
+            <w:r>
+              <w:rPr>
+                <w:rFonts w:ascii="Arial" w:hAnsi="Arial" w:cs="Arial"/>
+                <w:color w:val="000000"/>
+              </w:rPr>
+              <w:t>5.960775</w:t>
+            </w:r>
+          </w:p>
+        </w:tc>
+        <w:tc>
+          <w:tcPr>
+            <w:tcW w:w="1387" w:type="dxa"/>
+            <w:tcBorders>
+              <w:top w:val="nil"/>
+              <w:left w:val="single" w:sz="4" w:space="0" w:color="auto"/>
+              <w:bottom w:val="single" w:sz="4" w:space="0" w:color="auto"/>
+              <w:right w:val="single" w:sz="8" w:space="0" w:color="auto"/>
+            </w:tcBorders>
+            <w:shd w:val="clear" w:color="auto" w:fill="auto"/>
+            <w:noWrap/>
+            <w:hideMark/>
+          </w:tcPr>
+          <w:p>
+            <w:pPr>
+              <w:bidi w:val="0"/>
+            </w:pPr>
+            <w:r>
+              <w:t>56928.78216</w:t>
+            </w:r>
+          </w:p>
+        </w:tc>
+      </w:tr>
+      <w:tr>
+        <w:trPr>
+          <w:trHeight w:val="276"/>
+          <w:jc w:val="center"/>
+        </w:trPr>
+        <w:tc>
+          <w:tcPr>
+            <w:tcW w:w="2260" w:type="dxa"/>
+            <w:tcBorders>
+              <w:top w:val="nil"/>
+              <w:left w:val="single" w:sz="8" w:space="0" w:color="auto"/>
+              <w:bottom w:val="single" w:sz="4" w:space="0" w:color="auto"/>
+              <w:right w:val="single" w:sz="4" w:space="0" w:color="auto"/>
+            </w:tcBorders>
+            <w:shd w:val="clear" w:color="auto" w:fill="auto"/>
+            <w:noWrap/>
+            <w:vAlign w:val="bottom"/>
+            <w:hideMark/>
+          </w:tcPr>
+          <w:p>
+            <w:pPr>
+              <w:bidi w:val="0"/>
+              <w:jc w:val="center"/>
+              <w:rPr>
+                <w:rFonts w:ascii="Arial" w:hAnsi="Arial" w:cs="Arial"/>
+                <w:color w:val="000000"/>
+              </w:rPr>
+            </w:pPr>
+            <w:r>
+              <w:rPr>
+                <w:rFonts w:ascii="Arial" w:hAnsi="Arial" w:cs="Arial"/>
+                <w:color w:val="000000"/>
+              </w:rPr>
+              <w:t>16181.7284</w:t>
+            </w:r>
+          </w:p>
+        </w:tc>
+        <w:tc>
+          <w:tcPr>
+            <w:tcW w:w="1660" w:type="dxa"/>
+            <w:tcBorders>
+              <w:top w:val="nil"/>
+              <w:left w:val="single" w:sz="4" w:space="0" w:color="auto"/>
+              <w:bottom w:val="single" w:sz="4" w:space="0" w:color="auto"/>
+              <w:right w:val="single" w:sz="4" w:space="0" w:color="auto"/>
+            </w:tcBorders>
+            <w:shd w:val="clear" w:color="auto" w:fill="auto"/>
+            <w:noWrap/>
+            <w:vAlign w:val="bottom"/>
+            <w:hideMark/>
+          </w:tcPr>
+          <w:p>
+            <w:pPr>
+              <w:bidi w:val="0"/>
+              <w:jc w:val="center"/>
+              <w:rPr>
+                <w:rFonts w:ascii="Arial" w:hAnsi="Arial" w:cs="Arial"/>
+                <w:color w:val="000000"/>
+              </w:rPr>
+            </w:pPr>
+            <w:r>
+              <w:rPr>
+                <w:rFonts w:ascii="Arial" w:hAnsi="Arial" w:cs="Arial"/>
+                <w:color w:val="000000"/>
+              </w:rPr>
+              <w:t>5.529621</w:t>
+            </w:r>
+          </w:p>
+        </w:tc>
+        <w:tc>
+          <w:tcPr>
+            <w:tcW w:w="1387" w:type="dxa"/>
+            <w:tcBorders>
+              <w:top w:val="nil"/>
+              <w:left w:val="single" w:sz="4" w:space="0" w:color="auto"/>
+              <w:bottom w:val="single" w:sz="4" w:space="0" w:color="auto"/>
+              <w:right w:val="single" w:sz="8" w:space="0" w:color="auto"/>
+            </w:tcBorders>
+            <w:shd w:val="clear" w:color="auto" w:fill="auto"/>
+            <w:noWrap/>
+            <w:hideMark/>
+          </w:tcPr>
+          <w:p>
+            <w:pPr>
+              <w:bidi w:val="0"/>
+            </w:pPr>
+            <w:r>
+              <w:t>73317.37097</w:t>
+            </w:r>
+          </w:p>
+        </w:tc>
+      </w:tr>
+      <w:tr>
+        <w:trPr>
+          <w:trHeight w:val="276"/>
+          <w:jc w:val="center"/>
+        </w:trPr>
+        <w:tc>
+          <w:tcPr>
+            <w:tcW w:w="2260" w:type="dxa"/>
+            <w:tcBorders>
+              <w:top w:val="nil"/>
+              <w:left w:val="single" w:sz="8" w:space="0" w:color="auto"/>
+              <w:bottom w:val="single" w:sz="4" w:space="0" w:color="auto"/>
+              <w:right w:val="single" w:sz="4" w:space="0" w:color="auto"/>
+            </w:tcBorders>
+            <w:shd w:val="clear" w:color="auto" w:fill="auto"/>
+            <w:noWrap/>
+            <w:vAlign w:val="bottom"/>
+            <w:hideMark/>
+          </w:tcPr>
+          <w:p>
+            <w:pPr>
+              <w:bidi w:val="0"/>
+              <w:jc w:val="center"/>
+              <w:rPr>
+                <w:rFonts w:ascii="Arial" w:hAnsi="Arial" w:cs="Arial"/>
+                <w:color w:val="000000"/>
+              </w:rPr>
+            </w:pPr>
+            <w:r>
+              <w:rPr>
+                <w:rFonts w:ascii="Arial" w:hAnsi="Arial" w:cs="Arial"/>
+                <w:color w:val="000000"/>
+              </w:rPr>
+              <w:t>16260.08514</w:t>
+            </w:r>
+          </w:p>
+        </w:tc>
+        <w:tc>
+          <w:tcPr>
+            <w:tcW w:w="1660" w:type="dxa"/>
+            <w:tcBorders>
+              <w:top w:val="nil"/>
+              <w:left w:val="single" w:sz="4" w:space="0" w:color="auto"/>
+              <w:bottom w:val="single" w:sz="4" w:space="0" w:color="auto"/>
+              <w:right w:val="single" w:sz="4" w:space="0" w:color="auto"/>
+            </w:tcBorders>
+            <w:shd w:val="clear" w:color="auto" w:fill="auto"/>
+            <w:noWrap/>
+            <w:vAlign w:val="bottom"/>
+            <w:hideMark/>
+          </w:tcPr>
+          <w:p>
+            <w:pPr>
+              <w:bidi w:val="0"/>
+              <w:jc w:val="center"/>
+              <w:rPr>
+                <w:rFonts w:ascii="Arial" w:hAnsi="Arial" w:cs="Arial"/>
+                <w:color w:val="000000"/>
+              </w:rPr>
+            </w:pPr>
+            <w:r>
+              <w:rPr>
+                <w:rFonts w:ascii="Arial" w:hAnsi="Arial" w:cs="Arial"/>
+                <w:color w:val="000000"/>
+              </w:rPr>
+              <w:t>5.510266</w:t>
+            </w:r>
+          </w:p>
+        </w:tc>
+        <w:tc>
+          <w:tcPr>
+            <w:tcW w:w="1387" w:type="dxa"/>
+            <w:tcBorders>
+              <w:top w:val="nil"/>
+              <w:left w:val="single" w:sz="4" w:space="0" w:color="auto"/>
+              <w:bottom w:val="single" w:sz="4" w:space="0" w:color="auto"/>
+              <w:right w:val="single" w:sz="8" w:space="0" w:color="auto"/>
+            </w:tcBorders>
+            <w:shd w:val="clear" w:color="auto" w:fill="auto"/>
+            <w:noWrap/>
+            <w:hideMark/>
+          </w:tcPr>
+          <w:p>
+            <w:pPr>
+              <w:bidi w:val="0"/>
+            </w:pPr>
+            <w:r>
+              <w:t>89705.95977</w:t>
+            </w:r>
+          </w:p>
+        </w:tc>
+      </w:tr>
+      <w:tr>
+        <w:trPr>
+          <w:trHeight w:val="276"/>
+          <w:jc w:val="center"/>
+        </w:trPr>
+        <w:tc>
+          <w:tcPr>
+            <w:tcW w:w="2260" w:type="dxa"/>
+            <w:tcBorders>
+              <w:top w:val="nil"/>
+              <w:left w:val="single" w:sz="8" w:space="0" w:color="auto"/>
+              <w:bottom w:val="single" w:sz="4" w:space="0" w:color="auto"/>
+              <w:right w:val="single" w:sz="4" w:space="0" w:color="auto"/>
+            </w:tcBorders>
+            <w:shd w:val="clear" w:color="auto" w:fill="auto"/>
+            <w:noWrap/>
+            <w:vAlign w:val="bottom"/>
+            <w:hideMark/>
+          </w:tcPr>
+          <w:p>
+            <w:pPr>
+              <w:bidi w:val="0"/>
+              <w:jc w:val="center"/>
+              <w:rPr>
+                <w:rFonts w:ascii="Arial" w:hAnsi="Arial" w:cs="Arial"/>
+                <w:color w:val="000000"/>
+              </w:rPr>
+            </w:pPr>
+            <w:r>
+              <w:rPr>
+                <w:rFonts w:ascii="Arial" w:hAnsi="Arial" w:cs="Arial"/>
+                <w:color w:val="000000"/>
+              </w:rPr>
+              <w:t>15530.59976</w:t>
+            </w:r>
+          </w:p>
+        </w:tc>
+        <w:tc>
+          <w:tcPr>
+            <w:tcW w:w="1660" w:type="dxa"/>
+            <w:tcBorders>
+              <w:top w:val="nil"/>
+              <w:left w:val="single" w:sz="4" w:space="0" w:color="auto"/>
+              <w:bottom w:val="single" w:sz="4" w:space="0" w:color="auto"/>
+              <w:right w:val="single" w:sz="4" w:space="0" w:color="auto"/>
+            </w:tcBorders>
+            <w:shd w:val="clear" w:color="auto" w:fill="auto"/>
+            <w:noWrap/>
+            <w:vAlign w:val="bottom"/>
+            <w:hideMark/>
+          </w:tcPr>
+          <w:p>
+            <w:pPr>
+              <w:bidi w:val="0"/>
+              <w:jc w:val="center"/>
+              <w:rPr>
+                <w:rFonts w:ascii="Arial" w:hAnsi="Arial" w:cs="Arial"/>
+                <w:color w:val="000000"/>
+              </w:rPr>
+            </w:pPr>
+            <w:r>
+              <w:rPr>
+                <w:rFonts w:ascii="Arial" w:hAnsi="Arial" w:cs="Arial"/>
+                <w:color w:val="000000"/>
+              </w:rPr>
+              <w:t>5.993923</w:t>
+            </w:r>
+          </w:p>
+        </w:tc>
+        <w:tc>
+          <w:tcPr>
+            <w:tcW w:w="1387" w:type="dxa"/>
+            <w:tcBorders>
+              <w:top w:val="nil"/>
+              <w:left w:val="single" w:sz="4" w:space="0" w:color="auto"/>
+              <w:bottom w:val="single" w:sz="4" w:space="0" w:color="auto"/>
+              <w:right w:val="single" w:sz="8" w:space="0" w:color="auto"/>
+            </w:tcBorders>
+            <w:shd w:val="clear" w:color="auto" w:fill="auto"/>
+            <w:noWrap/>
+            <w:hideMark/>
+          </w:tcPr>
+          <w:p>
+            <w:pPr>
+              <w:bidi w:val="0"/>
+            </w:pPr>
+            <w:r>
+              <w:t>106094.5486</w:t>
+            </w:r>
+          </w:p>
+        </w:tc>
+      </w:tr>
+      <w:tr>
+        <w:trPr>
+          <w:trHeight w:val="276"/>
+          <w:jc w:val="center"/>
+        </w:trPr>
+        <w:tc>
+          <w:tcPr>
+            <w:tcW w:w="2260" w:type="dxa"/>
+            <w:tcBorders>
+              <w:top w:val="nil"/>
+              <w:left w:val="single" w:sz="8" w:space="0" w:color="auto"/>
+              <w:bottom w:val="single" w:sz="4" w:space="0" w:color="auto"/>
+              <w:right w:val="single" w:sz="4" w:space="0" w:color="auto"/>
+            </w:tcBorders>
+            <w:shd w:val="clear" w:color="auto" w:fill="auto"/>
+            <w:noWrap/>
+            <w:vAlign w:val="bottom"/>
+            <w:hideMark/>
+          </w:tcPr>
+          <w:p>
+            <w:pPr>
+              <w:bidi w:val="0"/>
+              <w:jc w:val="center"/>
+              <w:rPr>
+                <w:rFonts w:ascii="Arial" w:hAnsi="Arial" w:cs="Arial"/>
+                <w:color w:val="000000"/>
+              </w:rPr>
+            </w:pPr>
+            <w:r>
+              <w:rPr>
+                <w:rFonts w:ascii="Arial" w:hAnsi="Arial" w:cs="Arial"/>
+                <w:color w:val="000000"/>
+              </w:rPr>
+              <w:t>15906.19076</w:t>
+            </w:r>
+          </w:p>
+        </w:tc>
+        <w:tc>
+          <w:tcPr>
+            <w:tcW w:w="1660" w:type="dxa"/>
+            <w:tcBorders>
+              <w:top w:val="nil"/>
+              <w:left w:val="single" w:sz="4" w:space="0" w:color="auto"/>
+              <w:bottom w:val="single" w:sz="4" w:space="0" w:color="auto"/>
+              <w:right w:val="single" w:sz="4" w:space="0" w:color="auto"/>
+            </w:tcBorders>
+            <w:shd w:val="clear" w:color="auto" w:fill="auto"/>
+            <w:noWrap/>
+            <w:vAlign w:val="bottom"/>
+            <w:hideMark/>
+          </w:tcPr>
+          <w:p>
+            <w:pPr>
+              <w:bidi w:val="0"/>
+              <w:jc w:val="center"/>
+              <w:rPr>
+                <w:rFonts w:ascii="Arial" w:hAnsi="Arial" w:cs="Arial"/>
+                <w:color w:val="000000"/>
+              </w:rPr>
+            </w:pPr>
+            <w:r>
+              <w:rPr>
+                <w:rFonts w:ascii="Arial" w:hAnsi="Arial" w:cs="Arial"/>
+                <w:color w:val="000000"/>
+              </w:rPr>
+              <w:t>5.40157</w:t>
+            </w:r>
+          </w:p>
+        </w:tc>
+        <w:tc>
+          <w:tcPr>
+            <w:tcW w:w="1387" w:type="dxa"/>
+            <w:tcBorders>
+              <w:top w:val="nil"/>
+              <w:left w:val="single" w:sz="4" w:space="0" w:color="auto"/>
+              <w:bottom w:val="single" w:sz="4" w:space="0" w:color="auto"/>
+              <w:right w:val="single" w:sz="8" w:space="0" w:color="auto"/>
+            </w:tcBorders>
+            <w:shd w:val="clear" w:color="auto" w:fill="auto"/>
+            <w:noWrap/>
+            <w:hideMark/>
+          </w:tcPr>
+          <w:p>
+            <w:pPr>
+              <w:bidi w:val="0"/>
+            </w:pPr>
+            <w:r>
+              <w:t>122483.1374</w:t>
+            </w:r>
+          </w:p>
+        </w:tc>
+      </w:tr>
+      <w:tr>
+        <w:trPr>
+          <w:trHeight w:val="276"/>
+          <w:jc w:val="center"/>
+        </w:trPr>
+        <w:tc>
+          <w:tcPr>
+            <w:tcW w:w="2260" w:type="dxa"/>
+            <w:tcBorders>
+              <w:top w:val="nil"/>
+              <w:left w:val="single" w:sz="8" w:space="0" w:color="auto"/>
+              <w:bottom w:val="single" w:sz="4" w:space="0" w:color="auto"/>
+              <w:right w:val="single" w:sz="4" w:space="0" w:color="auto"/>
+            </w:tcBorders>
+            <w:shd w:val="clear" w:color="auto" w:fill="auto"/>
+            <w:noWrap/>
+            <w:vAlign w:val="bottom"/>
+            <w:hideMark/>
+          </w:tcPr>
+          <w:p>
+            <w:pPr>
+              <w:bidi w:val="0"/>
+              <w:jc w:val="center"/>
+              <w:rPr>
+                <w:rFonts w:ascii="Arial" w:hAnsi="Arial" w:cs="Arial"/>
+                <w:color w:val="000000"/>
+              </w:rPr>
+            </w:pPr>
+            <w:r>
+              <w:rPr>
+                <w:rFonts w:ascii="Arial" w:hAnsi="Arial" w:cs="Arial"/>
+                <w:color w:val="000000"/>
+              </w:rPr>
+              <w:t>15302.66474</w:t>
+            </w:r>
+          </w:p>
+        </w:tc>
+        <w:tc>
+          <w:tcPr>
+            <w:tcW w:w="1660" w:type="dxa"/>
+            <w:tcBorders>
+              <w:top w:val="nil"/>
+              <w:left w:val="single" w:sz="4" w:space="0" w:color="auto"/>
+              <w:bottom w:val="single" w:sz="4" w:space="0" w:color="auto"/>
+              <w:right w:val="single" w:sz="4" w:space="0" w:color="auto"/>
+            </w:tcBorders>
+            <w:shd w:val="clear" w:color="auto" w:fill="auto"/>
+            <w:noWrap/>
+            <w:vAlign w:val="bottom"/>
+            <w:hideMark/>
+          </w:tcPr>
+          <w:p>
+            <w:pPr>
+              <w:bidi w:val="0"/>
+              <w:jc w:val="center"/>
+              <w:rPr>
+                <w:rFonts w:ascii="Arial" w:hAnsi="Arial" w:cs="Arial"/>
+                <w:color w:val="000000"/>
+              </w:rPr>
+            </w:pPr>
+            <w:r>
+              <w:rPr>
+                <w:rFonts w:ascii="Arial" w:hAnsi="Arial" w:cs="Arial"/>
+                <w:color w:val="000000"/>
+              </w:rPr>
+              <w:t>5.614358</w:t>
+            </w:r>
+          </w:p>
+        </w:tc>
+        <w:tc>
+          <w:tcPr>
+            <w:tcW w:w="1387" w:type="dxa"/>
+            <w:tcBorders>
+              <w:top w:val="nil"/>
+              <w:left w:val="single" w:sz="4" w:space="0" w:color="auto"/>
+              <w:bottom w:val="single" w:sz="4" w:space="0" w:color="auto"/>
+              <w:right w:val="single" w:sz="8" w:space="0" w:color="auto"/>
+            </w:tcBorders>
+            <w:shd w:val="clear" w:color="auto" w:fill="auto"/>
+            <w:noWrap/>
+            <w:hideMark/>
+          </w:tcPr>
+          <w:p>
+            <w:pPr>
+              <w:bidi w:val="0"/>
+            </w:pPr>
+            <w:r>
+              <w:t>138871.7262</w:t>
+            </w:r>
+          </w:p>
+        </w:tc>
+      </w:tr>
+      <w:tr>
+        <w:trPr>
+          <w:trHeight w:val="288"/>
+          <w:jc w:val="center"/>
+        </w:trPr>
+        <w:tc>
+          <w:tcPr>
+            <w:tcW w:w="2260" w:type="dxa"/>
+            <w:tcBorders>
+              <w:top w:val="nil"/>
+              <w:left w:val="single" w:sz="8" w:space="0" w:color="auto"/>
+              <w:bottom w:val="single" w:sz="8" w:space="0" w:color="auto"/>
+              <w:right w:val="single" w:sz="4" w:space="0" w:color="auto"/>
+            </w:tcBorders>
+            <w:shd w:val="clear" w:color="auto" w:fill="auto"/>
+            <w:noWrap/>
+            <w:vAlign w:val="bottom"/>
+            <w:hideMark/>
+          </w:tcPr>
+          <w:p>
+            <w:pPr>
+              <w:bidi w:val="0"/>
+              <w:jc w:val="center"/>
+              <w:rPr>
+                <w:rFonts w:ascii="Arial" w:hAnsi="Arial" w:cs="Arial"/>
+                <w:color w:val="000000"/>
+              </w:rPr>
+            </w:pPr>
+            <w:r>
+              <w:rPr>
+                <w:rFonts w:ascii="Arial" w:hAnsi="Arial" w:cs="Arial"/>
+                <w:color w:val="000000"/>
+              </w:rPr>
+              <w:t>16429.39771</w:t>
+            </w:r>
+          </w:p>
+        </w:tc>
+        <w:tc>
+          <w:tcPr>
+            <w:tcW w:w="1660" w:type="dxa"/>
+            <w:tcBorders>
+              <w:top w:val="nil"/>
+              <w:left w:val="single" w:sz="4" w:space="0" w:color="auto"/>
+              <w:bottom w:val="single" w:sz="8" w:space="0" w:color="auto"/>
+              <w:right w:val="single" w:sz="4" w:space="0" w:color="auto"/>
+            </w:tcBorders>
+            <w:shd w:val="clear" w:color="auto" w:fill="auto"/>
+            <w:noWrap/>
+            <w:vAlign w:val="bottom"/>
+            <w:hideMark/>
+          </w:tcPr>
+          <w:p>
+            <w:pPr>
+              <w:bidi w:val="0"/>
+              <w:jc w:val="center"/>
+              <w:rPr>
+                <w:rFonts w:ascii="Arial" w:hAnsi="Arial" w:cs="Arial"/>
+                <w:color w:val="000000"/>
+              </w:rPr>
+            </w:pPr>
+            <w:r>
+              <w:rPr>
+                <w:rFonts w:ascii="Arial" w:hAnsi="Arial" w:cs="Arial"/>
+                <w:color w:val="000000"/>
+              </w:rPr>
+              <w:t>5.564964</w:t>
+            </w:r>
+          </w:p>
+        </w:tc>
+        <w:tc>
+          <w:tcPr>
+            <w:tcW w:w="1387" w:type="dxa"/>
+            <w:tcBorders>
+              <w:top w:val="nil"/>
+              <w:left w:val="single" w:sz="4" w:space="0" w:color="auto"/>
+              <w:bottom w:val="single" w:sz="8" w:space="0" w:color="auto"/>
+              <w:right w:val="single" w:sz="8" w:space="0" w:color="auto"/>
+            </w:tcBorders>
+            <w:shd w:val="clear" w:color="auto" w:fill="auto"/>
+            <w:noWrap/>
+            <w:hideMark/>
+          </w:tcPr>
+          <w:p>
+            <w:r>
+              <w:t>155260.315</w:t>
+            </w:r>
+          </w:p>
+        </w:tc>
+      </w:tr>
+    </w:tbl>
+    <w:p>
+      <w:pPr>
+        <w:bidi w:val="0"/>
+        <w:jc w:val="both"/>
+      </w:pPr>
+    </w:p>
+    <w:p>
+      <w:pPr>
+        <w:bidi w:val="0"/>
+        <w:jc w:val="both"/>
+      </w:pPr>
+      <w:r>
+        <w:t>2.5.3.</w:t>
+      </w:r>
+    </w:p>
+    <w:p>
+      <w:pPr>
+        <w:bidi w:val="0"/>
+        <w:jc w:val="both"/>
+      </w:pPr>
+      <w:r>
+        <w:rPr>
+          <w:noProof/>
+        </w:rPr>
+        <w:drawing>
+          <wp:inline distT="0" distB="0" distL="0" distR="0">
+            <wp:extent cx="5274310" cy="3312160"/>
+            <wp:effectExtent l="0" t="0" r="2540" b="2540"/>
+            <wp:docPr id="15" name="Picture 15"/>
+            <wp:cNvGraphicFramePr>
+              <a:graphicFrameLocks xmlns:a="http://schemas.openxmlformats.org/drawingml/2006/main" noChangeAspect="1"/>
+            </wp:cNvGraphicFramePr>
+            <a:graphic xmlns:a="http://schemas.openxmlformats.org/drawingml/2006/main">
+              <a:graphicData uri="http://schemas.openxmlformats.org/drawingml/2006/picture">
+                <pic:pic xmlns:pic="http://schemas.openxmlformats.org/drawingml/2006/picture">
+                  <pic:nvPicPr>
+                    <pic:cNvPr id="15" name="256t.JPG"/>
+                    <pic:cNvPicPr/>
+                  </pic:nvPicPr>
+                  <pic:blipFill>
+                    <a:blip r:embed="rId9">
+                      <a:extLst>
+                        <a:ext uri="{28A0092B-C50C-407E-A947-70E740481C1C}">
+                          <a14:useLocalDpi xmlns:a14="http://schemas.microsoft.com/office/drawing/2010/main" val="0"/>
+                        </a:ext>
+                      </a:extLst>
+                    </a:blip>
+                    <a:stretch>
+                      <a:fillRect/>
+                    </a:stretch>
+                  </pic:blipFill>
+                  <pic:spPr>
+                    <a:xfrm>
+                      <a:off x="0" y="0"/>
+                      <a:ext cx="5274310" cy="3312160"/>
+                    </a:xfrm>
+                    <a:prstGeom prst="rect">
+                      <a:avLst/>
+                    </a:prstGeom>
+                  </pic:spPr>
+                </pic:pic>
+              </a:graphicData>
+            </a:graphic>
+          </wp:inline>
+        </w:drawing>
+      </w:r>
+    </w:p>
+    <w:p>
+      <w:pPr>
+        <w:bidi w:val="0"/>
+        <w:jc w:val="both"/>
+      </w:pPr>
+    </w:p>
+    <w:p>
+      <w:pPr>
+        <w:bidi w:val="0"/>
+        <w:jc w:val="both"/>
+      </w:pPr>
+      <w:r>
+        <w:t xml:space="preserve">2.6.1. </w:t>
+      </w:r>
+      <w:r>
+        <w:t xml:space="preserve">Throughput for </w:t>
+      </w:r>
+      <w:r>
+        <w:rPr>
+          <w:b/>
+          <w:bCs/>
+        </w:rPr>
+        <w:t xml:space="preserve">load = 0, #threads = </w:t>
+      </w:r>
+      <w:r>
+        <w:rPr>
+          <w:b/>
+          <w:bCs/>
+        </w:rPr>
+        <w:t>512</w:t>
+      </w:r>
+      <w:r>
+        <w:t xml:space="preserve">: </w:t>
+      </w:r>
+      <w:r>
+        <w:rPr>
+          <w:i/>
+          <w:iCs/>
+        </w:rPr>
+        <w:t>36106.30203</w:t>
+      </w:r>
+      <w:r>
+        <w:t xml:space="preserve"> </w:t>
+      </w:r>
+      <w:proofErr w:type="spellStart"/>
+      <w:r>
+        <w:t>reqs</w:t>
+      </w:r>
+      <w:proofErr w:type="spellEnd"/>
+      <w:r>
+        <w:t>/sec.</w:t>
+      </w:r>
+    </w:p>
+    <w:p>
+      <w:pPr>
+        <w:bidi w:val="0"/>
+        <w:jc w:val="both"/>
+      </w:pPr>
+    </w:p>
+    <w:p>
+      <w:pPr>
+        <w:bidi w:val="0"/>
+        <w:jc w:val="both"/>
+      </w:pPr>
+    </w:p>
+    <w:p>
+      <w:pPr>
+        <w:bidi w:val="0"/>
+        <w:jc w:val="both"/>
+      </w:pPr>
+    </w:p>
+    <w:p>
+      <w:pPr>
+        <w:bidi w:val="0"/>
+        <w:jc w:val="both"/>
+      </w:pPr>
+    </w:p>
+    <w:p>
+      <w:pPr>
+        <w:bidi w:val="0"/>
+        <w:jc w:val="both"/>
+      </w:pPr>
+    </w:p>
+    <w:p>
+      <w:pPr>
+        <w:bidi w:val="0"/>
+        <w:jc w:val="both"/>
+      </w:pPr>
+    </w:p>
+    <w:p>
+      <w:pPr>
+        <w:bidi w:val="0"/>
+        <w:jc w:val="both"/>
+      </w:pPr>
+      <w:r>
+        <w:t>2.6.2.</w:t>
+      </w:r>
+    </w:p>
+    <w:tbl>
+      <w:tblPr>
+        <w:bidiVisual/>
+        <w:tblW w:w="5421" w:type="dxa"/>
+        <w:jc w:val="center"/>
+        <w:tblLook w:val="04A0" w:firstRow="1" w:lastRow="0" w:firstColumn="1" w:lastColumn="0" w:noHBand="0" w:noVBand="1"/>
+      </w:tblPr>
+      <w:tblGrid>
+        <w:gridCol w:w="2260"/>
+        <w:gridCol w:w="1660"/>
+        <w:gridCol w:w="1501"/>
+      </w:tblGrid>
+      <w:tr>
+        <w:trPr>
+          <w:trHeight w:val="288"/>
+          <w:jc w:val="center"/>
+        </w:trPr>
+        <w:tc>
+          <w:tcPr>
+            <w:tcW w:w="2260" w:type="dxa"/>
+            <w:tcBorders>
+              <w:top w:val="single" w:sz="8" w:space="0" w:color="auto"/>
+              <w:left w:val="single" w:sz="8" w:space="0" w:color="auto"/>
+              <w:bottom w:val="single" w:sz="8" w:space="0" w:color="auto"/>
+              <w:right w:val="single" w:sz="4" w:space="0" w:color="auto"/>
+            </w:tcBorders>
+            <w:shd w:val="clear" w:color="auto" w:fill="auto"/>
+            <w:noWrap/>
+            <w:vAlign w:val="center"/>
+            <w:hideMark/>
+          </w:tcPr>
+          <w:p>
+            <w:pPr>
+              <w:bidi w:val="0"/>
+              <w:spacing w:after="0" w:line="240" w:lineRule="auto"/>
+              <w:jc w:val="center"/>
+              <w:rPr>
+                <w:rFonts w:ascii="Arial" w:eastAsia="Times New Roman" w:hAnsi="Arial" w:cs="Arial"/>
+                <w:b/>
+                <w:bCs/>
+                <w:color w:val="000000"/>
+              </w:rPr>
+            </w:pPr>
+            <w:r>
+              <w:rPr>
+                <w:rFonts w:ascii="Arial" w:eastAsia="Times New Roman" w:hAnsi="Arial" w:cs="Arial"/>
+                <w:b/>
+                <w:bCs/>
+                <w:color w:val="000000"/>
+              </w:rPr>
+              <w:t>throughput (</w:t>
+            </w:r>
+            <w:proofErr w:type="spellStart"/>
+            <w:r>
+              <w:rPr>
+                <w:rFonts w:ascii="Arial" w:eastAsia="Times New Roman" w:hAnsi="Arial" w:cs="Arial"/>
+                <w:b/>
+                <w:bCs/>
+                <w:color w:val="000000"/>
+              </w:rPr>
+              <w:t>reqs</w:t>
+            </w:r>
+            <w:proofErr w:type="spellEnd"/>
+            <w:r>
+              <w:rPr>
+                <w:rFonts w:ascii="Arial" w:eastAsia="Times New Roman" w:hAnsi="Arial" w:cs="Arial"/>
+                <w:b/>
+                <w:bCs/>
+                <w:color w:val="000000"/>
+              </w:rPr>
+              <w:t>/sec)</w:t>
+            </w:r>
+          </w:p>
+        </w:tc>
+        <w:tc>
+          <w:tcPr>
+            <w:tcW w:w="1660" w:type="dxa"/>
+            <w:tcBorders>
+              <w:top w:val="single" w:sz="8" w:space="0" w:color="auto"/>
+              <w:left w:val="single" w:sz="4" w:space="0" w:color="auto"/>
+              <w:bottom w:val="single" w:sz="8" w:space="0" w:color="auto"/>
+              <w:right w:val="single" w:sz="4" w:space="0" w:color="auto"/>
+            </w:tcBorders>
+            <w:shd w:val="clear" w:color="auto" w:fill="auto"/>
+            <w:noWrap/>
+            <w:vAlign w:val="center"/>
+            <w:hideMark/>
+          </w:tcPr>
+          <w:p>
+            <w:pPr>
+              <w:bidi w:val="0"/>
+              <w:spacing w:after="0" w:line="240" w:lineRule="auto"/>
+              <w:jc w:val="center"/>
+              <w:rPr>
+                <w:rFonts w:ascii="Arial" w:eastAsia="Times New Roman" w:hAnsi="Arial" w:cs="Arial"/>
+                <w:b/>
+                <w:bCs/>
+                <w:color w:val="000000"/>
+              </w:rPr>
+            </w:pPr>
+            <w:r>
+              <w:rPr>
+                <w:rFonts w:ascii="Arial" w:eastAsia="Times New Roman" w:hAnsi="Arial" w:cs="Arial"/>
+                <w:b/>
+                <w:bCs/>
+                <w:color w:val="000000"/>
+              </w:rPr>
+              <w:t>latency (</w:t>
+            </w:r>
+            <w:proofErr w:type="spellStart"/>
+            <w:r>
+              <w:rPr>
+                <w:rFonts w:ascii="Arial" w:eastAsia="Times New Roman" w:hAnsi="Arial" w:cs="Arial"/>
+                <w:b/>
+                <w:bCs/>
+                <w:color w:val="000000"/>
+              </w:rPr>
+              <w:t>msec</w:t>
+            </w:r>
+            <w:proofErr w:type="spellEnd"/>
+            <w:r>
+              <w:rPr>
+                <w:rFonts w:ascii="Arial" w:eastAsia="Times New Roman" w:hAnsi="Arial" w:cs="Arial"/>
+                <w:b/>
+                <w:bCs/>
+                <w:color w:val="000000"/>
+              </w:rPr>
+              <w:t>)</w:t>
+            </w:r>
+          </w:p>
+        </w:tc>
+        <w:tc>
+          <w:tcPr>
+            <w:tcW w:w="1501" w:type="dxa"/>
+            <w:tcBorders>
+              <w:top w:val="single" w:sz="8" w:space="0" w:color="auto"/>
+              <w:left w:val="single" w:sz="4" w:space="0" w:color="auto"/>
+              <w:bottom w:val="single" w:sz="8" w:space="0" w:color="auto"/>
+              <w:right w:val="single" w:sz="8" w:space="0" w:color="auto"/>
+            </w:tcBorders>
+            <w:shd w:val="clear" w:color="auto" w:fill="auto"/>
+            <w:noWrap/>
+            <w:vAlign w:val="center"/>
+            <w:hideMark/>
+          </w:tcPr>
+          <w:p>
+            <w:pPr>
+              <w:bidi w:val="0"/>
+              <w:spacing w:after="0" w:line="240" w:lineRule="auto"/>
+              <w:jc w:val="center"/>
+              <w:rPr>
+                <w:rFonts w:ascii="Arial" w:eastAsia="Times New Roman" w:hAnsi="Arial" w:cs="Arial"/>
+                <w:b/>
+                <w:bCs/>
+                <w:color w:val="000000"/>
+              </w:rPr>
+            </w:pPr>
+            <w:r>
+              <w:rPr>
+                <w:rFonts w:ascii="Arial" w:eastAsia="Times New Roman" w:hAnsi="Arial" w:cs="Arial"/>
+                <w:b/>
+                <w:bCs/>
+                <w:color w:val="000000"/>
+              </w:rPr>
+              <w:t>load</w:t>
+            </w:r>
+          </w:p>
+        </w:tc>
+      </w:tr>
+      <w:tr>
+        <w:trPr>
+          <w:trHeight w:val="276"/>
+          <w:jc w:val="center"/>
+        </w:trPr>
+        <w:tc>
+          <w:tcPr>
+            <w:tcW w:w="2260" w:type="dxa"/>
+            <w:tcBorders>
+              <w:top w:val="nil"/>
+              <w:left w:val="single" w:sz="8" w:space="0" w:color="auto"/>
+              <w:bottom w:val="single" w:sz="4" w:space="0" w:color="auto"/>
+              <w:right w:val="single" w:sz="4" w:space="0" w:color="auto"/>
+            </w:tcBorders>
+            <w:shd w:val="clear" w:color="auto" w:fill="auto"/>
+            <w:noWrap/>
+            <w:vAlign w:val="bottom"/>
+            <w:hideMark/>
+          </w:tcPr>
+          <w:p>
+            <w:pPr>
+              <w:bidi w:val="0"/>
+              <w:jc w:val="center"/>
+              <w:rPr>
+                <w:rFonts w:ascii="Arial" w:hAnsi="Arial" w:cs="Arial"/>
+                <w:color w:val="000000"/>
+              </w:rPr>
+            </w:pPr>
+            <w:r>
+              <w:rPr>
+                <w:rFonts w:ascii="Arial" w:hAnsi="Arial" w:cs="Arial"/>
+                <w:color w:val="000000"/>
+              </w:rPr>
+              <w:t>3397.67853</w:t>
+            </w:r>
+          </w:p>
+        </w:tc>
+        <w:tc>
+          <w:tcPr>
+            <w:tcW w:w="1660" w:type="dxa"/>
+            <w:tcBorders>
+              <w:top w:val="nil"/>
+              <w:left w:val="single" w:sz="4" w:space="0" w:color="auto"/>
+              <w:bottom w:val="single" w:sz="4" w:space="0" w:color="auto"/>
+              <w:right w:val="single" w:sz="4" w:space="0" w:color="auto"/>
+            </w:tcBorders>
+            <w:shd w:val="clear" w:color="auto" w:fill="auto"/>
+            <w:noWrap/>
+            <w:vAlign w:val="bottom"/>
+            <w:hideMark/>
+          </w:tcPr>
+          <w:p>
+            <w:pPr>
+              <w:bidi w:val="0"/>
+              <w:jc w:val="center"/>
+              <w:rPr>
+                <w:rFonts w:ascii="Arial" w:hAnsi="Arial" w:cs="Arial"/>
+                <w:color w:val="000000"/>
+              </w:rPr>
+            </w:pPr>
+            <w:r>
+              <w:rPr>
+                <w:rFonts w:ascii="Arial" w:hAnsi="Arial" w:cs="Arial"/>
+                <w:color w:val="000000"/>
+              </w:rPr>
+              <w:t>13.4826</w:t>
+            </w:r>
+          </w:p>
+        </w:tc>
+        <w:tc>
+          <w:tcPr>
+            <w:tcW w:w="1501" w:type="dxa"/>
+            <w:tcBorders>
+              <w:top w:val="nil"/>
+              <w:left w:val="single" w:sz="4" w:space="0" w:color="auto"/>
+              <w:bottom w:val="single" w:sz="4" w:space="0" w:color="auto"/>
+              <w:right w:val="single" w:sz="8" w:space="0" w:color="auto"/>
+            </w:tcBorders>
+            <w:shd w:val="clear" w:color="auto" w:fill="auto"/>
+            <w:noWrap/>
+            <w:vAlign w:val="bottom"/>
+            <w:hideMark/>
+          </w:tcPr>
+          <w:p>
+            <w:pPr>
+              <w:bidi w:val="0"/>
+              <w:jc w:val="center"/>
+              <w:rPr>
+                <w:rFonts w:ascii="Arial" w:hAnsi="Arial" w:cs="Arial"/>
+                <w:color w:val="000000"/>
+              </w:rPr>
+            </w:pPr>
+            <w:r>
+              <w:rPr>
+                <w:rFonts w:ascii="Arial" w:hAnsi="Arial" w:cs="Arial"/>
+                <w:color w:val="000000"/>
+              </w:rPr>
+              <w:t>3610.630203</w:t>
+            </w:r>
+          </w:p>
+        </w:tc>
+      </w:tr>
+      <w:tr>
+        <w:trPr>
+          <w:trHeight w:val="276"/>
+          <w:jc w:val="center"/>
+        </w:trPr>
+        <w:tc>
+          <w:tcPr>
+            <w:tcW w:w="2260" w:type="dxa"/>
+            <w:tcBorders>
+              <w:top w:val="nil"/>
+              <w:left w:val="single" w:sz="8" w:space="0" w:color="auto"/>
+              <w:bottom w:val="single" w:sz="4" w:space="0" w:color="auto"/>
+              <w:right w:val="single" w:sz="4" w:space="0" w:color="auto"/>
+            </w:tcBorders>
+            <w:shd w:val="clear" w:color="auto" w:fill="auto"/>
+            <w:noWrap/>
+            <w:vAlign w:val="bottom"/>
+            <w:hideMark/>
+          </w:tcPr>
+          <w:p>
+            <w:pPr>
+              <w:bidi w:val="0"/>
+              <w:jc w:val="center"/>
+              <w:rPr>
+                <w:rFonts w:ascii="Arial" w:hAnsi="Arial" w:cs="Arial"/>
+                <w:color w:val="000000"/>
+              </w:rPr>
+            </w:pPr>
+            <w:r>
+              <w:rPr>
+                <w:rFonts w:ascii="Arial" w:hAnsi="Arial" w:cs="Arial"/>
+                <w:color w:val="000000"/>
+              </w:rPr>
+              <w:t>10308.50258</w:t>
+            </w:r>
+          </w:p>
+        </w:tc>
+        <w:tc>
+          <w:tcPr>
+            <w:tcW w:w="1660" w:type="dxa"/>
+            <w:tcBorders>
+              <w:top w:val="nil"/>
+              <w:left w:val="single" w:sz="4" w:space="0" w:color="auto"/>
+              <w:bottom w:val="single" w:sz="4" w:space="0" w:color="auto"/>
+              <w:right w:val="single" w:sz="4" w:space="0" w:color="auto"/>
+            </w:tcBorders>
+            <w:shd w:val="clear" w:color="auto" w:fill="auto"/>
+            <w:noWrap/>
+            <w:vAlign w:val="bottom"/>
+            <w:hideMark/>
+          </w:tcPr>
+          <w:p>
+            <w:pPr>
+              <w:bidi w:val="0"/>
+              <w:jc w:val="center"/>
+              <w:rPr>
+                <w:rFonts w:ascii="Arial" w:hAnsi="Arial" w:cs="Arial"/>
+                <w:color w:val="000000"/>
+              </w:rPr>
+            </w:pPr>
+            <w:r>
+              <w:rPr>
+                <w:rFonts w:ascii="Arial" w:hAnsi="Arial" w:cs="Arial"/>
+                <w:color w:val="000000"/>
+              </w:rPr>
+              <w:t>4.408692</w:t>
+            </w:r>
+          </w:p>
+        </w:tc>
+        <w:tc>
+          <w:tcPr>
+            <w:tcW w:w="1501" w:type="dxa"/>
+            <w:tcBorders>
+              <w:top w:val="nil"/>
+              <w:left w:val="single" w:sz="4" w:space="0" w:color="auto"/>
+              <w:bottom w:val="single" w:sz="4" w:space="0" w:color="auto"/>
+              <w:right w:val="single" w:sz="8" w:space="0" w:color="auto"/>
+            </w:tcBorders>
+            <w:shd w:val="clear" w:color="auto" w:fill="auto"/>
+            <w:noWrap/>
+            <w:vAlign w:val="bottom"/>
+            <w:hideMark/>
+          </w:tcPr>
+          <w:p>
+            <w:pPr>
+              <w:bidi w:val="0"/>
+              <w:jc w:val="center"/>
+              <w:rPr>
+                <w:rFonts w:ascii="Arial" w:hAnsi="Arial" w:cs="Arial"/>
+                <w:color w:val="000000"/>
+              </w:rPr>
+            </w:pPr>
+            <w:r>
+              <w:rPr>
+                <w:rFonts w:ascii="Arial" w:hAnsi="Arial" w:cs="Arial"/>
+                <w:color w:val="000000"/>
+              </w:rPr>
+              <w:t>11233.07174</w:t>
+            </w:r>
+          </w:p>
+        </w:tc>
+      </w:tr>
+      <w:tr>
+        <w:trPr>
+          <w:trHeight w:val="276"/>
+          <w:jc w:val="center"/>
+        </w:trPr>
+        <w:tc>
+          <w:tcPr>
+            <w:tcW w:w="2260" w:type="dxa"/>
+            <w:tcBorders>
+              <w:top w:val="nil"/>
+              <w:left w:val="single" w:sz="8" w:space="0" w:color="auto"/>
+              <w:bottom w:val="single" w:sz="4" w:space="0" w:color="auto"/>
+              <w:right w:val="single" w:sz="4" w:space="0" w:color="auto"/>
+            </w:tcBorders>
+            <w:shd w:val="clear" w:color="auto" w:fill="auto"/>
+            <w:noWrap/>
+            <w:vAlign w:val="bottom"/>
+            <w:hideMark/>
+          </w:tcPr>
+          <w:p>
+            <w:pPr>
+              <w:bidi w:val="0"/>
+              <w:jc w:val="center"/>
+              <w:rPr>
+                <w:rFonts w:ascii="Arial" w:hAnsi="Arial" w:cs="Arial"/>
+                <w:color w:val="000000"/>
+              </w:rPr>
+            </w:pPr>
+            <w:r>
+              <w:rPr>
+                <w:rFonts w:ascii="Arial" w:hAnsi="Arial" w:cs="Arial"/>
+                <w:color w:val="000000"/>
+              </w:rPr>
+              <w:t>14497.71403</w:t>
+            </w:r>
+          </w:p>
+        </w:tc>
+        <w:tc>
+          <w:tcPr>
+            <w:tcW w:w="1660" w:type="dxa"/>
+            <w:tcBorders>
+              <w:top w:val="nil"/>
+              <w:left w:val="single" w:sz="4" w:space="0" w:color="auto"/>
+              <w:bottom w:val="single" w:sz="4" w:space="0" w:color="auto"/>
+              <w:right w:val="single" w:sz="4" w:space="0" w:color="auto"/>
+            </w:tcBorders>
+            <w:shd w:val="clear" w:color="auto" w:fill="auto"/>
+            <w:noWrap/>
+            <w:vAlign w:val="bottom"/>
+            <w:hideMark/>
+          </w:tcPr>
+          <w:p>
+            <w:pPr>
+              <w:bidi w:val="0"/>
+              <w:jc w:val="center"/>
+              <w:rPr>
+                <w:rFonts w:ascii="Arial" w:hAnsi="Arial" w:cs="Arial"/>
+                <w:color w:val="000000"/>
+              </w:rPr>
+            </w:pPr>
+            <w:r>
+              <w:rPr>
+                <w:rFonts w:ascii="Arial" w:hAnsi="Arial" w:cs="Arial"/>
+                <w:color w:val="000000"/>
+              </w:rPr>
+              <w:t>3.013062</w:t>
+            </w:r>
+          </w:p>
+        </w:tc>
+        <w:tc>
+          <w:tcPr>
+            <w:tcW w:w="1501" w:type="dxa"/>
+            <w:tcBorders>
+              <w:top w:val="nil"/>
+              <w:left w:val="single" w:sz="4" w:space="0" w:color="auto"/>
+              <w:bottom w:val="single" w:sz="4" w:space="0" w:color="auto"/>
+              <w:right w:val="single" w:sz="8" w:space="0" w:color="auto"/>
+            </w:tcBorders>
+            <w:shd w:val="clear" w:color="auto" w:fill="auto"/>
+            <w:noWrap/>
+            <w:vAlign w:val="bottom"/>
+            <w:hideMark/>
+          </w:tcPr>
+          <w:p>
+            <w:pPr>
+              <w:bidi w:val="0"/>
+              <w:jc w:val="center"/>
+              <w:rPr>
+                <w:rFonts w:ascii="Arial" w:hAnsi="Arial" w:cs="Arial"/>
+                <w:color w:val="000000"/>
+              </w:rPr>
+            </w:pPr>
+            <w:r>
+              <w:rPr>
+                <w:rFonts w:ascii="Arial" w:hAnsi="Arial" w:cs="Arial"/>
+                <w:color w:val="000000"/>
+              </w:rPr>
+              <w:t>18855.51328</w:t>
+            </w:r>
+          </w:p>
+        </w:tc>
+      </w:tr>
+      <w:tr>
+        <w:trPr>
+          <w:trHeight w:val="276"/>
+          <w:jc w:val="center"/>
+        </w:trPr>
+        <w:tc>
+          <w:tcPr>
+            <w:tcW w:w="2260" w:type="dxa"/>
+            <w:tcBorders>
+              <w:top w:val="nil"/>
+              <w:left w:val="single" w:sz="8" w:space="0" w:color="auto"/>
+              <w:bottom w:val="single" w:sz="4" w:space="0" w:color="auto"/>
+              <w:right w:val="single" w:sz="4" w:space="0" w:color="auto"/>
+            </w:tcBorders>
+            <w:shd w:val="clear" w:color="auto" w:fill="auto"/>
+            <w:noWrap/>
+            <w:vAlign w:val="bottom"/>
+            <w:hideMark/>
+          </w:tcPr>
+          <w:p>
+            <w:pPr>
+              <w:bidi w:val="0"/>
+              <w:jc w:val="center"/>
+              <w:rPr>
+                <w:rFonts w:ascii="Arial" w:hAnsi="Arial" w:cs="Arial"/>
+                <w:color w:val="000000"/>
+              </w:rPr>
+            </w:pPr>
+            <w:r>
+              <w:rPr>
+                <w:rFonts w:ascii="Arial" w:hAnsi="Arial" w:cs="Arial"/>
+                <w:color w:val="000000"/>
+              </w:rPr>
+              <w:t>16076.24284</w:t>
+            </w:r>
+          </w:p>
+        </w:tc>
+        <w:tc>
+          <w:tcPr>
+            <w:tcW w:w="1660" w:type="dxa"/>
+            <w:tcBorders>
+              <w:top w:val="nil"/>
+              <w:left w:val="single" w:sz="4" w:space="0" w:color="auto"/>
+              <w:bottom w:val="single" w:sz="4" w:space="0" w:color="auto"/>
+              <w:right w:val="single" w:sz="4" w:space="0" w:color="auto"/>
+            </w:tcBorders>
+            <w:shd w:val="clear" w:color="auto" w:fill="auto"/>
+            <w:noWrap/>
+            <w:vAlign w:val="bottom"/>
+            <w:hideMark/>
+          </w:tcPr>
+          <w:p>
+            <w:pPr>
+              <w:bidi w:val="0"/>
+              <w:jc w:val="center"/>
+              <w:rPr>
+                <w:rFonts w:ascii="Arial" w:hAnsi="Arial" w:cs="Arial"/>
+                <w:color w:val="000000"/>
+              </w:rPr>
+            </w:pPr>
+            <w:r>
+              <w:rPr>
+                <w:rFonts w:ascii="Arial" w:hAnsi="Arial" w:cs="Arial"/>
+                <w:color w:val="000000"/>
+              </w:rPr>
+              <w:t>2.828425</w:t>
+            </w:r>
+          </w:p>
+        </w:tc>
+        <w:tc>
+          <w:tcPr>
+            <w:tcW w:w="1501" w:type="dxa"/>
+            <w:tcBorders>
+              <w:top w:val="nil"/>
+              <w:left w:val="single" w:sz="4" w:space="0" w:color="auto"/>
+              <w:bottom w:val="single" w:sz="4" w:space="0" w:color="auto"/>
+              <w:right w:val="single" w:sz="8" w:space="0" w:color="auto"/>
+            </w:tcBorders>
+            <w:shd w:val="clear" w:color="auto" w:fill="auto"/>
+            <w:noWrap/>
+            <w:vAlign w:val="bottom"/>
+            <w:hideMark/>
+          </w:tcPr>
+          <w:p>
+            <w:pPr>
+              <w:bidi w:val="0"/>
+              <w:jc w:val="center"/>
+              <w:rPr>
+                <w:rFonts w:ascii="Arial" w:hAnsi="Arial" w:cs="Arial"/>
+                <w:color w:val="000000"/>
+              </w:rPr>
+            </w:pPr>
+            <w:r>
+              <w:rPr>
+                <w:rFonts w:ascii="Arial" w:hAnsi="Arial" w:cs="Arial"/>
+                <w:color w:val="000000"/>
+              </w:rPr>
+              <w:t>26477.95482</w:t>
+            </w:r>
+          </w:p>
+        </w:tc>
+      </w:tr>
+      <w:tr>
+        <w:trPr>
+          <w:trHeight w:val="276"/>
+          <w:jc w:val="center"/>
+        </w:trPr>
+        <w:tc>
+          <w:tcPr>
+            <w:tcW w:w="2260" w:type="dxa"/>
+            <w:tcBorders>
+              <w:top w:val="nil"/>
+              <w:left w:val="single" w:sz="8" w:space="0" w:color="auto"/>
+              <w:bottom w:val="single" w:sz="4" w:space="0" w:color="auto"/>
+              <w:right w:val="single" w:sz="4" w:space="0" w:color="auto"/>
+            </w:tcBorders>
+            <w:shd w:val="clear" w:color="auto" w:fill="auto"/>
+            <w:noWrap/>
+            <w:vAlign w:val="bottom"/>
+            <w:hideMark/>
+          </w:tcPr>
+          <w:p>
+            <w:pPr>
+              <w:bidi w:val="0"/>
+              <w:jc w:val="center"/>
+              <w:rPr>
+                <w:rFonts w:ascii="Arial" w:hAnsi="Arial" w:cs="Arial"/>
+                <w:color w:val="000000"/>
+              </w:rPr>
+            </w:pPr>
+            <w:r>
+              <w:rPr>
+                <w:rFonts w:ascii="Arial" w:hAnsi="Arial" w:cs="Arial"/>
+                <w:color w:val="000000"/>
+              </w:rPr>
+              <w:t>16084.56334</w:t>
+            </w:r>
+          </w:p>
+        </w:tc>
+        <w:tc>
+          <w:tcPr>
+            <w:tcW w:w="1660" w:type="dxa"/>
+            <w:tcBorders>
+              <w:top w:val="nil"/>
+              <w:left w:val="single" w:sz="4" w:space="0" w:color="auto"/>
+              <w:bottom w:val="single" w:sz="4" w:space="0" w:color="auto"/>
+              <w:right w:val="single" w:sz="4" w:space="0" w:color="auto"/>
+            </w:tcBorders>
+            <w:shd w:val="clear" w:color="auto" w:fill="auto"/>
+            <w:noWrap/>
+            <w:vAlign w:val="bottom"/>
+            <w:hideMark/>
+          </w:tcPr>
+          <w:p>
+            <w:pPr>
+              <w:bidi w:val="0"/>
+              <w:jc w:val="center"/>
+              <w:rPr>
+                <w:rFonts w:ascii="Arial" w:hAnsi="Arial" w:cs="Arial"/>
+                <w:color w:val="000000"/>
+              </w:rPr>
+            </w:pPr>
+            <w:r>
+              <w:rPr>
+                <w:rFonts w:ascii="Arial" w:hAnsi="Arial" w:cs="Arial"/>
+                <w:color w:val="000000"/>
+              </w:rPr>
+              <w:t>2.81903</w:t>
+            </w:r>
+          </w:p>
+        </w:tc>
+        <w:tc>
+          <w:tcPr>
+            <w:tcW w:w="1501" w:type="dxa"/>
+            <w:tcBorders>
+              <w:top w:val="nil"/>
+              <w:left w:val="single" w:sz="4" w:space="0" w:color="auto"/>
+              <w:bottom w:val="single" w:sz="4" w:space="0" w:color="auto"/>
+              <w:right w:val="single" w:sz="8" w:space="0" w:color="auto"/>
+            </w:tcBorders>
+            <w:shd w:val="clear" w:color="auto" w:fill="auto"/>
+            <w:noWrap/>
+            <w:vAlign w:val="bottom"/>
+            <w:hideMark/>
+          </w:tcPr>
+          <w:p>
+            <w:pPr>
+              <w:bidi w:val="0"/>
+              <w:jc w:val="center"/>
+              <w:rPr>
+                <w:rFonts w:ascii="Arial" w:hAnsi="Arial" w:cs="Arial"/>
+                <w:color w:val="000000"/>
+              </w:rPr>
+            </w:pPr>
+            <w:r>
+              <w:rPr>
+                <w:rFonts w:ascii="Arial" w:hAnsi="Arial" w:cs="Arial"/>
+                <w:color w:val="000000"/>
+              </w:rPr>
+              <w:t>34100.39636</w:t>
+            </w:r>
+          </w:p>
+        </w:tc>
+      </w:tr>
+      <w:tr>
+        <w:trPr>
+          <w:trHeight w:val="276"/>
+          <w:jc w:val="center"/>
+        </w:trPr>
+        <w:tc>
+          <w:tcPr>
+            <w:tcW w:w="2260" w:type="dxa"/>
+            <w:tcBorders>
+              <w:top w:val="nil"/>
+              <w:left w:val="single" w:sz="8" w:space="0" w:color="auto"/>
+              <w:bottom w:val="single" w:sz="4" w:space="0" w:color="auto"/>
+              <w:right w:val="single" w:sz="4" w:space="0" w:color="auto"/>
+            </w:tcBorders>
+            <w:shd w:val="clear" w:color="auto" w:fill="auto"/>
+            <w:noWrap/>
+            <w:vAlign w:val="bottom"/>
+            <w:hideMark/>
+          </w:tcPr>
+          <w:p>
+            <w:pPr>
+              <w:bidi w:val="0"/>
+              <w:jc w:val="center"/>
+              <w:rPr>
+                <w:rFonts w:ascii="Arial" w:hAnsi="Arial" w:cs="Arial"/>
+                <w:color w:val="000000"/>
+              </w:rPr>
+            </w:pPr>
+            <w:r>
+              <w:rPr>
+                <w:rFonts w:ascii="Arial" w:hAnsi="Arial" w:cs="Arial"/>
+                <w:color w:val="000000"/>
+              </w:rPr>
+              <w:t>16374.32605</w:t>
+            </w:r>
+          </w:p>
+        </w:tc>
+        <w:tc>
+          <w:tcPr>
+            <w:tcW w:w="1660" w:type="dxa"/>
+            <w:tcBorders>
+              <w:top w:val="nil"/>
+              <w:left w:val="single" w:sz="4" w:space="0" w:color="auto"/>
+              <w:bottom w:val="single" w:sz="4" w:space="0" w:color="auto"/>
+              <w:right w:val="single" w:sz="4" w:space="0" w:color="auto"/>
+            </w:tcBorders>
+            <w:shd w:val="clear" w:color="auto" w:fill="auto"/>
+            <w:noWrap/>
+            <w:vAlign w:val="bottom"/>
+            <w:hideMark/>
+          </w:tcPr>
+          <w:p>
+            <w:pPr>
+              <w:bidi w:val="0"/>
+              <w:jc w:val="center"/>
+              <w:rPr>
+                <w:rFonts w:ascii="Arial" w:hAnsi="Arial" w:cs="Arial"/>
+                <w:color w:val="000000"/>
+              </w:rPr>
+            </w:pPr>
+            <w:r>
+              <w:rPr>
+                <w:rFonts w:ascii="Arial" w:hAnsi="Arial" w:cs="Arial"/>
+                <w:color w:val="000000"/>
+              </w:rPr>
+              <w:t>2.745726</w:t>
+            </w:r>
+          </w:p>
+        </w:tc>
+        <w:tc>
+          <w:tcPr>
+            <w:tcW w:w="1501" w:type="dxa"/>
+            <w:tcBorders>
+              <w:top w:val="nil"/>
+              <w:left w:val="single" w:sz="4" w:space="0" w:color="auto"/>
+              <w:bottom w:val="single" w:sz="4" w:space="0" w:color="auto"/>
+              <w:right w:val="single" w:sz="8" w:space="0" w:color="auto"/>
+            </w:tcBorders>
+            <w:shd w:val="clear" w:color="auto" w:fill="auto"/>
+            <w:noWrap/>
+            <w:vAlign w:val="bottom"/>
+            <w:hideMark/>
+          </w:tcPr>
+          <w:p>
+            <w:pPr>
+              <w:bidi w:val="0"/>
+              <w:jc w:val="center"/>
+              <w:rPr>
+                <w:rFonts w:ascii="Arial" w:hAnsi="Arial" w:cs="Arial"/>
+                <w:color w:val="000000"/>
+              </w:rPr>
+            </w:pPr>
+            <w:r>
+              <w:rPr>
+                <w:rFonts w:ascii="Arial" w:hAnsi="Arial" w:cs="Arial"/>
+                <w:color w:val="000000"/>
+              </w:rPr>
+              <w:t>41722.8379</w:t>
+            </w:r>
+          </w:p>
+        </w:tc>
+      </w:tr>
+      <w:tr>
+        <w:trPr>
+          <w:trHeight w:val="276"/>
+          <w:jc w:val="center"/>
+        </w:trPr>
+        <w:tc>
+          <w:tcPr>
+            <w:tcW w:w="2260" w:type="dxa"/>
+            <w:tcBorders>
+              <w:top w:val="nil"/>
+              <w:left w:val="single" w:sz="8" w:space="0" w:color="auto"/>
+              <w:bottom w:val="single" w:sz="4" w:space="0" w:color="auto"/>
+              <w:right w:val="single" w:sz="4" w:space="0" w:color="auto"/>
+            </w:tcBorders>
+            <w:shd w:val="clear" w:color="auto" w:fill="auto"/>
+            <w:noWrap/>
+            <w:vAlign w:val="bottom"/>
+            <w:hideMark/>
+          </w:tcPr>
+          <w:p>
+            <w:pPr>
+              <w:bidi w:val="0"/>
+              <w:jc w:val="center"/>
+              <w:rPr>
+                <w:rFonts w:ascii="Arial" w:hAnsi="Arial" w:cs="Arial"/>
+                <w:color w:val="000000"/>
+              </w:rPr>
+            </w:pPr>
+            <w:r>
+              <w:rPr>
+                <w:rFonts w:ascii="Arial" w:hAnsi="Arial" w:cs="Arial"/>
+                <w:color w:val="000000"/>
+              </w:rPr>
+              <w:t>15456.81375</w:t>
+            </w:r>
+          </w:p>
+        </w:tc>
+        <w:tc>
+          <w:tcPr>
+            <w:tcW w:w="1660" w:type="dxa"/>
+            <w:tcBorders>
+              <w:top w:val="nil"/>
+              <w:left w:val="single" w:sz="4" w:space="0" w:color="auto"/>
+              <w:bottom w:val="single" w:sz="4" w:space="0" w:color="auto"/>
+              <w:right w:val="single" w:sz="4" w:space="0" w:color="auto"/>
+            </w:tcBorders>
+            <w:shd w:val="clear" w:color="auto" w:fill="auto"/>
+            <w:noWrap/>
+            <w:vAlign w:val="bottom"/>
+            <w:hideMark/>
+          </w:tcPr>
+          <w:p>
+            <w:pPr>
+              <w:bidi w:val="0"/>
+              <w:jc w:val="center"/>
+              <w:rPr>
+                <w:rFonts w:ascii="Arial" w:hAnsi="Arial" w:cs="Arial"/>
+                <w:color w:val="000000"/>
+              </w:rPr>
+            </w:pPr>
+            <w:r>
+              <w:rPr>
+                <w:rFonts w:ascii="Arial" w:hAnsi="Arial" w:cs="Arial"/>
+                <w:color w:val="000000"/>
+              </w:rPr>
+              <w:t>2.97238</w:t>
+            </w:r>
+          </w:p>
+        </w:tc>
+        <w:tc>
+          <w:tcPr>
+            <w:tcW w:w="1501" w:type="dxa"/>
+            <w:tcBorders>
+              <w:top w:val="nil"/>
+              <w:left w:val="single" w:sz="4" w:space="0" w:color="auto"/>
+              <w:bottom w:val="single" w:sz="4" w:space="0" w:color="auto"/>
+              <w:right w:val="single" w:sz="8" w:space="0" w:color="auto"/>
+            </w:tcBorders>
+            <w:shd w:val="clear" w:color="auto" w:fill="auto"/>
+            <w:noWrap/>
+            <w:vAlign w:val="bottom"/>
+            <w:hideMark/>
+          </w:tcPr>
+          <w:p>
+            <w:pPr>
+              <w:bidi w:val="0"/>
+              <w:jc w:val="center"/>
+              <w:rPr>
+                <w:rFonts w:ascii="Arial" w:hAnsi="Arial" w:cs="Arial"/>
+                <w:color w:val="000000"/>
+              </w:rPr>
+            </w:pPr>
+            <w:r>
+              <w:rPr>
+                <w:rFonts w:ascii="Arial" w:hAnsi="Arial" w:cs="Arial"/>
+                <w:color w:val="000000"/>
+              </w:rPr>
+              <w:t>49345.27944</w:t>
+            </w:r>
+          </w:p>
+        </w:tc>
+      </w:tr>
+      <w:tr>
+        <w:trPr>
+          <w:trHeight w:val="276"/>
+          <w:jc w:val="center"/>
+        </w:trPr>
+        <w:tc>
+          <w:tcPr>
+            <w:tcW w:w="2260" w:type="dxa"/>
+            <w:tcBorders>
+              <w:top w:val="nil"/>
+              <w:left w:val="single" w:sz="8" w:space="0" w:color="auto"/>
+              <w:bottom w:val="single" w:sz="4" w:space="0" w:color="auto"/>
+              <w:right w:val="single" w:sz="4" w:space="0" w:color="auto"/>
+            </w:tcBorders>
+            <w:shd w:val="clear" w:color="auto" w:fill="auto"/>
+            <w:noWrap/>
+            <w:vAlign w:val="bottom"/>
+            <w:hideMark/>
+          </w:tcPr>
+          <w:p>
+            <w:pPr>
+              <w:bidi w:val="0"/>
+              <w:jc w:val="center"/>
+              <w:rPr>
+                <w:rFonts w:ascii="Arial" w:hAnsi="Arial" w:cs="Arial"/>
+                <w:color w:val="000000"/>
+              </w:rPr>
+            </w:pPr>
+            <w:r>
+              <w:rPr>
+                <w:rFonts w:ascii="Arial" w:hAnsi="Arial" w:cs="Arial"/>
+                <w:color w:val="000000"/>
+              </w:rPr>
+              <w:t>16327.76066</w:t>
+            </w:r>
+          </w:p>
+        </w:tc>
+        <w:tc>
+          <w:tcPr>
+            <w:tcW w:w="1660" w:type="dxa"/>
+            <w:tcBorders>
+              <w:top w:val="nil"/>
+              <w:left w:val="single" w:sz="4" w:space="0" w:color="auto"/>
+              <w:bottom w:val="single" w:sz="4" w:space="0" w:color="auto"/>
+              <w:right w:val="single" w:sz="4" w:space="0" w:color="auto"/>
+            </w:tcBorders>
+            <w:shd w:val="clear" w:color="auto" w:fill="auto"/>
+            <w:noWrap/>
+            <w:vAlign w:val="bottom"/>
+            <w:hideMark/>
+          </w:tcPr>
+          <w:p>
+            <w:pPr>
+              <w:bidi w:val="0"/>
+              <w:jc w:val="center"/>
+              <w:rPr>
+                <w:rFonts w:ascii="Arial" w:hAnsi="Arial" w:cs="Arial"/>
+                <w:color w:val="000000"/>
+              </w:rPr>
+            </w:pPr>
+            <w:r>
+              <w:rPr>
+                <w:rFonts w:ascii="Arial" w:hAnsi="Arial" w:cs="Arial"/>
+                <w:color w:val="000000"/>
+              </w:rPr>
+              <w:t>2.74874</w:t>
+            </w:r>
+          </w:p>
+        </w:tc>
+        <w:tc>
+          <w:tcPr>
+            <w:tcW w:w="1501" w:type="dxa"/>
+            <w:tcBorders>
+              <w:top w:val="nil"/>
+              <w:left w:val="single" w:sz="4" w:space="0" w:color="auto"/>
+              <w:bottom w:val="single" w:sz="4" w:space="0" w:color="auto"/>
+              <w:right w:val="single" w:sz="8" w:space="0" w:color="auto"/>
+            </w:tcBorders>
+            <w:shd w:val="clear" w:color="auto" w:fill="auto"/>
+            <w:noWrap/>
+            <w:vAlign w:val="bottom"/>
+            <w:hideMark/>
+          </w:tcPr>
+          <w:p>
+            <w:pPr>
+              <w:bidi w:val="0"/>
+              <w:jc w:val="center"/>
+              <w:rPr>
+                <w:rFonts w:ascii="Arial" w:hAnsi="Arial" w:cs="Arial"/>
+                <w:color w:val="000000"/>
+              </w:rPr>
+            </w:pPr>
+            <w:r>
+              <w:rPr>
+                <w:rFonts w:ascii="Arial" w:hAnsi="Arial" w:cs="Arial"/>
+                <w:color w:val="000000"/>
+              </w:rPr>
+              <w:t>56967.72098</w:t>
+            </w:r>
+          </w:p>
+        </w:tc>
+      </w:tr>
+      <w:tr>
+        <w:trPr>
+          <w:trHeight w:val="276"/>
+          <w:jc w:val="center"/>
+        </w:trPr>
+        <w:tc>
+          <w:tcPr>
+            <w:tcW w:w="2260" w:type="dxa"/>
+            <w:tcBorders>
+              <w:top w:val="nil"/>
+              <w:left w:val="single" w:sz="8" w:space="0" w:color="auto"/>
+              <w:bottom w:val="single" w:sz="4" w:space="0" w:color="auto"/>
+              <w:right w:val="single" w:sz="4" w:space="0" w:color="auto"/>
+            </w:tcBorders>
+            <w:shd w:val="clear" w:color="auto" w:fill="auto"/>
+            <w:noWrap/>
+            <w:vAlign w:val="bottom"/>
+            <w:hideMark/>
+          </w:tcPr>
+          <w:p>
+            <w:pPr>
+              <w:bidi w:val="0"/>
+              <w:jc w:val="center"/>
+              <w:rPr>
+                <w:rFonts w:ascii="Arial" w:hAnsi="Arial" w:cs="Arial"/>
+                <w:color w:val="000000"/>
+              </w:rPr>
+            </w:pPr>
+            <w:r>
+              <w:rPr>
+                <w:rFonts w:ascii="Arial" w:hAnsi="Arial" w:cs="Arial"/>
+                <w:color w:val="000000"/>
+              </w:rPr>
+              <w:t>16469.22495</w:t>
+            </w:r>
+          </w:p>
+        </w:tc>
+        <w:tc>
+          <w:tcPr>
+            <w:tcW w:w="1660" w:type="dxa"/>
+            <w:tcBorders>
+              <w:top w:val="nil"/>
+              <w:left w:val="single" w:sz="4" w:space="0" w:color="auto"/>
+              <w:bottom w:val="single" w:sz="4" w:space="0" w:color="auto"/>
+              <w:right w:val="single" w:sz="4" w:space="0" w:color="auto"/>
+            </w:tcBorders>
+            <w:shd w:val="clear" w:color="auto" w:fill="auto"/>
+            <w:noWrap/>
+            <w:vAlign w:val="bottom"/>
+            <w:hideMark/>
+          </w:tcPr>
+          <w:p>
+            <w:pPr>
+              <w:bidi w:val="0"/>
+              <w:jc w:val="center"/>
+              <w:rPr>
+                <w:rFonts w:ascii="Arial" w:hAnsi="Arial" w:cs="Arial"/>
+                <w:color w:val="000000"/>
+              </w:rPr>
+            </w:pPr>
+            <w:r>
+              <w:rPr>
+                <w:rFonts w:ascii="Arial" w:hAnsi="Arial" w:cs="Arial"/>
+                <w:color w:val="000000"/>
+              </w:rPr>
+              <w:t>2.770487</w:t>
+            </w:r>
+          </w:p>
+        </w:tc>
+        <w:tc>
+          <w:tcPr>
+            <w:tcW w:w="1501" w:type="dxa"/>
+            <w:tcBorders>
+              <w:top w:val="nil"/>
+              <w:left w:val="single" w:sz="4" w:space="0" w:color="auto"/>
+              <w:bottom w:val="single" w:sz="4" w:space="0" w:color="auto"/>
+              <w:right w:val="single" w:sz="8" w:space="0" w:color="auto"/>
+            </w:tcBorders>
+            <w:shd w:val="clear" w:color="auto" w:fill="auto"/>
+            <w:noWrap/>
+            <w:vAlign w:val="bottom"/>
+            <w:hideMark/>
+          </w:tcPr>
+          <w:p>
+            <w:pPr>
+              <w:bidi w:val="0"/>
+              <w:jc w:val="center"/>
+              <w:rPr>
+                <w:rFonts w:ascii="Arial" w:hAnsi="Arial" w:cs="Arial"/>
+                <w:color w:val="000000"/>
+              </w:rPr>
+            </w:pPr>
+            <w:r>
+              <w:rPr>
+                <w:rFonts w:ascii="Arial" w:hAnsi="Arial" w:cs="Arial"/>
+                <w:color w:val="000000"/>
+              </w:rPr>
+              <w:t>64590.16252</w:t>
+            </w:r>
+          </w:p>
+        </w:tc>
+      </w:tr>
+      <w:tr>
+        <w:trPr>
+          <w:trHeight w:val="288"/>
+          <w:jc w:val="center"/>
+        </w:trPr>
+        <w:tc>
+          <w:tcPr>
+            <w:tcW w:w="2260" w:type="dxa"/>
+            <w:tcBorders>
+              <w:top w:val="nil"/>
+              <w:left w:val="single" w:sz="8" w:space="0" w:color="auto"/>
+              <w:bottom w:val="single" w:sz="8" w:space="0" w:color="auto"/>
+              <w:right w:val="single" w:sz="4" w:space="0" w:color="auto"/>
+            </w:tcBorders>
+            <w:shd w:val="clear" w:color="auto" w:fill="auto"/>
+            <w:noWrap/>
+            <w:vAlign w:val="bottom"/>
+            <w:hideMark/>
+          </w:tcPr>
+          <w:p>
+            <w:pPr>
+              <w:bidi w:val="0"/>
+              <w:jc w:val="center"/>
+              <w:rPr>
+                <w:rFonts w:ascii="Arial" w:hAnsi="Arial" w:cs="Arial"/>
+                <w:color w:val="000000"/>
+              </w:rPr>
+            </w:pPr>
+            <w:r>
+              <w:rPr>
+                <w:rFonts w:ascii="Arial" w:hAnsi="Arial" w:cs="Arial"/>
+                <w:color w:val="000000"/>
+              </w:rPr>
+              <w:t>17040.65127</w:t>
+            </w:r>
+          </w:p>
+        </w:tc>
+        <w:tc>
+          <w:tcPr>
+            <w:tcW w:w="1660" w:type="dxa"/>
+            <w:tcBorders>
+              <w:top w:val="nil"/>
+              <w:left w:val="single" w:sz="4" w:space="0" w:color="auto"/>
+              <w:bottom w:val="single" w:sz="8" w:space="0" w:color="auto"/>
+              <w:right w:val="single" w:sz="4" w:space="0" w:color="auto"/>
+            </w:tcBorders>
+            <w:shd w:val="clear" w:color="auto" w:fill="auto"/>
+            <w:noWrap/>
+            <w:vAlign w:val="bottom"/>
+            <w:hideMark/>
+          </w:tcPr>
+          <w:p>
+            <w:pPr>
+              <w:bidi w:val="0"/>
+              <w:jc w:val="center"/>
+              <w:rPr>
+                <w:rFonts w:ascii="Arial" w:hAnsi="Arial" w:cs="Arial"/>
+                <w:color w:val="000000"/>
+              </w:rPr>
+            </w:pPr>
+            <w:r>
+              <w:rPr>
+                <w:rFonts w:ascii="Arial" w:hAnsi="Arial" w:cs="Arial"/>
+                <w:color w:val="000000"/>
+              </w:rPr>
+              <w:t>2.638487</w:t>
+            </w:r>
+          </w:p>
+        </w:tc>
+        <w:tc>
+          <w:tcPr>
+            <w:tcW w:w="1501" w:type="dxa"/>
+            <w:tcBorders>
+              <w:top w:val="nil"/>
+              <w:left w:val="single" w:sz="4" w:space="0" w:color="auto"/>
+              <w:bottom w:val="single" w:sz="8" w:space="0" w:color="auto"/>
+              <w:right w:val="single" w:sz="8" w:space="0" w:color="auto"/>
+            </w:tcBorders>
+            <w:shd w:val="clear" w:color="auto" w:fill="auto"/>
+            <w:noWrap/>
+            <w:vAlign w:val="bottom"/>
+            <w:hideMark/>
+          </w:tcPr>
+          <w:p>
+            <w:pPr>
+              <w:bidi w:val="0"/>
+              <w:jc w:val="center"/>
+              <w:rPr>
+                <w:rFonts w:ascii="Arial" w:hAnsi="Arial" w:cs="Arial"/>
+                <w:color w:val="000000"/>
+              </w:rPr>
+            </w:pPr>
+            <w:r>
+              <w:rPr>
+                <w:rFonts w:ascii="Arial" w:hAnsi="Arial" w:cs="Arial"/>
+                <w:color w:val="000000"/>
+              </w:rPr>
+              <w:t>72212.60406</w:t>
+            </w:r>
+          </w:p>
+        </w:tc>
+      </w:tr>
+    </w:tbl>
+    <w:p>
+      <w:pPr>
+        <w:bidi w:val="0"/>
+        <w:jc w:val="both"/>
+      </w:pPr>
+      <w:r>
+        <w:t>2.6.3.</w:t>
+      </w:r>
+    </w:p>
+    <w:p>
+      <w:pPr>
+        <w:bidi w:val="0"/>
+        <w:jc w:val="both"/>
+      </w:pPr>
+      <w:r>
+        <w:rPr>
+          <w:noProof/>
+        </w:rPr>
+        <w:drawing>
+          <wp:inline distT="0" distB="0" distL="0" distR="0">
+            <wp:extent cx="5274310" cy="3343910"/>
+            <wp:effectExtent l="0" t="0" r="2540" b="8890"/>
+            <wp:docPr id="14" name="Picture 14"/>
+            <wp:cNvGraphicFramePr>
+              <a:graphicFrameLocks xmlns:a="http://schemas.openxmlformats.org/drawingml/2006/main" noChangeAspect="1"/>
+            </wp:cNvGraphicFramePr>
+            <a:graphic xmlns:a="http://schemas.openxmlformats.org/drawingml/2006/main">
+              <a:graphicData uri="http://schemas.openxmlformats.org/drawingml/2006/picture">
+                <pic:pic xmlns:pic="http://schemas.openxmlformats.org/drawingml/2006/picture">
+                  <pic:nvPicPr>
+                    <pic:cNvPr id="14" name="512t.JPG"/>
+                    <pic:cNvPicPr/>
+                  </pic:nvPicPr>
+                  <pic:blipFill>
+                    <a:blip r:embed="rId10">
+                      <a:extLst>
+                        <a:ext uri="{28A0092B-C50C-407E-A947-70E740481C1C}">
+                          <a14:useLocalDpi xmlns:a14="http://schemas.microsoft.com/office/drawing/2010/main" val="0"/>
+                        </a:ext>
+                      </a:extLst>
+                    </a:blip>
+                    <a:stretch>
+                      <a:fillRect/>
+                    </a:stretch>
+                  </pic:blipFill>
+                  <pic:spPr>
+                    <a:xfrm>
+                      <a:off x="0" y="0"/>
+                      <a:ext cx="5274310" cy="3343910"/>
+                    </a:xfrm>
+                    <a:prstGeom prst="rect">
+                      <a:avLst/>
+                    </a:prstGeom>
+                  </pic:spPr>
+                </pic:pic>
+              </a:graphicData>
+            </a:graphic>
+          </wp:inline>
+        </w:drawing>
+      </w:r>
+    </w:p>
+    <w:p>
+      <w:pPr>
+        <w:bidi w:val="0"/>
+        <w:jc w:val="both"/>
+      </w:pPr>
+    </w:p>
+    <w:p>
+      <w:pPr>
+        <w:bidi w:val="0"/>
+        <w:jc w:val="both"/>
+      </w:pPr>
+      <w:r>
+        <w:lastRenderedPageBreak/>
+        <w:t xml:space="preserve">2.7. </w:t>
+      </w:r>
+      <w:r>
+        <w:t>First, we can denote that the highest max load was received in the case where #Threads = 256.</w:t>
+      </w:r>
+    </w:p>
+    <w:p>
+      <w:pPr>
+        <w:bidi w:val="0"/>
+        <w:jc w:val="both"/>
+      </w:pPr>
+      <w:r>
+        <w:t>Moreover, we can denote that the higher the threads amount, the lower the latency – especially in large scale throughputs.</w:t>
+      </w:r>
+    </w:p>
+    <w:p>
+      <w:pPr>
+        <w:bidi w:val="0"/>
+        <w:jc w:val="both"/>
+      </w:pPr>
+    </w:p>
+    <w:p>
+      <w:pPr>
+        <w:bidi w:val="0"/>
+        <w:jc w:val="both"/>
+      </w:pPr>
+      <w:r>
+        <w:t>2.8. Such implementation would most likely result in better performance, here's why:</w:t>
+      </w:r>
+    </w:p>
+    <w:p>
+      <w:pPr>
+        <w:bidi w:val="0"/>
+        <w:jc w:val="both"/>
+      </w:pPr>
+      <w:r>
+        <w:t>Suppose the CPU-to-GPU queue is in the host (i.e. CPU) memory.</w:t>
+      </w:r>
+    </w:p>
+    <w:p>
+      <w:pPr>
+        <w:bidi w:val="0"/>
+        <w:jc w:val="both"/>
+      </w:pPr>
+      <w:r>
+        <w:t>Every action that involves access to the other party's memory is very expensive, time-wise.</w:t>
+      </w:r>
+    </w:p>
+    <w:p>
+      <w:pPr>
+        <w:bidi w:val="0"/>
+        <w:jc w:val="both"/>
+      </w:pPr>
+      <w:r>
+        <w:t xml:space="preserve">Since in our example, the CPU-to-GPU queue is in the CPU memory, the CPU </w:t>
+      </w:r>
+      <w:r>
+        <w:rPr>
+          <w:b/>
+          <w:bCs/>
+        </w:rPr>
+        <w:t>writes</w:t>
+      </w:r>
+      <w:r>
+        <w:t xml:space="preserve"> to its </w:t>
+      </w:r>
+      <w:r>
+        <w:rPr>
+          <w:b/>
+          <w:bCs/>
+        </w:rPr>
+        <w:t>local</w:t>
+      </w:r>
+      <w:r>
+        <w:t xml:space="preserve"> memory, while the GPU </w:t>
+      </w:r>
+      <w:r>
+        <w:rPr>
+          <w:b/>
+          <w:bCs/>
+        </w:rPr>
+        <w:t>reads</w:t>
+      </w:r>
+      <w:r>
+        <w:t xml:space="preserve"> from the </w:t>
+      </w:r>
+      <w:r>
+        <w:rPr>
+          <w:b/>
+          <w:bCs/>
+        </w:rPr>
+        <w:t>remote</w:t>
+      </w:r>
+      <w:r>
+        <w:t xml:space="preserve"> party's memory.</w:t>
+      </w:r>
+    </w:p>
+    <w:p>
+      <w:pPr>
+        <w:bidi w:val="0"/>
+        <w:jc w:val="both"/>
+      </w:pPr>
+      <w:r>
+        <w:t>One can observe that for the write action, we can send data, and, when asynchronous, keep working. However, for the read action, we have to wait for the other party to receive our request, and for its response to return, in order to resume working.</w:t>
+      </w:r>
+    </w:p>
+    <w:p>
+      <w:pPr>
+        <w:bidi w:val="0"/>
+        <w:jc w:val="both"/>
+        <w:rPr>
+          <w:rFonts w:hint="cs"/>
+          <w:rtl/>
+        </w:rPr>
+      </w:pPr>
+      <w:r>
+        <w:t xml:space="preserve">Since the read action is much more expensive, we would want the </w:t>
+      </w:r>
+      <w:r>
+        <w:rPr>
+          <w:b/>
+          <w:bCs/>
+        </w:rPr>
+        <w:t>reads</w:t>
+      </w:r>
+      <w:r>
+        <w:t xml:space="preserve"> to be </w:t>
+      </w:r>
+      <w:r>
+        <w:rPr>
+          <w:b/>
+          <w:bCs/>
+        </w:rPr>
+        <w:t>local</w:t>
+      </w:r>
+      <w:r>
+        <w:t xml:space="preserve"> and the </w:t>
+      </w:r>
+      <w:r>
+        <w:rPr>
+          <w:b/>
+          <w:bCs/>
+        </w:rPr>
+        <w:t>writes</w:t>
+      </w:r>
+      <w:r>
+        <w:t xml:space="preserve"> to be </w:t>
+      </w:r>
+      <w:r>
+        <w:rPr>
+          <w:b/>
+          <w:bCs/>
+        </w:rPr>
+        <w:t>remote</w:t>
+      </w:r>
+      <w:r>
+        <w:t>. That is why we would want the CPU-to-GPU queue to be in the GPU, and the GPU-to-CPU queue to be in the CPU.</w:t>
+      </w:r>
+    </w:p>
+    <w:p>
+      <w:pPr>
+        <w:bidi w:val="0"/>
+        <w:jc w:val="both"/>
+      </w:pPr>
+    </w:p>
+    <w:p>
+      <w:pPr>
+        <w:bidi w:val="0"/>
+        <w:jc w:val="both"/>
+      </w:pPr>
+      <w:r>
+        <w:t xml:space="preserve">2.9. </w:t>
+      </w:r>
+      <w:r>
+        <w:t xml:space="preserve">In order for the GPU memory to be accessible </w:t>
+      </w:r>
+      <w:r>
+        <w:t xml:space="preserve">by </w:t>
+      </w:r>
+      <w:r>
+        <w:t>the CPU</w:t>
+      </w:r>
+      <w:r>
+        <w:t>, the GPU global memory need to be exposed and mapped onto the CPU address space, i.e. the OS needs to map the GPU's bar onto the CPU's address space. That way, whenever the CPU wants to produce, i.e. send data, it can access the GPU's part of the address space.</w:t>
+      </w:r>
+    </w:p>
     <w:p>
       <w:pPr>
         <w:bidi w:val="0"/>
@@ -2977,7 +6069,7 @@
 </file>
 
 <file path=word/numbering.xml><?xml version="1.0" encoding="utf-8"?>
-<w:numbering xmlns:wpc="http://schemas.microsoft.com/office/word/2010/wordprocessingCanvas" xmlns:cx="http://schemas.microsoft.com/office/drawing/2014/chartex" xmlns:cx1="http://schemas.microsoft.com/office/drawing/2015/9/8/chartex" xmlns:cx2="http://schemas.microsoft.com/office/drawing/2015/10/21/chartex" xmlns:cx3="http://schemas.microsoft.com/office/drawing/2016/5/9/chartex" xmlns:cx4="http://schemas.microsoft.com/office/drawing/2016/5/10/chartex" xmlns:cx5="http://schemas.microsoft.com/office/drawing/2016/5/11/chartex" xmlns:cx6="http://schemas.microsoft.com/office/drawing/2016/5/12/chartex" xmlns:cx7="http://schemas.microsoft.com/office/drawing/2016/5/13/chartex" xmlns:cx8="http://schemas.microsoft.com/office/drawing/2016/5/14/chartex" xmlns:mc="http://schemas.openxmlformats.org/markup-compatibility/2006" xmlns:aink="http://schemas.microsoft.com/office/drawing/2016/ink" xmlns:am3d="http://schemas.microsoft.com/office/drawing/2017/model3d" xmlns:o="urn:schemas-microsoft-com:office:office" xmlns:r="http://schemas.openxmlformats.org/officeDocument/2006/relationships" xmlns:m="http://schemas.openxmlformats.org/officeDocument/2006/math" xmlns:v="urn:schemas-microsoft-com:vml" xmlns:wp14="http://schemas.microsoft.com/office/word/2010/wordprocessingDrawing" xmlns:wp="http://schemas.openxmlformats.org/drawingml/2006/wordprocessingDrawing" xmlns:w10="urn:schemas-microsoft-com:office:word" xmlns:w="http://schemas.openxmlformats.org/wordprocessingml/2006/main" xmlns:w14="http://schemas.microsoft.com/office/word/2010/wordml" xmlns:w15="http://schemas.microsoft.com/office/word/2012/wordml" xmlns:w16cid="http://schemas.microsoft.com/office/word/2016/wordml/cid" xmlns:w16se="http://schemas.microsoft.com/office/word/2015/wordml/symex" xmlns:wpg="http://schemas.microsoft.com/office/word/2010/wordprocessingGroup" xmlns:wpi="http://schemas.microsoft.com/office/word/2010/wordprocessingInk" xmlns:wne="http://schemas.microsoft.com/office/word/2006/wordml" xmlns:wps="http://schemas.microsoft.com/office/word/2010/wordprocessingShape" mc:Ignorable="w14 w15 w16se w16cid wp14">
+<w:numbering xmlns:wpc="http://schemas.microsoft.com/office/word/2010/wordprocessingCanvas" xmlns:mc="http://schemas.openxmlformats.org/markup-compatibility/2006" xmlns:o="urn:schemas-microsoft-com:office:office" xmlns:r="http://schemas.openxmlformats.org/officeDocument/2006/relationships" xmlns:m="http://schemas.openxmlformats.org/officeDocument/2006/math" xmlns:v="urn:schemas-microsoft-com:vml" xmlns:wp14="http://schemas.microsoft.com/office/word/2010/wordprocessingDrawing" xmlns:wp="http://schemas.openxmlformats.org/drawingml/2006/wordprocessingDrawing" xmlns:w10="urn:schemas-microsoft-com:office:word" xmlns:w="http://schemas.openxmlformats.org/wordprocessingml/2006/main" xmlns:w14="http://schemas.microsoft.com/office/word/2010/wordml" xmlns:w15="http://schemas.microsoft.com/office/word/2012/wordml" xmlns:wpg="http://schemas.microsoft.com/office/word/2010/wordprocessingGroup" xmlns:wpi="http://schemas.microsoft.com/office/word/2010/wordprocessingInk" xmlns:wne="http://schemas.microsoft.com/office/word/2006/wordml" xmlns:wps="http://schemas.microsoft.com/office/word/2010/wordprocessingShape" mc:Ignorable="w14 w15 wp14">
   <w:abstractNum w:abstractNumId="0" w15:restartNumberingAfterBreak="0">
     <w:nsid w:val="05F66FF4"/>
     <w:multiLevelType w:val="hybridMultilevel"/>
@@ -3198,7 +6290,7 @@
 </file>
 
 <file path=word/styles.xml><?xml version="1.0" encoding="utf-8"?>
-<w:styles xmlns:mc="http://schemas.openxmlformats.org/markup-compatibility/2006" xmlns:r="http://schemas.openxmlformats.org/officeDocument/2006/relationships" xmlns:w="http://schemas.openxmlformats.org/wordprocessingml/2006/main" xmlns:w14="http://schemas.microsoft.com/office/word/2010/wordml" xmlns:w15="http://schemas.microsoft.com/office/word/2012/wordml" xmlns:w16cid="http://schemas.microsoft.com/office/word/2016/wordml/cid" xmlns:w16se="http://schemas.microsoft.com/office/word/2015/wordml/symex" mc:Ignorable="w14 w15 w16se w16cid">
+<w:styles xmlns:mc="http://schemas.openxmlformats.org/markup-compatibility/2006" xmlns:r="http://schemas.openxmlformats.org/officeDocument/2006/relationships" xmlns:w="http://schemas.openxmlformats.org/wordprocessingml/2006/main" xmlns:w14="http://schemas.microsoft.com/office/word/2010/wordml" xmlns:w15="http://schemas.microsoft.com/office/word/2012/wordml" mc:Ignorable="w14 w15">
   <w:docDefaults>
     <w:rPrDefault>
       <w:rPr>
@@ -3214,7 +6306,7 @@
       </w:pPr>
     </w:pPrDefault>
   </w:docDefaults>
-  <w:latentStyles w:defLockedState="0" w:defUIPriority="99" w:defSemiHidden="0" w:defUnhideWhenUsed="0" w:defQFormat="0" w:count="375">
+  <w:latentStyles w:defLockedState="0" w:defUIPriority="99" w:defSemiHidden="0" w:defUnhideWhenUsed="0" w:defQFormat="0" w:count="371">
     <w:lsdException w:name="Normal" w:uiPriority="0" w:qFormat="1"/>
     <w:lsdException w:name="heading 1" w:uiPriority="9" w:qFormat="1"/>
     <w:lsdException w:name="heading 2" w:semiHidden="1" w:uiPriority="9" w:unhideWhenUsed="1" w:qFormat="1"/>
@@ -3586,10 +6678,6 @@
     <w:lsdException w:name="List Table 5 Dark Accent 6" w:uiPriority="50"/>
     <w:lsdException w:name="List Table 6 Colorful Accent 6" w:uiPriority="51"/>
     <w:lsdException w:name="List Table 7 Colorful Accent 6" w:uiPriority="52"/>
-    <w:lsdException w:name="Mention" w:semiHidden="1" w:unhideWhenUsed="1"/>
-    <w:lsdException w:name="Smart Hyperlink" w:semiHidden="1" w:unhideWhenUsed="1"/>
-    <w:lsdException w:name="Hashtag" w:semiHidden="1" w:unhideWhenUsed="1"/>
-    <w:lsdException w:name="Unresolved Mention" w:semiHidden="1" w:unhideWhenUsed="1"/>
   </w:latentStyles>
   <w:style w:type="paragraph" w:default="1" w:styleId="Normal">
     <w:name w:val="Normal"/>
@@ -3646,11 +6734,30 @@
       <w:color w:val="808080"/>
     </w:rPr>
   </w:style>
+  <w:style w:type="paragraph" w:styleId="Caption">
+    <w:name w:val="caption"/>
+    <w:basedOn w:val="Normal"/>
+    <w:next w:val="Normal"/>
+    <w:uiPriority w:val="35"/>
+    <w:unhideWhenUsed/>
+    <w:qFormat/>
+    <w:rsid w:val="001A5053"/>
+    <w:pPr>
+      <w:spacing w:after="200" w:line="240" w:lineRule="auto"/>
+    </w:pPr>
+    <w:rPr>
+      <w:i/>
+      <w:iCs/>
+      <w:color w:val="44546A" w:themeColor="text2"/>
+      <w:sz w:val="18"/>
+      <w:szCs w:val="18"/>
+    </w:rPr>
+  </w:style>
 </w:styles>
 </file>
 
 <file path=word/charts/chart1.xml><?xml version="1.0" encoding="utf-8"?>
-<c:chartSpace xmlns:c="http://schemas.openxmlformats.org/drawingml/2006/chart" xmlns:a="http://schemas.openxmlformats.org/drawingml/2006/main" xmlns:r="http://schemas.openxmlformats.org/officeDocument/2006/relationships" xmlns:c16r2="http://schemas.microsoft.com/office/drawing/2015/06/chart">
+<c:chartSpace xmlns:c="http://schemas.openxmlformats.org/drawingml/2006/chart" xmlns:a="http://schemas.openxmlformats.org/drawingml/2006/main" xmlns:r="http://schemas.openxmlformats.org/officeDocument/2006/relationships">
   <c:date1904 val="0"/>
   <c:lang val="en-US"/>
   <c:roundedCorners val="0"/>
@@ -3841,7 +6948,7 @@
             </c:numRef>
           </c:val>
           <c:smooth val="0"/>
-          <c:extLst>
+          <c:extLst xmlns:c16r2="http://schemas.microsoft.com/office/drawing/2015/06/chart">
             <c:ext xmlns:c16="http://schemas.microsoft.com/office/drawing/2014/chart" uri="{C3380CC4-5D6E-409C-BE32-E72D297353CC}">
               <c16:uniqueId val="{00000000-6537-4678-AF11-DFABDCFC127A}"/>
             </c:ext>
@@ -3857,11 +6964,11 @@
         </c:dLbls>
         <c:marker val="1"/>
         <c:smooth val="0"/>
-        <c:axId val="368924920"/>
-        <c:axId val="368924264"/>
+        <c:axId val="560738664"/>
+        <c:axId val="560740232"/>
       </c:lineChart>
       <c:catAx>
-        <c:axId val="368924920"/>
+        <c:axId val="560738664"/>
         <c:scaling>
           <c:orientation val="minMax"/>
         </c:scaling>
@@ -3959,7 +7066,7 @@
             <a:endParaRPr lang="he-IL"/>
           </a:p>
         </c:txPr>
-        <c:crossAx val="368924264"/>
+        <c:crossAx val="560740232"/>
         <c:crosses val="autoZero"/>
         <c:auto val="1"/>
         <c:lblAlgn val="ctr"/>
@@ -3967,7 +7074,7 @@
         <c:noMultiLvlLbl val="0"/>
       </c:catAx>
       <c:valAx>
-        <c:axId val="368924264"/>
+        <c:axId val="560740232"/>
         <c:scaling>
           <c:orientation val="minMax"/>
         </c:scaling>
@@ -4073,7 +7180,7 @@
             <a:endParaRPr lang="he-IL"/>
           </a:p>
         </c:txPr>
-        <c:crossAx val="368924920"/>
+        <c:crossAx val="560738664"/>
         <c:crosses val="autoZero"/>
         <c:crossBetween val="between"/>
       </c:valAx>

</xml_diff>

<commit_message>
[report] 1.4: graph fix
</commit_message>
<xml_diff>
--- a/hw2/report.docx
+++ b/hw2/report.docx
@@ -1,6 +1,6 @@
 
 <file path=word/document.xml><?xml version="1.0" encoding="utf-8"?>
-<w:document xmlns:wpc="http://schemas.microsoft.com/office/word/2010/wordprocessingCanvas" xmlns:cx="http://schemas.microsoft.com/office/drawing/2014/chartex" xmlns:cx1="http://schemas.microsoft.com/office/drawing/2015/9/8/chartex" xmlns:cx2="http://schemas.microsoft.com/office/drawing/2015/10/21/chartex" xmlns:cx3="http://schemas.microsoft.com/office/drawing/2016/5/9/chartex" xmlns:cx4="http://schemas.microsoft.com/office/drawing/2016/5/10/chartex" xmlns:cx5="http://schemas.microsoft.com/office/drawing/2016/5/11/chartex" xmlns:cx6="http://schemas.microsoft.com/office/drawing/2016/5/12/chartex" xmlns:cx7="http://schemas.microsoft.com/office/drawing/2016/5/13/chartex" xmlns:cx8="http://schemas.microsoft.com/office/drawing/2016/5/14/chartex" xmlns:mc="http://schemas.openxmlformats.org/markup-compatibility/2006" xmlns:aink="http://schemas.microsoft.com/office/drawing/2016/ink" xmlns:am3d="http://schemas.microsoft.com/office/drawing/2017/model3d" xmlns:o="urn:schemas-microsoft-com:office:office" xmlns:r="http://schemas.openxmlformats.org/officeDocument/2006/relationships" xmlns:m="http://schemas.openxmlformats.org/officeDocument/2006/math" xmlns:v="urn:schemas-microsoft-com:vml" xmlns:wp14="http://schemas.microsoft.com/office/word/2010/wordprocessingDrawing" xmlns:wp="http://schemas.openxmlformats.org/drawingml/2006/wordprocessingDrawing" xmlns:w10="urn:schemas-microsoft-com:office:word" xmlns:w="http://schemas.openxmlformats.org/wordprocessingml/2006/main" xmlns:w14="http://schemas.microsoft.com/office/word/2010/wordml" xmlns:w15="http://schemas.microsoft.com/office/word/2012/wordml" xmlns:w16cid="http://schemas.microsoft.com/office/word/2016/wordml/cid" xmlns:w16se="http://schemas.microsoft.com/office/word/2015/wordml/symex" xmlns:wpg="http://schemas.microsoft.com/office/word/2010/wordprocessingGroup" xmlns:wpi="http://schemas.microsoft.com/office/word/2010/wordprocessingInk" xmlns:wne="http://schemas.microsoft.com/office/word/2006/wordml" xmlns:wps="http://schemas.microsoft.com/office/word/2010/wordprocessingShape" mc:Ignorable="w14 w15 w16se w16cid wp14">
+<w:document xmlns:wpc="http://schemas.microsoft.com/office/word/2010/wordprocessingCanvas" xmlns:mc="http://schemas.openxmlformats.org/markup-compatibility/2006" xmlns:o="urn:schemas-microsoft-com:office:office" xmlns:r="http://schemas.openxmlformats.org/officeDocument/2006/relationships" xmlns:m="http://schemas.openxmlformats.org/officeDocument/2006/math" xmlns:v="urn:schemas-microsoft-com:vml" xmlns:wp14="http://schemas.microsoft.com/office/word/2010/wordprocessingDrawing" xmlns:wp="http://schemas.openxmlformats.org/drawingml/2006/wordprocessingDrawing" xmlns:w10="urn:schemas-microsoft-com:office:word" xmlns:w="http://schemas.openxmlformats.org/wordprocessingml/2006/main" xmlns:w14="http://schemas.microsoft.com/office/word/2010/wordml" xmlns:w15="http://schemas.microsoft.com/office/word/2012/wordml" xmlns:wpg="http://schemas.microsoft.com/office/word/2010/wordprocessingGroup" xmlns:wpi="http://schemas.microsoft.com/office/word/2010/wordprocessingInk" xmlns:wne="http://schemas.microsoft.com/office/word/2006/wordml" xmlns:wps="http://schemas.microsoft.com/office/word/2010/wordprocessingShape" mc:Ignorable="w14 w15 wp14">
   <w:body>
     <w:p>
       <w:pPr>
@@ -96,7 +96,15 @@
         <w:t>4057.543777</w:t>
       </w:r>
       <w:r>
-        <w:t xml:space="preserve"> req/sec</w:t>
+        <w:t xml:space="preserve"> </w:t>
+      </w:r>
+      <w:proofErr w:type="spellStart"/>
+      <w:r>
+        <w:t>req</w:t>
+      </w:r>
+      <w:proofErr w:type="spellEnd"/>
+      <w:r>
+        <w:t>/sec</w:t>
       </w:r>
     </w:p>
     <w:p>
@@ -219,36 +227,19 @@
                 <w:bCs/>
                 <w:color w:val="000000"/>
               </w:rPr>
-              <w:t xml:space="preserve"> (reqs/sec)</w:t>
-            </w:r>
-          </w:p>
-        </w:tc>
-        <w:tc>
-          <w:tcPr>
-            <w:tcW w:w="1660" w:type="dxa"/>
-            <w:tcBorders>
-              <w:top w:val="single" w:sz="8" w:space="0" w:color="auto"/>
-              <w:left w:val="single" w:sz="4" w:space="0" w:color="auto"/>
-              <w:bottom w:val="single" w:sz="8" w:space="0" w:color="auto"/>
-              <w:right w:val="single" w:sz="4" w:space="0" w:color="auto"/>
-            </w:tcBorders>
-            <w:shd w:val="clear" w:color="auto" w:fill="auto"/>
-            <w:noWrap/>
-            <w:vAlign w:val="center"/>
-            <w:hideMark/>
-          </w:tcPr>
-          <w:p>
-            <w:pPr>
-              <w:bidi w:val="0"/>
-              <w:spacing w:after="0" w:line="240" w:lineRule="auto"/>
-              <w:jc w:val="center"/>
+              <w:t xml:space="preserve"> (</w:t>
+            </w:r>
+            <w:proofErr w:type="spellStart"/>
+            <w:r>
               <w:rPr>
                 <w:rFonts w:ascii="Arial" w:eastAsia="Times New Roman" w:hAnsi="Arial" w:cs="Arial"/>
                 <w:b/>
                 <w:bCs/>
                 <w:color w:val="000000"/>
               </w:rPr>
-            </w:pPr>
+              <w:t>reqs</w:t>
+            </w:r>
+            <w:proofErr w:type="spellEnd"/>
             <w:r>
               <w:rPr>
                 <w:rFonts w:ascii="Arial" w:eastAsia="Times New Roman" w:hAnsi="Arial" w:cs="Arial"/>
@@ -256,7 +247,64 @@
                 <w:bCs/>
                 <w:color w:val="000000"/>
               </w:rPr>
-              <w:t>latency (msec)</w:t>
+              <w:t>/sec)</w:t>
+            </w:r>
+          </w:p>
+        </w:tc>
+        <w:tc>
+          <w:tcPr>
+            <w:tcW w:w="1660" w:type="dxa"/>
+            <w:tcBorders>
+              <w:top w:val="single" w:sz="8" w:space="0" w:color="auto"/>
+              <w:left w:val="single" w:sz="4" w:space="0" w:color="auto"/>
+              <w:bottom w:val="single" w:sz="8" w:space="0" w:color="auto"/>
+              <w:right w:val="single" w:sz="4" w:space="0" w:color="auto"/>
+            </w:tcBorders>
+            <w:shd w:val="clear" w:color="auto" w:fill="auto"/>
+            <w:noWrap/>
+            <w:vAlign w:val="center"/>
+            <w:hideMark/>
+          </w:tcPr>
+          <w:p>
+            <w:pPr>
+              <w:bidi w:val="0"/>
+              <w:spacing w:after="0" w:line="240" w:lineRule="auto"/>
+              <w:jc w:val="center"/>
+              <w:rPr>
+                <w:rFonts w:ascii="Arial" w:eastAsia="Times New Roman" w:hAnsi="Arial" w:cs="Arial"/>
+                <w:b/>
+                <w:bCs/>
+                <w:color w:val="000000"/>
+              </w:rPr>
+            </w:pPr>
+            <w:r>
+              <w:rPr>
+                <w:rFonts w:ascii="Arial" w:eastAsia="Times New Roman" w:hAnsi="Arial" w:cs="Arial"/>
+                <w:b/>
+                <w:bCs/>
+                <w:color w:val="000000"/>
+              </w:rPr>
+              <w:t>latency (</w:t>
+            </w:r>
+            <w:proofErr w:type="spellStart"/>
+            <w:r>
+              <w:rPr>
+                <w:rFonts w:ascii="Arial" w:eastAsia="Times New Roman" w:hAnsi="Arial" w:cs="Arial"/>
+                <w:b/>
+                <w:bCs/>
+                <w:color w:val="000000"/>
+              </w:rPr>
+              <w:t>msec</w:t>
+            </w:r>
+            <w:proofErr w:type="spellEnd"/>
+            <w:r>
+              <w:rPr>
+                <w:rFonts w:ascii="Arial" w:eastAsia="Times New Roman" w:hAnsi="Arial" w:cs="Arial"/>
+                <w:b/>
+                <w:bCs/>
+                <w:color w:val="000000"/>
+              </w:rPr>
+              <w:t>)</w:t>
             </w:r>
           </w:p>
         </w:tc>
@@ -1310,7 +1358,16 @@
                 <w:rFonts w:ascii="Arial" w:eastAsia="Times New Roman" w:hAnsi="Arial" w:cs="Arial"/>
                 <w:color w:val="000000"/>
               </w:rPr>
-              <w:t>0.426348</w:t>
+              <w:t>0.4</w:t>
+            </w:r>
+            <w:bookmarkStart w:id="0" w:name="_GoBack"/>
+            <w:bookmarkEnd w:id="0"/>
+            <w:r>
+              <w:rPr>
+                <w:rFonts w:ascii="Arial" w:eastAsia="Times New Roman" w:hAnsi="Arial" w:cs="Arial"/>
+                <w:color w:val="000000"/>
+              </w:rPr>
+              <w:t>26348</w:t>
             </w:r>
           </w:p>
         </w:tc>
@@ -1371,20 +1428,42 @@
           <w:noProof/>
         </w:rPr>
         <w:drawing>
-          <wp:inline distT="0" distB="0" distL="0" distR="0" wp14:anchorId="2B6E5B63" wp14:editId="577F933C">
-            <wp:extent cx="4794250" cy="3924300"/>
-            <wp:effectExtent l="0" t="0" r="6350" b="0"/>
-            <wp:docPr id="2" name="Chart 2">
-              <a:extLst xmlns:a="http://schemas.openxmlformats.org/drawingml/2006/main">
-                <a:ext uri="{FF2B5EF4-FFF2-40B4-BE49-F238E27FC236}">
-                  <a16:creationId xmlns:a16="http://schemas.microsoft.com/office/drawing/2014/main" id="{01B4A088-531A-4646-A261-687A8EE64688}"/>
-                </a:ext>
-              </a:extLst>
-            </wp:docPr>
-            <wp:cNvGraphicFramePr/>
+          <wp:inline distT="0" distB="0" distL="0" distR="0">
+            <wp:extent cx="5274310" cy="2999740"/>
+            <wp:effectExtent l="0" t="0" r="2540" b="0"/>
+            <wp:docPr id="3" name="Picture 3"/>
+            <wp:cNvGraphicFramePr>
+              <a:graphicFrameLocks xmlns:a="http://schemas.openxmlformats.org/drawingml/2006/main" noChangeAspect="1"/>
+            </wp:cNvGraphicFramePr>
             <a:graphic xmlns:a="http://schemas.openxmlformats.org/drawingml/2006/main">
-              <a:graphicData uri="http://schemas.openxmlformats.org/drawingml/2006/chart">
-                <c:chart xmlns:c="http://schemas.openxmlformats.org/drawingml/2006/chart" xmlns:r="http://schemas.openxmlformats.org/officeDocument/2006/relationships" r:id="rId6"/>
+              <a:graphicData uri="http://schemas.openxmlformats.org/drawingml/2006/picture">
+                <pic:pic xmlns:pic="http://schemas.openxmlformats.org/drawingml/2006/picture">
+                  <pic:nvPicPr>
+                    <pic:cNvPr id="3" name="streams.JPG"/>
+                    <pic:cNvPicPr/>
+                  </pic:nvPicPr>
+                  <pic:blipFill>
+                    <a:blip r:embed="rId6">
+                      <a:extLst>
+                        <a:ext uri="{28A0092B-C50C-407E-A947-70E740481C1C}">
+                          <a14:useLocalDpi xmlns:a14="http://schemas.microsoft.com/office/drawing/2010/main" val="0"/>
+                        </a:ext>
+                      </a:extLst>
+                    </a:blip>
+                    <a:stretch>
+                      <a:fillRect/>
+                    </a:stretch>
+                  </pic:blipFill>
+                  <pic:spPr>
+                    <a:xfrm>
+                      <a:off x="0" y="0"/>
+                      <a:ext cx="5274310" cy="2999740"/>
+                    </a:xfrm>
+                    <a:prstGeom prst="rect">
+                      <a:avLst/>
+                    </a:prstGeom>
+                  </pic:spPr>
+                </pic:pic>
               </a:graphicData>
             </a:graphic>
           </wp:inline>
@@ -1405,7 +1484,6 @@
         <w:jc w:val="both"/>
       </w:pPr>
       <w:r>
-        <w:lastRenderedPageBreak/>
         <w:t>Observations:</w:t>
       </w:r>
     </w:p>
@@ -1420,7 +1498,15 @@
         <w:jc w:val="both"/>
       </w:pPr>
       <w:r>
-        <w:t xml:space="preserve"> as we increase the load we get better latency and throughput.</w:t>
+        <w:t xml:space="preserve"> </w:t>
+      </w:r>
+      <w:proofErr w:type="gramStart"/>
+      <w:r>
+        <w:t>as</w:t>
+      </w:r>
+      <w:proofErr w:type="gramEnd"/>
+      <w:r>
+        <w:t xml:space="preserve"> we increase the load we get better latency and throughput.</w:t>
       </w:r>
     </w:p>
     <w:p>
@@ -1462,6 +1548,7 @@
         <w:jc w:val="both"/>
       </w:pPr>
       <w:r>
+        <w:lastRenderedPageBreak/>
         <w:t xml:space="preserve">In every </w:t>
       </w:r>
       <w:r>
@@ -1525,7 +1612,15 @@
         <w:jc w:val="both"/>
       </w:pPr>
       <w:r>
-        <w:t>The results we are getting make sense. If we set the load to a low value, the gpu does not receive tasks fast enough to be efficient, i.e. it sometimes stays idle waiting for task</w:t>
+        <w:t xml:space="preserve">The results we are getting make sense. If we set the load to a low value, the </w:t>
+      </w:r>
+      <w:proofErr w:type="spellStart"/>
+      <w:r>
+        <w:t>gpu</w:t>
+      </w:r>
+      <w:proofErr w:type="spellEnd"/>
+      <w:r>
+        <w:t xml:space="preserve"> does not receive tasks fast enough to be efficient, i.e. it sometimes stays idle waiting for task</w:t>
       </w:r>
       <w:r>
         <w:t>s</w:t>
@@ -1580,7 +1675,15 @@
         <w:t xml:space="preserve">2.1. </w:t>
       </w:r>
       <w:r>
-        <w:t>In order to calculate the maximum number of threadblocks to run, we consider these</w:t>
+        <w:t xml:space="preserve">In order to calculate the maximum number of </w:t>
+      </w:r>
+      <w:proofErr w:type="spellStart"/>
+      <w:r>
+        <w:t>threadblocks</w:t>
+      </w:r>
+      <w:proofErr w:type="spellEnd"/>
+      <w:r>
+        <w:t xml:space="preserve"> to run, we consider these</w:t>
       </w:r>
       <w:r>
         <w:t xml:space="preserve"> three</w:t>
@@ -1623,7 +1726,15 @@
         <w:jc w:val="both"/>
       </w:pPr>
       <w:r>
-        <w:t>Therefore: We divide the SM shared memory by the shared memory we use in each threadblock, and multiply</w:t>
+        <w:t xml:space="preserve">Therefore: We divide the SM shared memory by the shared memory we use in each </w:t>
+      </w:r>
+      <w:proofErr w:type="spellStart"/>
+      <w:r>
+        <w:t>threadblock</w:t>
+      </w:r>
+      <w:proofErr w:type="spellEnd"/>
+      <w:r>
+        <w:t>, and multiply</w:t>
       </w:r>
       <w:r>
         <w:t xml:space="preserve"> the result by the number of SM</w:t>
@@ -1649,14 +1760,27 @@
         <w:t>There is a limitation for the number of thread</w:t>
       </w:r>
       <w:r>
-        <w:t>s which can run on a single SM. By dividing that number by the number of threads in each thread block, we can get the number of threadblocks which can run concurrently run on a SM. Afterwards we should multiply the given result by the number of SM</w:t>
+        <w:t xml:space="preserve">s which can run on a single SM. By dividing that number by the number of threads in each thread block, we can get the number of </w:t>
+      </w:r>
+      <w:proofErr w:type="spellStart"/>
+      <w:r>
+        <w:t>threadblocks</w:t>
+      </w:r>
+      <w:proofErr w:type="spellEnd"/>
+      <w:r>
+        <w:t xml:space="preserve"> which can run concurrently run on a SM. Afterwards we should multiply the given result by the number of SM</w:t>
       </w:r>
       <w:r>
         <w:t>s</w:t>
       </w:r>
       <w:r>
-        <w:t xml:space="preserve"> in the system in order to get the upper bound for the total number of threadblocks</w:t>
-      </w:r>
+        <w:t xml:space="preserve"> in the system in order to get the upper bound for the total number of </w:t>
+      </w:r>
+      <w:proofErr w:type="spellStart"/>
+      <w:r>
+        <w:t>threadblocks</w:t>
+      </w:r>
+      <w:proofErr w:type="spellEnd"/>
       <w:r>
         <w:t>.</w:t>
       </w:r>
@@ -1711,13 +1835,29 @@
         <w:t>s per SM</w:t>
       </w:r>
       <w:r>
-        <w:t xml:space="preserve"> limit. Dividing that result with the number of threads per threadblock will </w:t>
+        <w:t xml:space="preserve"> limit. Dividing that result with the number of threads per </w:t>
+      </w:r>
+      <w:proofErr w:type="spellStart"/>
+      <w:r>
+        <w:t>threadblock</w:t>
+      </w:r>
+      <w:proofErr w:type="spellEnd"/>
+      <w:r>
+        <w:t xml:space="preserve"> will </w:t>
       </w:r>
       <w:r>
         <w:t>result with the</w:t>
       </w:r>
       <w:r>
-        <w:t xml:space="preserve"> threadblock boundary</w:t>
+        <w:t xml:space="preserve"> </w:t>
+      </w:r>
+      <w:proofErr w:type="spellStart"/>
+      <w:r>
+        <w:t>threadblock</w:t>
+      </w:r>
+      <w:proofErr w:type="spellEnd"/>
+      <w:r>
+        <w:t xml:space="preserve"> boundary</w:t>
       </w:r>
       <w:r>
         <w:t xml:space="preserve"> per SM. W</w:t>
@@ -1754,7 +1894,15 @@
         <w:jc w:val="both"/>
       </w:pPr>
       <w:r>
-        <w:t>The maximum number of threadblocks is the minimum of the above limitations</w:t>
+        <w:t xml:space="preserve">The maximum number of </w:t>
+      </w:r>
+      <w:proofErr w:type="spellStart"/>
+      <w:r>
+        <w:t>threadblocks</w:t>
+      </w:r>
+      <w:proofErr w:type="spellEnd"/>
+      <w:r>
+        <w:t xml:space="preserve"> is the minimum of the above limitations</w:t>
       </w:r>
       <w:r>
         <w:t xml:space="preserve"> (strictest limitation)</w:t>
@@ -1804,8 +1952,13 @@
       <w:r>
         <w:t xml:space="preserve"> </w:t>
       </w:r>
-      <w:r>
-        <w:t>reqs/sec</w:t>
+      <w:proofErr w:type="spellStart"/>
+      <w:r>
+        <w:t>reqs</w:t>
+      </w:r>
+      <w:proofErr w:type="spellEnd"/>
+      <w:r>
+        <w:t>/sec</w:t>
       </w:r>
       <w:r>
         <w:t>.</w:t>
@@ -1942,6 +2095,7 @@
                 <w:bCs/>
                 <w:color w:val="000000"/>
               </w:rPr>
+              <w:lastRenderedPageBreak/>
               <w:t>throughput</w:t>
             </w:r>
             <w:r>
@@ -1951,36 +2105,19 @@
                 <w:bCs/>
                 <w:color w:val="000000"/>
               </w:rPr>
-              <w:t xml:space="preserve"> (reqs/sec)</w:t>
-            </w:r>
-          </w:p>
-        </w:tc>
-        <w:tc>
-          <w:tcPr>
-            <w:tcW w:w="1660" w:type="dxa"/>
-            <w:tcBorders>
-              <w:top w:val="single" w:sz="8" w:space="0" w:color="auto"/>
-              <w:left w:val="single" w:sz="4" w:space="0" w:color="auto"/>
-              <w:bottom w:val="single" w:sz="8" w:space="0" w:color="auto"/>
-              <w:right w:val="single" w:sz="4" w:space="0" w:color="auto"/>
-            </w:tcBorders>
-            <w:shd w:val="clear" w:color="auto" w:fill="auto"/>
-            <w:noWrap/>
-            <w:vAlign w:val="center"/>
-            <w:hideMark/>
-          </w:tcPr>
-          <w:p>
-            <w:pPr>
-              <w:bidi w:val="0"/>
-              <w:spacing w:after="0" w:line="240" w:lineRule="auto"/>
-              <w:jc w:val="center"/>
+              <w:t xml:space="preserve"> (</w:t>
+            </w:r>
+            <w:proofErr w:type="spellStart"/>
+            <w:r>
               <w:rPr>
                 <w:rFonts w:ascii="Arial" w:eastAsia="Times New Roman" w:hAnsi="Arial" w:cs="Arial"/>
                 <w:b/>
                 <w:bCs/>
                 <w:color w:val="000000"/>
               </w:rPr>
-            </w:pPr>
+              <w:t>reqs</w:t>
+            </w:r>
+            <w:proofErr w:type="spellEnd"/>
             <w:r>
               <w:rPr>
                 <w:rFonts w:ascii="Arial" w:eastAsia="Times New Roman" w:hAnsi="Arial" w:cs="Arial"/>
@@ -1988,7 +2125,64 @@
                 <w:bCs/>
                 <w:color w:val="000000"/>
               </w:rPr>
-              <w:t>latency (msec)</w:t>
+              <w:t>/sec)</w:t>
+            </w:r>
+          </w:p>
+        </w:tc>
+        <w:tc>
+          <w:tcPr>
+            <w:tcW w:w="1660" w:type="dxa"/>
+            <w:tcBorders>
+              <w:top w:val="single" w:sz="8" w:space="0" w:color="auto"/>
+              <w:left w:val="single" w:sz="4" w:space="0" w:color="auto"/>
+              <w:bottom w:val="single" w:sz="8" w:space="0" w:color="auto"/>
+              <w:right w:val="single" w:sz="4" w:space="0" w:color="auto"/>
+            </w:tcBorders>
+            <w:shd w:val="clear" w:color="auto" w:fill="auto"/>
+            <w:noWrap/>
+            <w:vAlign w:val="center"/>
+            <w:hideMark/>
+          </w:tcPr>
+          <w:p>
+            <w:pPr>
+              <w:bidi w:val="0"/>
+              <w:spacing w:after="0" w:line="240" w:lineRule="auto"/>
+              <w:jc w:val="center"/>
+              <w:rPr>
+                <w:rFonts w:ascii="Arial" w:eastAsia="Times New Roman" w:hAnsi="Arial" w:cs="Arial"/>
+                <w:b/>
+                <w:bCs/>
+                <w:color w:val="000000"/>
+              </w:rPr>
+            </w:pPr>
+            <w:r>
+              <w:rPr>
+                <w:rFonts w:ascii="Arial" w:eastAsia="Times New Roman" w:hAnsi="Arial" w:cs="Arial"/>
+                <w:b/>
+                <w:bCs/>
+                <w:color w:val="000000"/>
+              </w:rPr>
+              <w:t>latency (</w:t>
+            </w:r>
+            <w:proofErr w:type="spellStart"/>
+            <w:r>
+              <w:rPr>
+                <w:rFonts w:ascii="Arial" w:eastAsia="Times New Roman" w:hAnsi="Arial" w:cs="Arial"/>
+                <w:b/>
+                <w:bCs/>
+                <w:color w:val="000000"/>
+              </w:rPr>
+              <w:t>msec</w:t>
+            </w:r>
+            <w:proofErr w:type="spellEnd"/>
+            <w:r>
+              <w:rPr>
+                <w:rFonts w:ascii="Arial" w:eastAsia="Times New Roman" w:hAnsi="Arial" w:cs="Arial"/>
+                <w:b/>
+                <w:bCs/>
+                <w:color w:val="000000"/>
+              </w:rPr>
+              <w:t>)</w:t>
             </w:r>
           </w:p>
         </w:tc>
@@ -3187,7 +3381,15 @@
         <w:t>77630.1575</w:t>
       </w:r>
       <w:r>
-        <w:t xml:space="preserve"> reqs/sec.</w:t>
+        <w:t xml:space="preserve"> </w:t>
+      </w:r>
+      <w:proofErr w:type="spellStart"/>
+      <w:r>
+        <w:t>reqs</w:t>
+      </w:r>
+      <w:proofErr w:type="spellEnd"/>
+      <w:r>
+        <w:t>/sec.</w:t>
       </w:r>
     </w:p>
     <w:p>
@@ -3244,6 +3446,7 @@
         <w:jc w:val="both"/>
       </w:pPr>
       <w:r>
+        <w:lastRenderedPageBreak/>
         <w:t>2.5.2.</w:t>
       </w:r>
     </w:p>
@@ -3297,36 +3500,19 @@
                 <w:bCs/>
                 <w:color w:val="000000"/>
               </w:rPr>
-              <w:t>throughput (reqs/sec)</w:t>
-            </w:r>
-          </w:p>
-        </w:tc>
-        <w:tc>
-          <w:tcPr>
-            <w:tcW w:w="1660" w:type="dxa"/>
-            <w:tcBorders>
-              <w:top w:val="single" w:sz="8" w:space="0" w:color="auto"/>
-              <w:left w:val="single" w:sz="4" w:space="0" w:color="auto"/>
-              <w:bottom w:val="single" w:sz="8" w:space="0" w:color="auto"/>
-              <w:right w:val="single" w:sz="4" w:space="0" w:color="auto"/>
-            </w:tcBorders>
-            <w:shd w:val="clear" w:color="auto" w:fill="auto"/>
-            <w:noWrap/>
-            <w:vAlign w:val="center"/>
-            <w:hideMark/>
-          </w:tcPr>
-          <w:p>
-            <w:pPr>
-              <w:bidi w:val="0"/>
-              <w:spacing w:after="0" w:line="240" w:lineRule="auto"/>
-              <w:jc w:val="center"/>
+              <w:t>throughput (</w:t>
+            </w:r>
+            <w:proofErr w:type="spellStart"/>
+            <w:r>
               <w:rPr>
                 <w:rFonts w:ascii="Arial" w:eastAsia="Times New Roman" w:hAnsi="Arial" w:cs="Arial"/>
                 <w:b/>
                 <w:bCs/>
                 <w:color w:val="000000"/>
               </w:rPr>
-            </w:pPr>
+              <w:t>reqs</w:t>
+            </w:r>
+            <w:proofErr w:type="spellEnd"/>
             <w:r>
               <w:rPr>
                 <w:rFonts w:ascii="Arial" w:eastAsia="Times New Roman" w:hAnsi="Arial" w:cs="Arial"/>
@@ -3334,7 +3520,64 @@
                 <w:bCs/>
                 <w:color w:val="000000"/>
               </w:rPr>
-              <w:t>latency (msec)</w:t>
+              <w:t>/sec)</w:t>
+            </w:r>
+          </w:p>
+        </w:tc>
+        <w:tc>
+          <w:tcPr>
+            <w:tcW w:w="1660" w:type="dxa"/>
+            <w:tcBorders>
+              <w:top w:val="single" w:sz="8" w:space="0" w:color="auto"/>
+              <w:left w:val="single" w:sz="4" w:space="0" w:color="auto"/>
+              <w:bottom w:val="single" w:sz="8" w:space="0" w:color="auto"/>
+              <w:right w:val="single" w:sz="4" w:space="0" w:color="auto"/>
+            </w:tcBorders>
+            <w:shd w:val="clear" w:color="auto" w:fill="auto"/>
+            <w:noWrap/>
+            <w:vAlign w:val="center"/>
+            <w:hideMark/>
+          </w:tcPr>
+          <w:p>
+            <w:pPr>
+              <w:bidi w:val="0"/>
+              <w:spacing w:after="0" w:line="240" w:lineRule="auto"/>
+              <w:jc w:val="center"/>
+              <w:rPr>
+                <w:rFonts w:ascii="Arial" w:eastAsia="Times New Roman" w:hAnsi="Arial" w:cs="Arial"/>
+                <w:b/>
+                <w:bCs/>
+                <w:color w:val="000000"/>
+              </w:rPr>
+            </w:pPr>
+            <w:r>
+              <w:rPr>
+                <w:rFonts w:ascii="Arial" w:eastAsia="Times New Roman" w:hAnsi="Arial" w:cs="Arial"/>
+                <w:b/>
+                <w:bCs/>
+                <w:color w:val="000000"/>
+              </w:rPr>
+              <w:t>latency (</w:t>
+            </w:r>
+            <w:proofErr w:type="spellStart"/>
+            <w:r>
+              <w:rPr>
+                <w:rFonts w:ascii="Arial" w:eastAsia="Times New Roman" w:hAnsi="Arial" w:cs="Arial"/>
+                <w:b/>
+                <w:bCs/>
+                <w:color w:val="000000"/>
+              </w:rPr>
+              <w:t>msec</w:t>
+            </w:r>
+            <w:proofErr w:type="spellEnd"/>
+            <w:r>
+              <w:rPr>
+                <w:rFonts w:ascii="Arial" w:eastAsia="Times New Roman" w:hAnsi="Arial" w:cs="Arial"/>
+                <w:b/>
+                <w:bCs/>
+                <w:color w:val="000000"/>
+              </w:rPr>
+              <w:t>)</w:t>
             </w:r>
           </w:p>
         </w:tc>
@@ -4532,7 +4775,15 @@
         <w:t>36106.30203</w:t>
       </w:r>
       <w:r>
-        <w:t xml:space="preserve"> reqs/sec.</w:t>
+        <w:t xml:space="preserve"> </w:t>
+      </w:r>
+      <w:proofErr w:type="spellStart"/>
+      <w:r>
+        <w:t>reqs</w:t>
+      </w:r>
+      <w:proofErr w:type="spellEnd"/>
+      <w:r>
+        <w:t>/sec.</w:t>
       </w:r>
     </w:p>
     <w:p>
@@ -4565,7 +4816,6 @@
         <w:jc w:val="both"/>
       </w:pPr>
       <w:r>
-        <w:lastRenderedPageBreak/>
         <w:t>2.6.2.</w:t>
       </w:r>
     </w:p>
@@ -4619,36 +4869,19 @@
                 <w:bCs/>
                 <w:color w:val="000000"/>
               </w:rPr>
-              <w:t>throughput (reqs/sec)</w:t>
-            </w:r>
-          </w:p>
-        </w:tc>
-        <w:tc>
-          <w:tcPr>
-            <w:tcW w:w="1660" w:type="dxa"/>
-            <w:tcBorders>
-              <w:top w:val="single" w:sz="8" w:space="0" w:color="auto"/>
-              <w:left w:val="single" w:sz="4" w:space="0" w:color="auto"/>
-              <w:bottom w:val="single" w:sz="8" w:space="0" w:color="auto"/>
-              <w:right w:val="single" w:sz="4" w:space="0" w:color="auto"/>
-            </w:tcBorders>
-            <w:shd w:val="clear" w:color="auto" w:fill="auto"/>
-            <w:noWrap/>
-            <w:vAlign w:val="center"/>
-            <w:hideMark/>
-          </w:tcPr>
-          <w:p>
-            <w:pPr>
-              <w:bidi w:val="0"/>
-              <w:spacing w:after="0" w:line="240" w:lineRule="auto"/>
-              <w:jc w:val="center"/>
+              <w:t>throughput (</w:t>
+            </w:r>
+            <w:proofErr w:type="spellStart"/>
+            <w:r>
               <w:rPr>
                 <w:rFonts w:ascii="Arial" w:eastAsia="Times New Roman" w:hAnsi="Arial" w:cs="Arial"/>
                 <w:b/>
                 <w:bCs/>
                 <w:color w:val="000000"/>
               </w:rPr>
-            </w:pPr>
+              <w:t>reqs</w:t>
+            </w:r>
+            <w:proofErr w:type="spellEnd"/>
             <w:r>
               <w:rPr>
                 <w:rFonts w:ascii="Arial" w:eastAsia="Times New Roman" w:hAnsi="Arial" w:cs="Arial"/>
@@ -4656,7 +4889,64 @@
                 <w:bCs/>
                 <w:color w:val="000000"/>
               </w:rPr>
-              <w:t>latency (msec)</w:t>
+              <w:t>/sec)</w:t>
+            </w:r>
+          </w:p>
+        </w:tc>
+        <w:tc>
+          <w:tcPr>
+            <w:tcW w:w="1660" w:type="dxa"/>
+            <w:tcBorders>
+              <w:top w:val="single" w:sz="8" w:space="0" w:color="auto"/>
+              <w:left w:val="single" w:sz="4" w:space="0" w:color="auto"/>
+              <w:bottom w:val="single" w:sz="8" w:space="0" w:color="auto"/>
+              <w:right w:val="single" w:sz="4" w:space="0" w:color="auto"/>
+            </w:tcBorders>
+            <w:shd w:val="clear" w:color="auto" w:fill="auto"/>
+            <w:noWrap/>
+            <w:vAlign w:val="center"/>
+            <w:hideMark/>
+          </w:tcPr>
+          <w:p>
+            <w:pPr>
+              <w:bidi w:val="0"/>
+              <w:spacing w:after="0" w:line="240" w:lineRule="auto"/>
+              <w:jc w:val="center"/>
+              <w:rPr>
+                <w:rFonts w:ascii="Arial" w:eastAsia="Times New Roman" w:hAnsi="Arial" w:cs="Arial"/>
+                <w:b/>
+                <w:bCs/>
+                <w:color w:val="000000"/>
+              </w:rPr>
+            </w:pPr>
+            <w:r>
+              <w:rPr>
+                <w:rFonts w:ascii="Arial" w:eastAsia="Times New Roman" w:hAnsi="Arial" w:cs="Arial"/>
+                <w:b/>
+                <w:bCs/>
+                <w:color w:val="000000"/>
+              </w:rPr>
+              <w:t>latency (</w:t>
+            </w:r>
+            <w:proofErr w:type="spellStart"/>
+            <w:r>
+              <w:rPr>
+                <w:rFonts w:ascii="Arial" w:eastAsia="Times New Roman" w:hAnsi="Arial" w:cs="Arial"/>
+                <w:b/>
+                <w:bCs/>
+                <w:color w:val="000000"/>
+              </w:rPr>
+              <w:t>msec</w:t>
+            </w:r>
+            <w:proofErr w:type="spellEnd"/>
+            <w:r>
+              <w:rPr>
+                <w:rFonts w:ascii="Arial" w:eastAsia="Times New Roman" w:hAnsi="Arial" w:cs="Arial"/>
+                <w:b/>
+                <w:bCs/>
+                <w:color w:val="000000"/>
+              </w:rPr>
+              <w:t>)</w:t>
             </w:r>
           </w:p>
         </w:tc>
@@ -4732,6 +5022,7 @@
                 <w:rFonts w:ascii="Arial" w:eastAsia="Times New Roman" w:hAnsi="Arial" w:cs="Arial"/>
                 <w:color w:val="000000"/>
               </w:rPr>
+              <w:lastRenderedPageBreak/>
               <w:t>3397.67853</w:t>
             </w:r>
           </w:p>
@@ -5828,10 +6119,18 @@
         <w:t>First, we c</w:t>
       </w:r>
       <w:r>
-        <w:t>an denote that the highest maxLoa</w:t>
-      </w:r>
-      <w:r>
-        <w:t>d was received i</w:t>
+        <w:t xml:space="preserve">an denote that the highest </w:t>
+      </w:r>
+      <w:proofErr w:type="spellStart"/>
+      <w:r>
+        <w:t>maxLoa</w:t>
+      </w:r>
+      <w:r>
+        <w:t>d</w:t>
+      </w:r>
+      <w:proofErr w:type="spellEnd"/>
+      <w:r>
+        <w:t xml:space="preserve"> was received i</w:t>
       </w:r>
       <w:r>
         <w:t>n the case where #</w:t>
@@ -5855,11 +6154,21 @@
         <w:t xml:space="preserve"> different loads, </w:t>
       </w:r>
       <w:r>
-        <w:t xml:space="preserve">we see that running with 256 threads gives the best throughputs for lower loads. This is due to having the highest maxLoad which results in a higher </w:t>
-      </w:r>
+        <w:t xml:space="preserve">we see that running with 256 threads gives the best throughputs for lower loads. This is due to having the highest </w:t>
+      </w:r>
+      <w:proofErr w:type="spellStart"/>
       <w:r>
         <w:t>maxLoad</w:t>
       </w:r>
+      <w:proofErr w:type="spellEnd"/>
+      <w:r>
+        <w:t xml:space="preserve"> which results in a higher </w:t>
+      </w:r>
+      <w:proofErr w:type="spellStart"/>
+      <w:r>
+        <w:t>maxLoad</w:t>
+      </w:r>
+      <w:proofErr w:type="spellEnd"/>
       <w:r>
         <w:t>/10.</w:t>
       </w:r>
@@ -5943,7 +6252,6 @@
         <w:jc w:val="both"/>
       </w:pPr>
       <w:r>
-        <w:lastRenderedPageBreak/>
         <w:t xml:space="preserve">Since in our example, the CPU-to-GPU queue is in the CPU memory, the CPU </w:t>
       </w:r>
       <w:r>
@@ -5978,6 +6286,7 @@
         <w:jc w:val="both"/>
       </w:pPr>
       <w:r>
+        <w:lastRenderedPageBreak/>
         <w:t>One can observe that for the write action, we can send data, and, when asynchronous, keep working. However, for the read action, we have to wait for the other party to receive our request, and for its response to return, in order to resume working.</w:t>
       </w:r>
     </w:p>
@@ -6041,10 +6350,16 @@
         <w:t xml:space="preserve"> onto the CPU's address space</w:t>
       </w:r>
       <w:r>
-        <w:t xml:space="preserve"> using PCIe BAR</w:t>
-      </w:r>
-      <w:bookmarkStart w:id="0" w:name="_GoBack"/>
-      <w:bookmarkEnd w:id="0"/>
+        <w:t xml:space="preserve"> using </w:t>
+      </w:r>
+      <w:proofErr w:type="spellStart"/>
+      <w:r>
+        <w:t>PCIe</w:t>
+      </w:r>
+      <w:proofErr w:type="spellEnd"/>
+      <w:r>
+        <w:t xml:space="preserve"> BAR</w:t>
+      </w:r>
       <w:r>
         <w:t>. That way, whenever the CPU wants to produce, i.e. send data, it can access the GPU's part of the address space.</w:t>
       </w:r>
@@ -6068,7 +6383,7 @@
 </file>
 
 <file path=word/numbering.xml><?xml version="1.0" encoding="utf-8"?>
-<w:numbering xmlns:wpc="http://schemas.microsoft.com/office/word/2010/wordprocessingCanvas" xmlns:cx="http://schemas.microsoft.com/office/drawing/2014/chartex" xmlns:cx1="http://schemas.microsoft.com/office/drawing/2015/9/8/chartex" xmlns:cx2="http://schemas.microsoft.com/office/drawing/2015/10/21/chartex" xmlns:cx3="http://schemas.microsoft.com/office/drawing/2016/5/9/chartex" xmlns:cx4="http://schemas.microsoft.com/office/drawing/2016/5/10/chartex" xmlns:cx5="http://schemas.microsoft.com/office/drawing/2016/5/11/chartex" xmlns:cx6="http://schemas.microsoft.com/office/drawing/2016/5/12/chartex" xmlns:cx7="http://schemas.microsoft.com/office/drawing/2016/5/13/chartex" xmlns:cx8="http://schemas.microsoft.com/office/drawing/2016/5/14/chartex" xmlns:mc="http://schemas.openxmlformats.org/markup-compatibility/2006" xmlns:aink="http://schemas.microsoft.com/office/drawing/2016/ink" xmlns:am3d="http://schemas.microsoft.com/office/drawing/2017/model3d" xmlns:o="urn:schemas-microsoft-com:office:office" xmlns:r="http://schemas.openxmlformats.org/officeDocument/2006/relationships" xmlns:m="http://schemas.openxmlformats.org/officeDocument/2006/math" xmlns:v="urn:schemas-microsoft-com:vml" xmlns:wp14="http://schemas.microsoft.com/office/word/2010/wordprocessingDrawing" xmlns:wp="http://schemas.openxmlformats.org/drawingml/2006/wordprocessingDrawing" xmlns:w10="urn:schemas-microsoft-com:office:word" xmlns:w="http://schemas.openxmlformats.org/wordprocessingml/2006/main" xmlns:w14="http://schemas.microsoft.com/office/word/2010/wordml" xmlns:w15="http://schemas.microsoft.com/office/word/2012/wordml" xmlns:w16cid="http://schemas.microsoft.com/office/word/2016/wordml/cid" xmlns:w16se="http://schemas.microsoft.com/office/word/2015/wordml/symex" xmlns:wpg="http://schemas.microsoft.com/office/word/2010/wordprocessingGroup" xmlns:wpi="http://schemas.microsoft.com/office/word/2010/wordprocessingInk" xmlns:wne="http://schemas.microsoft.com/office/word/2006/wordml" xmlns:wps="http://schemas.microsoft.com/office/word/2010/wordprocessingShape" mc:Ignorable="w14 w15 w16se w16cid wp14">
+<w:numbering xmlns:wpc="http://schemas.microsoft.com/office/word/2010/wordprocessingCanvas" xmlns:mc="http://schemas.openxmlformats.org/markup-compatibility/2006" xmlns:o="urn:schemas-microsoft-com:office:office" xmlns:r="http://schemas.openxmlformats.org/officeDocument/2006/relationships" xmlns:m="http://schemas.openxmlformats.org/officeDocument/2006/math" xmlns:v="urn:schemas-microsoft-com:vml" xmlns:wp14="http://schemas.microsoft.com/office/word/2010/wordprocessingDrawing" xmlns:wp="http://schemas.openxmlformats.org/drawingml/2006/wordprocessingDrawing" xmlns:w10="urn:schemas-microsoft-com:office:word" xmlns:w="http://schemas.openxmlformats.org/wordprocessingml/2006/main" xmlns:w14="http://schemas.microsoft.com/office/word/2010/wordml" xmlns:w15="http://schemas.microsoft.com/office/word/2012/wordml" xmlns:wpg="http://schemas.microsoft.com/office/word/2010/wordprocessingGroup" xmlns:wpi="http://schemas.microsoft.com/office/word/2010/wordprocessingInk" xmlns:wne="http://schemas.microsoft.com/office/word/2006/wordml" xmlns:wps="http://schemas.microsoft.com/office/word/2010/wordprocessingShape" mc:Ignorable="w14 w15 wp14">
   <w:abstractNum w:abstractNumId="0" w15:restartNumberingAfterBreak="0">
     <w:nsid w:val="05F66FF4"/>
     <w:multiLevelType w:val="hybridMultilevel"/>
@@ -6289,7 +6604,7 @@
 </file>
 
 <file path=word/styles.xml><?xml version="1.0" encoding="utf-8"?>
-<w:styles xmlns:mc="http://schemas.openxmlformats.org/markup-compatibility/2006" xmlns:r="http://schemas.openxmlformats.org/officeDocument/2006/relationships" xmlns:w="http://schemas.openxmlformats.org/wordprocessingml/2006/main" xmlns:w14="http://schemas.microsoft.com/office/word/2010/wordml" xmlns:w15="http://schemas.microsoft.com/office/word/2012/wordml" xmlns:w16cid="http://schemas.microsoft.com/office/word/2016/wordml/cid" xmlns:w16se="http://schemas.microsoft.com/office/word/2015/wordml/symex" mc:Ignorable="w14 w15 w16se w16cid">
+<w:styles xmlns:mc="http://schemas.openxmlformats.org/markup-compatibility/2006" xmlns:r="http://schemas.openxmlformats.org/officeDocument/2006/relationships" xmlns:w="http://schemas.openxmlformats.org/wordprocessingml/2006/main" xmlns:w14="http://schemas.microsoft.com/office/word/2010/wordml" xmlns:w15="http://schemas.microsoft.com/office/word/2012/wordml" mc:Ignorable="w14 w15">
   <w:docDefaults>
     <w:rPrDefault>
       <w:rPr>
@@ -6305,7 +6620,7 @@
       </w:pPr>
     </w:pPrDefault>
   </w:docDefaults>
-  <w:latentStyles w:defLockedState="0" w:defUIPriority="99" w:defSemiHidden="0" w:defUnhideWhenUsed="0" w:defQFormat="0" w:count="375">
+  <w:latentStyles w:defLockedState="0" w:defUIPriority="99" w:defSemiHidden="0" w:defUnhideWhenUsed="0" w:defQFormat="0" w:count="371">
     <w:lsdException w:name="Normal" w:uiPriority="0" w:qFormat="1"/>
     <w:lsdException w:name="heading 1" w:uiPriority="9" w:qFormat="1"/>
     <w:lsdException w:name="heading 2" w:semiHidden="1" w:uiPriority="9" w:unhideWhenUsed="1" w:qFormat="1"/>
@@ -6411,6 +6726,7 @@
     <w:lsdException w:name="HTML Sample" w:semiHidden="1" w:unhideWhenUsed="1"/>
     <w:lsdException w:name="HTML Typewriter" w:semiHidden="1" w:unhideWhenUsed="1"/>
     <w:lsdException w:name="HTML Variable" w:semiHidden="1" w:unhideWhenUsed="1"/>
+    <w:lsdException w:name="Normal Table" w:semiHidden="1" w:unhideWhenUsed="1"/>
     <w:lsdException w:name="annotation subject" w:semiHidden="1" w:unhideWhenUsed="1"/>
     <w:lsdException w:name="No List" w:semiHidden="1" w:unhideWhenUsed="1"/>
     <w:lsdException w:name="Outline List 1" w:semiHidden="1" w:unhideWhenUsed="1"/>
@@ -6454,8 +6770,10 @@
     <w:lsdException w:name="Table Elegant" w:semiHidden="1" w:unhideWhenUsed="1"/>
     <w:lsdException w:name="Table Professional" w:semiHidden="1" w:unhideWhenUsed="1"/>
     <w:lsdException w:name="Table Subtle 1" w:semiHidden="1" w:unhideWhenUsed="1"/>
+    <w:lsdException w:name="Table Subtle 2" w:semiHidden="1" w:unhideWhenUsed="1"/>
     <w:lsdException w:name="Table Web 1" w:semiHidden="1" w:unhideWhenUsed="1"/>
     <w:lsdException w:name="Table Web 2" w:semiHidden="1" w:unhideWhenUsed="1"/>
+    <w:lsdException w:name="Table Web 3" w:semiHidden="1" w:unhideWhenUsed="1"/>
     <w:lsdException w:name="Balloon Text" w:semiHidden="1" w:unhideWhenUsed="1"/>
     <w:lsdException w:name="Table Grid" w:uiPriority="39"/>
     <w:lsdException w:name="Table Theme" w:semiHidden="1" w:unhideWhenUsed="1"/>
@@ -6674,10 +6992,6 @@
     <w:lsdException w:name="List Table 5 Dark Accent 6" w:uiPriority="50"/>
     <w:lsdException w:name="List Table 6 Colorful Accent 6" w:uiPriority="51"/>
     <w:lsdException w:name="List Table 7 Colorful Accent 6" w:uiPriority="52"/>
-    <w:lsdException w:name="Mention" w:semiHidden="1" w:unhideWhenUsed="1"/>
-    <w:lsdException w:name="Smart Hyperlink" w:semiHidden="1" w:unhideWhenUsed="1"/>
-    <w:lsdException w:name="Hashtag" w:semiHidden="1" w:unhideWhenUsed="1"/>
-    <w:lsdException w:name="Unresolved Mention" w:semiHidden="1" w:unhideWhenUsed="1"/>
   </w:latentStyles>
   <w:style w:type="paragraph" w:default="1" w:styleId="Normal">
     <w:name w:val="Normal"/>
@@ -6754,1020 +7068,6 @@
     </w:rPr>
   </w:style>
 </w:styles>
-</file>
-
-<file path=word/charts/chart1.xml><?xml version="1.0" encoding="utf-8"?>
-<c:chartSpace xmlns:c="http://schemas.openxmlformats.org/drawingml/2006/chart" xmlns:a="http://schemas.openxmlformats.org/drawingml/2006/main" xmlns:r="http://schemas.openxmlformats.org/officeDocument/2006/relationships" xmlns:c16r2="http://schemas.microsoft.com/office/drawing/2015/06/chart">
-  <c:date1904 val="0"/>
-  <c:lang val="en-US"/>
-  <c:roundedCorners val="0"/>
-  <mc:AlternateContent xmlns:mc="http://schemas.openxmlformats.org/markup-compatibility/2006">
-    <mc:Choice xmlns:c14="http://schemas.microsoft.com/office/drawing/2007/8/2/chart" Requires="c14">
-      <c14:style val="102"/>
-    </mc:Choice>
-    <mc:Fallback>
-      <c:style val="2"/>
-    </mc:Fallback>
-  </mc:AlternateContent>
-  <c:chart>
-    <c:title>
-      <c:tx>
-        <c:rich>
-          <a:bodyPr rot="0" spcFirstLastPara="1" vertOverflow="ellipsis" vert="horz" wrap="square" anchor="ctr" anchorCtr="1"/>
-          <a:lstStyle/>
-          <a:p>
-            <a:pPr>
-              <a:defRPr sz="1400" b="0" i="0" u="none" strike="noStrike" kern="1200" spc="0" baseline="0">
-                <a:solidFill>
-                  <a:schemeClr val="tx1">
-                    <a:lumMod val="65000"/>
-                    <a:lumOff val="35000"/>
-                  </a:schemeClr>
-                </a:solidFill>
-                <a:latin typeface="+mn-lt"/>
-                <a:ea typeface="+mn-ea"/>
-                <a:cs typeface="+mn-cs"/>
-              </a:defRPr>
-            </a:pPr>
-            <a:r>
-              <a:rPr lang="en-US" sz="1400" b="0" i="0" u="none" strike="noStrike" baseline="0"/>
-              <a:t>Streams Mode: latency-throughput graph for different loads</a:t>
-            </a:r>
-            <a:endParaRPr lang="en-US"/>
-          </a:p>
-        </c:rich>
-      </c:tx>
-      <c:overlay val="0"/>
-      <c:spPr>
-        <a:noFill/>
-        <a:ln>
-          <a:noFill/>
-        </a:ln>
-        <a:effectLst/>
-      </c:spPr>
-      <c:txPr>
-        <a:bodyPr rot="0" spcFirstLastPara="1" vertOverflow="ellipsis" vert="horz" wrap="square" anchor="ctr" anchorCtr="1"/>
-        <a:lstStyle/>
-        <a:p>
-          <a:pPr>
-            <a:defRPr sz="1400" b="0" i="0" u="none" strike="noStrike" kern="1200" spc="0" baseline="0">
-              <a:solidFill>
-                <a:schemeClr val="tx1">
-                  <a:lumMod val="65000"/>
-                  <a:lumOff val="35000"/>
-                </a:schemeClr>
-              </a:solidFill>
-              <a:latin typeface="+mn-lt"/>
-              <a:ea typeface="+mn-ea"/>
-              <a:cs typeface="+mn-cs"/>
-            </a:defRPr>
-          </a:pPr>
-          <a:endParaRPr lang="he-IL"/>
-        </a:p>
-      </c:txPr>
-    </c:title>
-    <c:autoTitleDeleted val="0"/>
-    <c:plotArea>
-      <c:layout>
-        <c:manualLayout>
-          <c:layoutTarget val="inner"/>
-          <c:xMode val="edge"/>
-          <c:yMode val="edge"/>
-          <c:x val="0.13941289506179674"/>
-          <c:y val="0.16005529648599751"/>
-          <c:w val="0.77058525348782125"/>
-          <c:h val="0.63688683332059226"/>
-        </c:manualLayout>
-      </c:layout>
-      <c:lineChart>
-        <c:grouping val="standard"/>
-        <c:varyColors val="0"/>
-        <c:ser>
-          <c:idx val="0"/>
-          <c:order val="0"/>
-          <c:spPr>
-            <a:ln w="28575" cap="rnd">
-              <a:solidFill>
-                <a:schemeClr val="accent1"/>
-              </a:solidFill>
-              <a:round/>
-            </a:ln>
-            <a:effectLst/>
-          </c:spPr>
-          <c:marker>
-            <c:symbol val="circle"/>
-            <c:size val="5"/>
-            <c:spPr>
-              <a:solidFill>
-                <a:schemeClr val="accent1"/>
-              </a:solidFill>
-              <a:ln w="9525">
-                <a:solidFill>
-                  <a:schemeClr val="accent1"/>
-                </a:solidFill>
-              </a:ln>
-              <a:effectLst/>
-            </c:spPr>
-          </c:marker>
-          <c:cat>
-            <c:numRef>
-              <c:f>Sheet1!$H$4:$H$13</c:f>
-              <c:numCache>
-                <c:formatCode>General</c:formatCode>
-                <c:ptCount val="10"/>
-                <c:pt idx="0">
-                  <c:v>398.660753</c:v>
-                </c:pt>
-                <c:pt idx="1">
-                  <c:v>1206.531737</c:v>
-                </c:pt>
-                <c:pt idx="2">
-                  <c:v>1715.66365</c:v>
-                </c:pt>
-                <c:pt idx="3">
-                  <c:v>2218.175088</c:v>
-                </c:pt>
-                <c:pt idx="4">
-                  <c:v>2540.675385</c:v>
-                </c:pt>
-                <c:pt idx="5">
-                  <c:v>2693.659502</c:v>
-                </c:pt>
-                <c:pt idx="6">
-                  <c:v>2842.1190980000001</c:v>
-                </c:pt>
-                <c:pt idx="7">
-                  <c:v>2991.635421</c:v>
-                </c:pt>
-                <c:pt idx="8">
-                  <c:v>3138.5692020000001</c:v>
-                </c:pt>
-                <c:pt idx="9">
-                  <c:v>3135.3465580000002</c:v>
-                </c:pt>
-              </c:numCache>
-            </c:numRef>
-          </c:cat>
-          <c:val>
-            <c:numRef>
-              <c:f>Sheet1!$I$4:$I$13</c:f>
-              <c:numCache>
-                <c:formatCode>General</c:formatCode>
-                <c:ptCount val="10"/>
-                <c:pt idx="0">
-                  <c:v>2.673019</c:v>
-                </c:pt>
-                <c:pt idx="1">
-                  <c:v>0.96462300000000001</c:v>
-                </c:pt>
-                <c:pt idx="2">
-                  <c:v>0.70763699999999996</c:v>
-                </c:pt>
-                <c:pt idx="3">
-                  <c:v>0.56387100000000001</c:v>
-                </c:pt>
-                <c:pt idx="4">
-                  <c:v>0.50220900000000002</c:v>
-                </c:pt>
-                <c:pt idx="5">
-                  <c:v>0.47833900000000001</c:v>
-                </c:pt>
-                <c:pt idx="6">
-                  <c:v>0.457451</c:v>
-                </c:pt>
-                <c:pt idx="7">
-                  <c:v>0.44087900000000002</c:v>
-                </c:pt>
-                <c:pt idx="8">
-                  <c:v>0.422929</c:v>
-                </c:pt>
-                <c:pt idx="9">
-                  <c:v>0.426348</c:v>
-                </c:pt>
-              </c:numCache>
-            </c:numRef>
-          </c:val>
-          <c:smooth val="0"/>
-          <c:extLst>
-            <c:ext xmlns:c16="http://schemas.microsoft.com/office/drawing/2014/chart" uri="{C3380CC4-5D6E-409C-BE32-E72D297353CC}">
-              <c16:uniqueId val="{00000000-6537-4678-AF11-DFABDCFC127A}"/>
-            </c:ext>
-          </c:extLst>
-        </c:ser>
-        <c:dLbls>
-          <c:showLegendKey val="0"/>
-          <c:showVal val="0"/>
-          <c:showCatName val="0"/>
-          <c:showSerName val="0"/>
-          <c:showPercent val="0"/>
-          <c:showBubbleSize val="0"/>
-        </c:dLbls>
-        <c:marker val="1"/>
-        <c:smooth val="0"/>
-        <c:axId val="560738664"/>
-        <c:axId val="560740232"/>
-      </c:lineChart>
-      <c:catAx>
-        <c:axId val="560738664"/>
-        <c:scaling>
-          <c:orientation val="minMax"/>
-        </c:scaling>
-        <c:delete val="0"/>
-        <c:axPos val="b"/>
-        <c:title>
-          <c:tx>
-            <c:rich>
-              <a:bodyPr rot="0" spcFirstLastPara="1" vertOverflow="ellipsis" vert="horz" wrap="square" anchor="ctr" anchorCtr="1"/>
-              <a:lstStyle/>
-              <a:p>
-                <a:pPr>
-                  <a:defRPr sz="1000" b="0" i="0" u="none" strike="noStrike" kern="1200" baseline="0">
-                    <a:solidFill>
-                      <a:schemeClr val="tx1">
-                        <a:lumMod val="65000"/>
-                        <a:lumOff val="35000"/>
-                      </a:schemeClr>
-                    </a:solidFill>
-                    <a:latin typeface="+mn-lt"/>
-                    <a:ea typeface="+mn-ea"/>
-                    <a:cs typeface="+mn-cs"/>
-                  </a:defRPr>
-                </a:pPr>
-                <a:r>
-                  <a:rPr lang="en-US"/>
-                  <a:t>throughput (reqs/sec)</a:t>
-                </a:r>
-              </a:p>
-            </c:rich>
-          </c:tx>
-          <c:overlay val="0"/>
-          <c:spPr>
-            <a:noFill/>
-            <a:ln>
-              <a:noFill/>
-            </a:ln>
-            <a:effectLst/>
-          </c:spPr>
-          <c:txPr>
-            <a:bodyPr rot="0" spcFirstLastPara="1" vertOverflow="ellipsis" vert="horz" wrap="square" anchor="ctr" anchorCtr="1"/>
-            <a:lstStyle/>
-            <a:p>
-              <a:pPr>
-                <a:defRPr sz="1000" b="0" i="0" u="none" strike="noStrike" kern="1200" baseline="0">
-                  <a:solidFill>
-                    <a:schemeClr val="tx1">
-                      <a:lumMod val="65000"/>
-                      <a:lumOff val="35000"/>
-                    </a:schemeClr>
-                  </a:solidFill>
-                  <a:latin typeface="+mn-lt"/>
-                  <a:ea typeface="+mn-ea"/>
-                  <a:cs typeface="+mn-cs"/>
-                </a:defRPr>
-              </a:pPr>
-              <a:endParaRPr lang="he-IL"/>
-            </a:p>
-          </c:txPr>
-        </c:title>
-        <c:numFmt formatCode="General" sourceLinked="1"/>
-        <c:majorTickMark val="none"/>
-        <c:minorTickMark val="none"/>
-        <c:tickLblPos val="nextTo"/>
-        <c:spPr>
-          <a:noFill/>
-          <a:ln w="9525" cap="flat" cmpd="sng" algn="ctr">
-            <a:solidFill>
-              <a:schemeClr val="tx1">
-                <a:lumMod val="15000"/>
-                <a:lumOff val="85000"/>
-              </a:schemeClr>
-            </a:solidFill>
-            <a:round/>
-          </a:ln>
-          <a:effectLst/>
-        </c:spPr>
-        <c:txPr>
-          <a:bodyPr rot="-60000000" spcFirstLastPara="1" vertOverflow="ellipsis" vert="horz" wrap="square" anchor="ctr" anchorCtr="1"/>
-          <a:lstStyle/>
-          <a:p>
-            <a:pPr>
-              <a:defRPr sz="900" b="0" i="0" u="none" strike="noStrike" kern="1200" baseline="0">
-                <a:solidFill>
-                  <a:schemeClr val="tx1">
-                    <a:lumMod val="65000"/>
-                    <a:lumOff val="35000"/>
-                  </a:schemeClr>
-                </a:solidFill>
-                <a:latin typeface="+mn-lt"/>
-                <a:ea typeface="+mn-ea"/>
-                <a:cs typeface="+mn-cs"/>
-              </a:defRPr>
-            </a:pPr>
-            <a:endParaRPr lang="he-IL"/>
-          </a:p>
-        </c:txPr>
-        <c:crossAx val="560740232"/>
-        <c:crosses val="autoZero"/>
-        <c:auto val="1"/>
-        <c:lblAlgn val="ctr"/>
-        <c:lblOffset val="100"/>
-        <c:noMultiLvlLbl val="0"/>
-      </c:catAx>
-      <c:valAx>
-        <c:axId val="560740232"/>
-        <c:scaling>
-          <c:orientation val="minMax"/>
-        </c:scaling>
-        <c:delete val="0"/>
-        <c:axPos val="l"/>
-        <c:majorGridlines>
-          <c:spPr>
-            <a:ln w="9525" cap="flat" cmpd="sng" algn="ctr">
-              <a:solidFill>
-                <a:schemeClr val="tx1">
-                  <a:lumMod val="15000"/>
-                  <a:lumOff val="85000"/>
-                </a:schemeClr>
-              </a:solidFill>
-              <a:round/>
-            </a:ln>
-            <a:effectLst/>
-          </c:spPr>
-        </c:majorGridlines>
-        <c:title>
-          <c:tx>
-            <c:rich>
-              <a:bodyPr rot="-5400000" spcFirstLastPara="1" vertOverflow="ellipsis" vert="horz" wrap="square" anchor="ctr" anchorCtr="1"/>
-              <a:lstStyle/>
-              <a:p>
-                <a:pPr>
-                  <a:defRPr sz="1000" b="0" i="0" u="none" strike="noStrike" kern="1200" baseline="0">
-                    <a:solidFill>
-                      <a:schemeClr val="tx1">
-                        <a:lumMod val="65000"/>
-                        <a:lumOff val="35000"/>
-                      </a:schemeClr>
-                    </a:solidFill>
-                    <a:latin typeface="+mn-lt"/>
-                    <a:ea typeface="+mn-ea"/>
-                    <a:cs typeface="+mn-cs"/>
-                  </a:defRPr>
-                </a:pPr>
-                <a:r>
-                  <a:rPr lang="en-US"/>
-                  <a:t>latency (msec)</a:t>
-                </a:r>
-              </a:p>
-            </c:rich>
-          </c:tx>
-          <c:overlay val="0"/>
-          <c:spPr>
-            <a:noFill/>
-            <a:ln>
-              <a:noFill/>
-            </a:ln>
-            <a:effectLst/>
-          </c:spPr>
-          <c:txPr>
-            <a:bodyPr rot="-5400000" spcFirstLastPara="1" vertOverflow="ellipsis" vert="horz" wrap="square" anchor="ctr" anchorCtr="1"/>
-            <a:lstStyle/>
-            <a:p>
-              <a:pPr>
-                <a:defRPr sz="1000" b="0" i="0" u="none" strike="noStrike" kern="1200" baseline="0">
-                  <a:solidFill>
-                    <a:schemeClr val="tx1">
-                      <a:lumMod val="65000"/>
-                      <a:lumOff val="35000"/>
-                    </a:schemeClr>
-                  </a:solidFill>
-                  <a:latin typeface="+mn-lt"/>
-                  <a:ea typeface="+mn-ea"/>
-                  <a:cs typeface="+mn-cs"/>
-                </a:defRPr>
-              </a:pPr>
-              <a:endParaRPr lang="he-IL"/>
-            </a:p>
-          </c:txPr>
-        </c:title>
-        <c:numFmt formatCode="General" sourceLinked="1"/>
-        <c:majorTickMark val="none"/>
-        <c:minorTickMark val="none"/>
-        <c:tickLblPos val="nextTo"/>
-        <c:spPr>
-          <a:noFill/>
-          <a:ln>
-            <a:noFill/>
-          </a:ln>
-          <a:effectLst/>
-        </c:spPr>
-        <c:txPr>
-          <a:bodyPr rot="-60000000" spcFirstLastPara="1" vertOverflow="ellipsis" vert="horz" wrap="square" anchor="ctr" anchorCtr="1"/>
-          <a:lstStyle/>
-          <a:p>
-            <a:pPr>
-              <a:defRPr sz="900" b="0" i="0" u="none" strike="noStrike" kern="1200" baseline="0">
-                <a:solidFill>
-                  <a:schemeClr val="tx1">
-                    <a:lumMod val="65000"/>
-                    <a:lumOff val="35000"/>
-                  </a:schemeClr>
-                </a:solidFill>
-                <a:latin typeface="+mn-lt"/>
-                <a:ea typeface="+mn-ea"/>
-                <a:cs typeface="+mn-cs"/>
-              </a:defRPr>
-            </a:pPr>
-            <a:endParaRPr lang="he-IL"/>
-          </a:p>
-        </c:txPr>
-        <c:crossAx val="560738664"/>
-        <c:crosses val="autoZero"/>
-        <c:crossBetween val="between"/>
-      </c:valAx>
-      <c:spPr>
-        <a:noFill/>
-        <a:ln>
-          <a:noFill/>
-        </a:ln>
-        <a:effectLst/>
-      </c:spPr>
-    </c:plotArea>
-    <c:plotVisOnly val="1"/>
-    <c:dispBlanksAs val="gap"/>
-    <c:showDLblsOverMax val="0"/>
-  </c:chart>
-  <c:spPr>
-    <a:solidFill>
-      <a:schemeClr val="bg1"/>
-    </a:solidFill>
-    <a:ln w="9525" cap="flat" cmpd="sng" algn="ctr">
-      <a:solidFill>
-        <a:schemeClr val="tx1">
-          <a:lumMod val="15000"/>
-          <a:lumOff val="85000"/>
-        </a:schemeClr>
-      </a:solidFill>
-      <a:round/>
-    </a:ln>
-    <a:effectLst/>
-  </c:spPr>
-  <c:txPr>
-    <a:bodyPr/>
-    <a:lstStyle/>
-    <a:p>
-      <a:pPr>
-        <a:defRPr/>
-      </a:pPr>
-      <a:endParaRPr lang="he-IL"/>
-    </a:p>
-  </c:txPr>
-  <c:externalData r:id="rId3">
-    <c:autoUpdate val="0"/>
-  </c:externalData>
-</c:chartSpace>
-</file>
-
-<file path=word/charts/colors1.xml><?xml version="1.0" encoding="utf-8"?>
-<cs:colorStyle xmlns:cs="http://schemas.microsoft.com/office/drawing/2012/chartStyle" xmlns:a="http://schemas.openxmlformats.org/drawingml/2006/main" meth="cycle" id="10">
-  <a:schemeClr val="accent1"/>
-  <a:schemeClr val="accent2"/>
-  <a:schemeClr val="accent3"/>
-  <a:schemeClr val="accent4"/>
-  <a:schemeClr val="accent5"/>
-  <a:schemeClr val="accent6"/>
-  <cs:variation/>
-  <cs:variation>
-    <a:lumMod val="60000"/>
-  </cs:variation>
-  <cs:variation>
-    <a:lumMod val="80000"/>
-    <a:lumOff val="20000"/>
-  </cs:variation>
-  <cs:variation>
-    <a:lumMod val="80000"/>
-  </cs:variation>
-  <cs:variation>
-    <a:lumMod val="60000"/>
-    <a:lumOff val="40000"/>
-  </cs:variation>
-  <cs:variation>
-    <a:lumMod val="50000"/>
-  </cs:variation>
-  <cs:variation>
-    <a:lumMod val="70000"/>
-    <a:lumOff val="30000"/>
-  </cs:variation>
-  <cs:variation>
-    <a:lumMod val="70000"/>
-  </cs:variation>
-  <cs:variation>
-    <a:lumMod val="50000"/>
-    <a:lumOff val="50000"/>
-  </cs:variation>
-</cs:colorStyle>
-</file>
-
-<file path=word/charts/style1.xml><?xml version="1.0" encoding="utf-8"?>
-<cs:chartStyle xmlns:cs="http://schemas.microsoft.com/office/drawing/2012/chartStyle" xmlns:a="http://schemas.openxmlformats.org/drawingml/2006/main" id="332">
-  <cs:axisTitle>
-    <cs:lnRef idx="0"/>
-    <cs:fillRef idx="0"/>
-    <cs:effectRef idx="0"/>
-    <cs:fontRef idx="minor">
-      <a:schemeClr val="tx1">
-        <a:lumMod val="65000"/>
-        <a:lumOff val="35000"/>
-      </a:schemeClr>
-    </cs:fontRef>
-    <cs:defRPr sz="1000" kern="1200"/>
-  </cs:axisTitle>
-  <cs:categoryAxis>
-    <cs:lnRef idx="0"/>
-    <cs:fillRef idx="0"/>
-    <cs:effectRef idx="0"/>
-    <cs:fontRef idx="minor">
-      <a:schemeClr val="tx1">
-        <a:lumMod val="65000"/>
-        <a:lumOff val="35000"/>
-      </a:schemeClr>
-    </cs:fontRef>
-    <cs:spPr>
-      <a:ln w="9525" cap="flat" cmpd="sng" algn="ctr">
-        <a:solidFill>
-          <a:schemeClr val="tx1">
-            <a:lumMod val="15000"/>
-            <a:lumOff val="85000"/>
-          </a:schemeClr>
-        </a:solidFill>
-        <a:round/>
-      </a:ln>
-    </cs:spPr>
-    <cs:defRPr sz="900" kern="1200"/>
-  </cs:categoryAxis>
-  <cs:chartArea mods="allowNoFillOverride allowNoLineOverride">
-    <cs:lnRef idx="0"/>
-    <cs:fillRef idx="0"/>
-    <cs:effectRef idx="0"/>
-    <cs:fontRef idx="minor">
-      <a:schemeClr val="tx1"/>
-    </cs:fontRef>
-    <cs:spPr>
-      <a:solidFill>
-        <a:schemeClr val="bg1"/>
-      </a:solidFill>
-      <a:ln w="9525" cap="flat" cmpd="sng" algn="ctr">
-        <a:solidFill>
-          <a:schemeClr val="tx1">
-            <a:lumMod val="15000"/>
-            <a:lumOff val="85000"/>
-          </a:schemeClr>
-        </a:solidFill>
-        <a:round/>
-      </a:ln>
-    </cs:spPr>
-    <cs:defRPr sz="1000" kern="1200"/>
-  </cs:chartArea>
-  <cs:dataLabel>
-    <cs:lnRef idx="0"/>
-    <cs:fillRef idx="0"/>
-    <cs:effectRef idx="0"/>
-    <cs:fontRef idx="minor">
-      <a:schemeClr val="tx1">
-        <a:lumMod val="75000"/>
-        <a:lumOff val="25000"/>
-      </a:schemeClr>
-    </cs:fontRef>
-    <cs:defRPr sz="900" kern="1200"/>
-  </cs:dataLabel>
-  <cs:dataLabelCallout>
-    <cs:lnRef idx="0"/>
-    <cs:fillRef idx="0"/>
-    <cs:effectRef idx="0"/>
-    <cs:fontRef idx="minor">
-      <a:schemeClr val="dk1">
-        <a:lumMod val="65000"/>
-        <a:lumOff val="35000"/>
-      </a:schemeClr>
-    </cs:fontRef>
-    <cs:spPr>
-      <a:solidFill>
-        <a:schemeClr val="lt1"/>
-      </a:solidFill>
-      <a:ln>
-        <a:solidFill>
-          <a:schemeClr val="dk1">
-            <a:lumMod val="25000"/>
-            <a:lumOff val="75000"/>
-          </a:schemeClr>
-        </a:solidFill>
-      </a:ln>
-    </cs:spPr>
-    <cs:defRPr sz="900" kern="1200"/>
-    <cs:bodyPr rot="0" spcFirstLastPara="1" vertOverflow="clip" horzOverflow="clip" vert="horz" wrap="square" lIns="36576" tIns="18288" rIns="36576" bIns="18288" anchor="ctr" anchorCtr="1">
-      <a:spAutoFit/>
-    </cs:bodyPr>
-  </cs:dataLabelCallout>
-  <cs:dataPoint>
-    <cs:lnRef idx="0"/>
-    <cs:fillRef idx="1">
-      <cs:styleClr val="auto"/>
-    </cs:fillRef>
-    <cs:effectRef idx="0"/>
-    <cs:fontRef idx="minor">
-      <a:schemeClr val="tx1"/>
-    </cs:fontRef>
-  </cs:dataPoint>
-  <cs:dataPoint3D>
-    <cs:lnRef idx="0"/>
-    <cs:fillRef idx="1">
-      <cs:styleClr val="auto"/>
-    </cs:fillRef>
-    <cs:effectRef idx="0"/>
-    <cs:fontRef idx="minor">
-      <a:schemeClr val="tx1"/>
-    </cs:fontRef>
-  </cs:dataPoint3D>
-  <cs:dataPointLine>
-    <cs:lnRef idx="0">
-      <cs:styleClr val="auto"/>
-    </cs:lnRef>
-    <cs:fillRef idx="1"/>
-    <cs:effectRef idx="0"/>
-    <cs:fontRef idx="minor">
-      <a:schemeClr val="tx1"/>
-    </cs:fontRef>
-    <cs:spPr>
-      <a:ln w="28575" cap="rnd">
-        <a:solidFill>
-          <a:schemeClr val="phClr"/>
-        </a:solidFill>
-        <a:round/>
-      </a:ln>
-    </cs:spPr>
-  </cs:dataPointLine>
-  <cs:dataPointMarker>
-    <cs:lnRef idx="0">
-      <cs:styleClr val="auto"/>
-    </cs:lnRef>
-    <cs:fillRef idx="1">
-      <cs:styleClr val="auto"/>
-    </cs:fillRef>
-    <cs:effectRef idx="0"/>
-    <cs:fontRef idx="minor">
-      <a:schemeClr val="tx1"/>
-    </cs:fontRef>
-    <cs:spPr>
-      <a:ln w="9525">
-        <a:solidFill>
-          <a:schemeClr val="phClr"/>
-        </a:solidFill>
-      </a:ln>
-    </cs:spPr>
-  </cs:dataPointMarker>
-  <cs:dataPointMarkerLayout symbol="circle" size="5"/>
-  <cs:dataPointWireframe>
-    <cs:lnRef idx="0">
-      <cs:styleClr val="auto"/>
-    </cs:lnRef>
-    <cs:fillRef idx="1"/>
-    <cs:effectRef idx="0"/>
-    <cs:fontRef idx="minor">
-      <a:schemeClr val="tx1"/>
-    </cs:fontRef>
-    <cs:spPr>
-      <a:ln w="9525" cap="rnd">
-        <a:solidFill>
-          <a:schemeClr val="phClr"/>
-        </a:solidFill>
-        <a:round/>
-      </a:ln>
-    </cs:spPr>
-  </cs:dataPointWireframe>
-  <cs:dataTable>
-    <cs:lnRef idx="0"/>
-    <cs:fillRef idx="0"/>
-    <cs:effectRef idx="0"/>
-    <cs:fontRef idx="minor">
-      <a:schemeClr val="tx1">
-        <a:lumMod val="65000"/>
-        <a:lumOff val="35000"/>
-      </a:schemeClr>
-    </cs:fontRef>
-    <cs:spPr>
-      <a:noFill/>
-      <a:ln w="9525" cap="flat" cmpd="sng" algn="ctr">
-        <a:solidFill>
-          <a:schemeClr val="tx1">
-            <a:lumMod val="15000"/>
-            <a:lumOff val="85000"/>
-          </a:schemeClr>
-        </a:solidFill>
-        <a:round/>
-      </a:ln>
-    </cs:spPr>
-    <cs:defRPr sz="900" kern="1200"/>
-  </cs:dataTable>
-  <cs:downBar>
-    <cs:lnRef idx="0"/>
-    <cs:fillRef idx="0"/>
-    <cs:effectRef idx="0"/>
-    <cs:fontRef idx="minor">
-      <a:schemeClr val="dk1"/>
-    </cs:fontRef>
-    <cs:spPr>
-      <a:solidFill>
-        <a:schemeClr val="dk1">
-          <a:lumMod val="65000"/>
-          <a:lumOff val="35000"/>
-        </a:schemeClr>
-      </a:solidFill>
-      <a:ln w="9525">
-        <a:solidFill>
-          <a:schemeClr val="tx1">
-            <a:lumMod val="65000"/>
-            <a:lumOff val="35000"/>
-          </a:schemeClr>
-        </a:solidFill>
-      </a:ln>
-    </cs:spPr>
-  </cs:downBar>
-  <cs:dropLine>
-    <cs:lnRef idx="0"/>
-    <cs:fillRef idx="0"/>
-    <cs:effectRef idx="0"/>
-    <cs:fontRef idx="minor">
-      <a:schemeClr val="tx1"/>
-    </cs:fontRef>
-    <cs:spPr>
-      <a:ln w="9525" cap="flat" cmpd="sng" algn="ctr">
-        <a:solidFill>
-          <a:schemeClr val="tx1">
-            <a:lumMod val="35000"/>
-            <a:lumOff val="65000"/>
-          </a:schemeClr>
-        </a:solidFill>
-        <a:round/>
-      </a:ln>
-    </cs:spPr>
-  </cs:dropLine>
-  <cs:errorBar>
-    <cs:lnRef idx="0"/>
-    <cs:fillRef idx="0"/>
-    <cs:effectRef idx="0"/>
-    <cs:fontRef idx="minor">
-      <a:schemeClr val="tx1"/>
-    </cs:fontRef>
-    <cs:spPr>
-      <a:ln w="9525" cap="flat" cmpd="sng" algn="ctr">
-        <a:solidFill>
-          <a:schemeClr val="tx1">
-            <a:lumMod val="65000"/>
-            <a:lumOff val="35000"/>
-          </a:schemeClr>
-        </a:solidFill>
-        <a:round/>
-      </a:ln>
-    </cs:spPr>
-  </cs:errorBar>
-  <cs:floor>
-    <cs:lnRef idx="0"/>
-    <cs:fillRef idx="0"/>
-    <cs:effectRef idx="0"/>
-    <cs:fontRef idx="minor">
-      <a:schemeClr val="tx1"/>
-    </cs:fontRef>
-    <cs:spPr>
-      <a:noFill/>
-      <a:ln>
-        <a:noFill/>
-      </a:ln>
-    </cs:spPr>
-  </cs:floor>
-  <cs:gridlineMajor>
-    <cs:lnRef idx="0"/>
-    <cs:fillRef idx="0"/>
-    <cs:effectRef idx="0"/>
-    <cs:fontRef idx="minor">
-      <a:schemeClr val="tx1"/>
-    </cs:fontRef>
-    <cs:spPr>
-      <a:ln w="9525" cap="flat" cmpd="sng" algn="ctr">
-        <a:solidFill>
-          <a:schemeClr val="tx1">
-            <a:lumMod val="15000"/>
-            <a:lumOff val="85000"/>
-          </a:schemeClr>
-        </a:solidFill>
-        <a:round/>
-      </a:ln>
-    </cs:spPr>
-  </cs:gridlineMajor>
-  <cs:gridlineMinor>
-    <cs:lnRef idx="0"/>
-    <cs:fillRef idx="0"/>
-    <cs:effectRef idx="0"/>
-    <cs:fontRef idx="minor">
-      <a:schemeClr val="tx1"/>
-    </cs:fontRef>
-    <cs:spPr>
-      <a:ln w="9525" cap="flat" cmpd="sng" algn="ctr">
-        <a:solidFill>
-          <a:schemeClr val="tx1">
-            <a:lumMod val="5000"/>
-            <a:lumOff val="95000"/>
-          </a:schemeClr>
-        </a:solidFill>
-        <a:round/>
-      </a:ln>
-    </cs:spPr>
-  </cs:gridlineMinor>
-  <cs:hiLoLine>
-    <cs:lnRef idx="0"/>
-    <cs:fillRef idx="0"/>
-    <cs:effectRef idx="0"/>
-    <cs:fontRef idx="minor">
-      <a:schemeClr val="tx1"/>
-    </cs:fontRef>
-    <cs:spPr>
-      <a:ln w="9525" cap="flat" cmpd="sng" algn="ctr">
-        <a:solidFill>
-          <a:schemeClr val="tx1">
-            <a:lumMod val="75000"/>
-            <a:lumOff val="25000"/>
-          </a:schemeClr>
-        </a:solidFill>
-        <a:round/>
-      </a:ln>
-    </cs:spPr>
-  </cs:hiLoLine>
-  <cs:leaderLine>
-    <cs:lnRef idx="0"/>
-    <cs:fillRef idx="0"/>
-    <cs:effectRef idx="0"/>
-    <cs:fontRef idx="minor">
-      <a:schemeClr val="tx1"/>
-    </cs:fontRef>
-    <cs:spPr>
-      <a:ln w="9525" cap="flat" cmpd="sng" algn="ctr">
-        <a:solidFill>
-          <a:schemeClr val="tx1">
-            <a:lumMod val="35000"/>
-            <a:lumOff val="65000"/>
-          </a:schemeClr>
-        </a:solidFill>
-        <a:round/>
-      </a:ln>
-    </cs:spPr>
-  </cs:leaderLine>
-  <cs:legend>
-    <cs:lnRef idx="0"/>
-    <cs:fillRef idx="0"/>
-    <cs:effectRef idx="0"/>
-    <cs:fontRef idx="minor">
-      <a:schemeClr val="tx1">
-        <a:lumMod val="65000"/>
-        <a:lumOff val="35000"/>
-      </a:schemeClr>
-    </cs:fontRef>
-    <cs:defRPr sz="900" kern="1200"/>
-  </cs:legend>
-  <cs:plotArea mods="allowNoFillOverride allowNoLineOverride">
-    <cs:lnRef idx="0"/>
-    <cs:fillRef idx="0"/>
-    <cs:effectRef idx="0"/>
-    <cs:fontRef idx="minor">
-      <a:schemeClr val="tx1"/>
-    </cs:fontRef>
-  </cs:plotArea>
-  <cs:plotArea3D mods="allowNoFillOverride allowNoLineOverride">
-    <cs:lnRef idx="0"/>
-    <cs:fillRef idx="0"/>
-    <cs:effectRef idx="0"/>
-    <cs:fontRef idx="minor">
-      <a:schemeClr val="tx1"/>
-    </cs:fontRef>
-  </cs:plotArea3D>
-  <cs:seriesAxis>
-    <cs:lnRef idx="0"/>
-    <cs:fillRef idx="0"/>
-    <cs:effectRef idx="0"/>
-    <cs:fontRef idx="minor">
-      <a:schemeClr val="tx1">
-        <a:lumMod val="65000"/>
-        <a:lumOff val="35000"/>
-      </a:schemeClr>
-    </cs:fontRef>
-    <cs:defRPr sz="900" kern="1200"/>
-  </cs:seriesAxis>
-  <cs:seriesLine>
-    <cs:lnRef idx="0"/>
-    <cs:fillRef idx="0"/>
-    <cs:effectRef idx="0"/>
-    <cs:fontRef idx="minor">
-      <a:schemeClr val="tx1"/>
-    </cs:fontRef>
-    <cs:spPr>
-      <a:ln w="9525" cap="flat" cmpd="sng" algn="ctr">
-        <a:solidFill>
-          <a:schemeClr val="tx1">
-            <a:lumMod val="35000"/>
-            <a:lumOff val="65000"/>
-          </a:schemeClr>
-        </a:solidFill>
-        <a:round/>
-      </a:ln>
-    </cs:spPr>
-  </cs:seriesLine>
-  <cs:title>
-    <cs:lnRef idx="0"/>
-    <cs:fillRef idx="0"/>
-    <cs:effectRef idx="0"/>
-    <cs:fontRef idx="minor">
-      <a:schemeClr val="tx1">
-        <a:lumMod val="65000"/>
-        <a:lumOff val="35000"/>
-      </a:schemeClr>
-    </cs:fontRef>
-    <cs:defRPr sz="1400" b="0" kern="1200" spc="0" baseline="0"/>
-  </cs:title>
-  <cs:trendline>
-    <cs:lnRef idx="0">
-      <cs:styleClr val="auto"/>
-    </cs:lnRef>
-    <cs:fillRef idx="0"/>
-    <cs:effectRef idx="0"/>
-    <cs:fontRef idx="minor">
-      <a:schemeClr val="tx1"/>
-    </cs:fontRef>
-    <cs:spPr>
-      <a:ln w="19050" cap="rnd">
-        <a:solidFill>
-          <a:schemeClr val="phClr"/>
-        </a:solidFill>
-        <a:prstDash val="sysDot"/>
-      </a:ln>
-    </cs:spPr>
-  </cs:trendline>
-  <cs:trendlineLabel>
-    <cs:lnRef idx="0"/>
-    <cs:fillRef idx="0"/>
-    <cs:effectRef idx="0"/>
-    <cs:fontRef idx="minor">
-      <a:schemeClr val="tx1">
-        <a:lumMod val="65000"/>
-        <a:lumOff val="35000"/>
-      </a:schemeClr>
-    </cs:fontRef>
-    <cs:defRPr sz="900" kern="1200"/>
-  </cs:trendlineLabel>
-  <cs:upBar>
-    <cs:lnRef idx="0"/>
-    <cs:fillRef idx="0"/>
-    <cs:effectRef idx="0"/>
-    <cs:fontRef idx="minor">
-      <a:schemeClr val="dk1"/>
-    </cs:fontRef>
-    <cs:spPr>
-      <a:solidFill>
-        <a:schemeClr val="lt1"/>
-      </a:solidFill>
-      <a:ln w="9525">
-        <a:solidFill>
-          <a:schemeClr val="tx1">
-            <a:lumMod val="15000"/>
-            <a:lumOff val="85000"/>
-          </a:schemeClr>
-        </a:solidFill>
-      </a:ln>
-    </cs:spPr>
-  </cs:upBar>
-  <cs:valueAxis>
-    <cs:lnRef idx="0"/>
-    <cs:fillRef idx="0"/>
-    <cs:effectRef idx="0"/>
-    <cs:fontRef idx="minor">
-      <a:schemeClr val="tx1">
-        <a:lumMod val="65000"/>
-        <a:lumOff val="35000"/>
-      </a:schemeClr>
-    </cs:fontRef>
-    <cs:defRPr sz="900" kern="1200"/>
-  </cs:valueAxis>
-  <cs:wall>
-    <cs:lnRef idx="0"/>
-    <cs:fillRef idx="0"/>
-    <cs:effectRef idx="0"/>
-    <cs:fontRef idx="minor">
-      <a:schemeClr val="tx1"/>
-    </cs:fontRef>
-    <cs:spPr>
-      <a:noFill/>
-      <a:ln>
-        <a:noFill/>
-      </a:ln>
-    </cs:spPr>
-  </cs:wall>
-</cs:chartStyle>
 </file>
 
 <file path=word/theme/theme1.xml><?xml version="1.0" encoding="utf-8"?>

</xml_diff>